<commit_message>
Surveyor sends onSurveyor triggers
Also update EC BU
</commit_message>
<xml_diff>
--- a/Docs/Action V30.docx
+++ b/Docs/Action V30.docx
@@ -3836,7 +3836,13 @@
       </w:r>
       <w:proofErr w:type="spellEnd"/>
       <w:r>
-        <w:t xml:space="preserve"> &lt;var&gt; in &lt;</w:t>
+        <w:t xml:space="preserve"> &lt;var&gt; i</w:t>
+      </w:r>
+      <w:r>
+        <w:t>n</w:t>
+      </w:r>
+      <w:r>
+        <w:t xml:space="preserve"> &lt;</w:t>
       </w:r>
       <w:proofErr w:type="spellStart"/>
       <w:r>
@@ -3893,6 +3899,23 @@
       <w:r>
         <w:t xml:space="preserve"> are supported. If no wildcards are given, its treated as a prefix and all instances of name* will be found.</w:t>
       </w:r>
+    </w:p>
+    <w:p/>
+    <w:p>
+      <w:r>
+        <w:t>From Version 30, ‘in’ is case insensitive</w:t>
+      </w:r>
+      <w:r>
+        <w:t>, and the variable ‘Index’ is wr</w:t>
+      </w:r>
+      <w:r>
+        <w:t>itten with the iteration number, 1,</w:t>
+      </w:r>
+      <w:proofErr w:type="gramStart"/>
+      <w:r>
+        <w:t>2,3..</w:t>
+      </w:r>
+      <w:proofErr w:type="gramEnd"/>
     </w:p>
     <w:p>
       <w:r>
@@ -3973,6 +3996,7 @@
         <w:spacing w:after="200"/>
       </w:pPr>
       <w:r>
+        <w:lastRenderedPageBreak/>
         <w:t>.. statements</w:t>
       </w:r>
     </w:p>
@@ -3996,7 +4020,6 @@
         <w:spacing w:after="200"/>
       </w:pPr>
       <w:r>
-        <w:lastRenderedPageBreak/>
         <w:t>.. statements</w:t>
       </w:r>
     </w:p>
@@ -4288,6 +4311,7 @@
     </w:p>
     <w:p>
       <w:r>
+        <w:lastRenderedPageBreak/>
         <w:t xml:space="preserve">&lt;condition&gt; = condition to check against variables defined, either global, event or local variables. </w:t>
       </w:r>
     </w:p>
@@ -4315,7 +4339,6 @@
         </w:rPr>
       </w:pPr>
       <w:r>
-        <w:lastRenderedPageBreak/>
         <w:br w:type="page"/>
       </w:r>
     </w:p>
@@ -7937,15 +7960,7 @@
         <w:t xml:space="preserve">is the process to send the keystroke to.  If not present, </w:t>
       </w:r>
       <w:r>
-        <w:t>the global variable “</w:t>
-      </w:r>
-      <w:proofErr w:type="spellStart"/>
-      <w:r>
-        <w:t>KeyProcessTo</w:t>
-      </w:r>
-      <w:proofErr w:type="spellEnd"/>
-      <w:r>
-        <w:t xml:space="preserve">” is checked, and if it exists, that is used. Finally, if neither is set, </w:t>
+        <w:t xml:space="preserve">the global variable “KeyProcessTo” is checked, and if it exists, that is used. Finally, if neither is set, </w:t>
       </w:r>
       <w:r>
         <w:t>the current window in focus is the default (or use “Current window”)</w:t>
@@ -12665,8 +12680,16 @@
       <w:pPr>
         <w:pStyle w:val="Heading4"/>
       </w:pPr>
-      <w:r>
-        <w:t>%Indirect(</w:t>
+      <w:proofErr w:type="spellStart"/>
+      <w:r>
+        <w:t>i</w:t>
+      </w:r>
+      <w:r>
+        <w:t>%Indirect</w:t>
+      </w:r>
+      <w:proofErr w:type="spellEnd"/>
+      <w:r>
+        <w:t>(</w:t>
       </w:r>
       <w:r>
         <w:t>&lt;</w:t>
@@ -12690,11 +12713,16 @@
         <w:t>varname</w:t>
       </w:r>
       <w:proofErr w:type="spellEnd"/>
+      <w:proofErr w:type="gramStart"/>
       <w:r>
         <w:t>&gt;</w:t>
       </w:r>
       <w:r>
-        <w:t>..)</w:t>
+        <w:t>..</w:t>
+      </w:r>
+      <w:proofErr w:type="gramEnd"/>
+      <w:r>
+        <w:t>)</w:t>
       </w:r>
     </w:p>
     <w:p>
@@ -15080,15 +15108,7 @@
         <w:pStyle w:val="Heading4"/>
       </w:pPr>
       <w:r>
-        <w:t>%</w:t>
-      </w:r>
-      <w:proofErr w:type="spellStart"/>
-      <w:r>
-        <w:t>Indexof</w:t>
-      </w:r>
-      <w:proofErr w:type="spellEnd"/>
-      <w:r>
-        <w:t>(</w:t>
+        <w:t>%Indexof(</w:t>
       </w:r>
       <w:r>
         <w:t>&lt;text&gt;</w:t>
@@ -20423,7 +20443,15 @@
       </w:r>
       <w:proofErr w:type="spellEnd"/>
       <w:r>
-        <w:t xml:space="preserve"> = EventClass_EventTypeStr = UI Event name (no UI prefix)</w:t>
+        <w:t xml:space="preserve"> = </w:t>
+      </w:r>
+      <w:proofErr w:type="spellStart"/>
+      <w:r>
+        <w:t>EventClass_EventTypeStr</w:t>
+      </w:r>
+      <w:proofErr w:type="spellEnd"/>
+      <w:r>
+        <w:t xml:space="preserve"> = UI Event name (no UI prefix)</w:t>
       </w:r>
     </w:p>
     <w:p>
@@ -21869,8 +21897,13 @@
       </w:r>
       <w:proofErr w:type="spellEnd"/>
       <w:r>
-        <w:t>/Cold/Warm/VeryWarm</w:t>
-      </w:r>
+        <w:t>/Cold/Warm/</w:t>
+      </w:r>
+      <w:proofErr w:type="spellStart"/>
+      <w:r>
+        <w:t>VeryWarm</w:t>
+      </w:r>
+      <w:proofErr w:type="spellEnd"/>
     </w:p>
     <w:p>
       <w:pPr>
@@ -22045,11 +22078,16 @@
           <w:numId w:val="6"/>
         </w:numPr>
       </w:pPr>
+      <w:proofErr w:type="spellStart"/>
       <w:r>
         <w:t>EventClass_</w:t>
       </w:r>
       <w:r>
-        <w:t>EventTypeStr=</w:t>
+        <w:t>EventTypeStr</w:t>
+      </w:r>
+      <w:proofErr w:type="spellEnd"/>
+      <w:r>
+        <w:t>=</w:t>
       </w:r>
       <w:proofErr w:type="spellStart"/>
       <w:r>
@@ -22084,204 +22122,281 @@
         <w:pStyle w:val="Heading3"/>
       </w:pPr>
       <w:r>
-        <w:t>EDDN/EDSM/</w:t>
+        <w:t xml:space="preserve">EDDN/EDSM Sync Sent </w:t>
+      </w:r>
+    </w:p>
+    <w:p>
+      <w:r>
+        <w:t xml:space="preserve">EDD has sent </w:t>
+      </w:r>
+      <w:proofErr w:type="gramStart"/>
+      <w:r>
+        <w:t>a</w:t>
+      </w:r>
+      <w:proofErr w:type="gramEnd"/>
+      <w:r>
+        <w:t xml:space="preserve"> EDDN/EDSM</w:t>
+      </w:r>
+      <w:r>
+        <w:t xml:space="preserve"> </w:t>
+      </w:r>
+      <w:r>
+        <w:t xml:space="preserve">sync event </w:t>
+      </w:r>
+      <w:r>
+        <w:rPr>
+          <w:vertAlign w:val="superscript"/>
+        </w:rPr>
+        <w:t>[6]</w:t>
+      </w:r>
+      <w:r>
+        <w:rPr>
+          <w:vertAlign w:val="superscript"/>
+        </w:rPr>
+        <w:t>[16]</w:t>
+      </w:r>
+    </w:p>
+    <w:p/>
+    <w:p>
+      <w:r>
+        <w:t xml:space="preserve">Note from 16 </w:t>
+      </w:r>
+      <w:proofErr w:type="spellStart"/>
+      <w:r>
+        <w:t>onEGOSync</w:t>
+      </w:r>
+      <w:proofErr w:type="spellEnd"/>
+      <w:r>
+        <w:t xml:space="preserve"> event has been </w:t>
+      </w:r>
+      <w:proofErr w:type="gramStart"/>
+      <w:r>
+        <w:t>removed  as</w:t>
+      </w:r>
+      <w:proofErr w:type="gramEnd"/>
+      <w:r>
+        <w:t xml:space="preserve"> EGO is no longer supported.</w:t>
+      </w:r>
+    </w:p>
+    <w:p>
+      <w:r>
+        <w:t>Note from 1</w:t>
+      </w:r>
+      <w:r>
+        <w:t xml:space="preserve">7 </w:t>
+      </w:r>
+      <w:proofErr w:type="spellStart"/>
+      <w:r>
+        <w:t>onIGAU</w:t>
+      </w:r>
+      <w:r>
+        <w:t>Sync</w:t>
+      </w:r>
+      <w:proofErr w:type="spellEnd"/>
+      <w:r>
+        <w:t xml:space="preserve"> event has been </w:t>
+      </w:r>
+      <w:proofErr w:type="gramStart"/>
+      <w:r>
+        <w:t>removed  as</w:t>
+      </w:r>
+      <w:proofErr w:type="gramEnd"/>
+      <w:r>
+        <w:t xml:space="preserve"> </w:t>
       </w:r>
       <w:r>
         <w:t>IGAU</w:t>
       </w:r>
       <w:r>
-        <w:t xml:space="preserve"> Sync Sent </w:t>
-      </w:r>
-    </w:p>
-    <w:p>
-      <w:r>
-        <w:t>EDD has sent a EDDN/EDSM/</w:t>
-      </w:r>
-      <w:r>
-        <w:t xml:space="preserve">IGAU </w:t>
-      </w:r>
-      <w:r>
-        <w:t xml:space="preserve">sync event </w:t>
+        <w:t xml:space="preserve"> is no longer supported.</w:t>
+      </w:r>
+    </w:p>
+    <w:p/>
+    <w:p>
+      <w:r>
+        <w:t xml:space="preserve">TriggerName = </w:t>
+      </w:r>
+      <w:proofErr w:type="spellStart"/>
+      <w:r>
+        <w:t>onEDDNSync</w:t>
+      </w:r>
+      <w:proofErr w:type="spellEnd"/>
+      <w:r>
+        <w:t>/</w:t>
+      </w:r>
+      <w:proofErr w:type="spellStart"/>
+      <w:r>
+        <w:t>onEDSMSync</w:t>
+      </w:r>
+      <w:proofErr w:type="spellEnd"/>
+      <w:r>
+        <w:t>, TriggerType = ProgramEvent</w:t>
+      </w:r>
+    </w:p>
+    <w:p/>
+    <w:p>
+      <w:r>
+        <w:t xml:space="preserve">All of these set up </w:t>
+      </w:r>
+      <w:proofErr w:type="spellStart"/>
+      <w:r>
+        <w:t>EventCount</w:t>
+      </w:r>
+      <w:proofErr w:type="spellEnd"/>
+      <w:r>
+        <w:t xml:space="preserve"> to indicate number of events sent.</w:t>
+      </w:r>
+    </w:p>
+    <w:p/>
+    <w:p>
+      <w:r>
+        <w:t xml:space="preserve">EDSM </w:t>
+      </w:r>
+      <w:r>
+        <w:t xml:space="preserve">sets up </w:t>
+      </w:r>
+      <w:proofErr w:type="spellStart"/>
+      <w:r>
+        <w:t>Even</w:t>
+      </w:r>
+      <w:r>
+        <w:t>tStarList</w:t>
+      </w:r>
+      <w:proofErr w:type="spellEnd"/>
+      <w:r>
+        <w:t xml:space="preserve"> </w:t>
+      </w:r>
+      <w:r>
+        <w:t>which contains the list of stars which are first discoveries to EDSM.</w:t>
+      </w:r>
+    </w:p>
+    <w:p/>
+    <w:p>
+      <w:pPr>
+        <w:pStyle w:val="Heading3"/>
+      </w:pPr>
+      <w:r>
+        <w:t xml:space="preserve">Voice </w:t>
+      </w:r>
+      <w:r>
+        <w:t>Recognition</w:t>
+      </w:r>
+      <w:r>
+        <w:t xml:space="preserve"> </w:t>
       </w:r>
       <w:r>
         <w:rPr>
           <w:vertAlign w:val="superscript"/>
         </w:rPr>
-        <w:t>[6]</w:t>
-      </w:r>
-      <w:r>
-        <w:rPr>
-          <w:vertAlign w:val="superscript"/>
-        </w:rPr>
-        <w:t>[16]</w:t>
-      </w:r>
-    </w:p>
-    <w:p/>
-    <w:p>
-      <w:r>
-        <w:t xml:space="preserve">Note from 16 </w:t>
-      </w:r>
-      <w:proofErr w:type="spellStart"/>
-      <w:r>
-        <w:t>onEGOSync</w:t>
-      </w:r>
-      <w:proofErr w:type="spellEnd"/>
-      <w:r>
-        <w:t xml:space="preserve"> event has been removed  as EGO is no longer supported.</w:t>
-      </w:r>
-    </w:p>
-    <w:p/>
-    <w:p>
-      <w:r>
-        <w:t xml:space="preserve">TriggerName = </w:t>
-      </w:r>
-      <w:proofErr w:type="spellStart"/>
-      <w:r>
-        <w:t>onEDDNSync</w:t>
-      </w:r>
-      <w:proofErr w:type="spellEnd"/>
-      <w:r>
-        <w:t>/</w:t>
-      </w:r>
-      <w:proofErr w:type="spellStart"/>
-      <w:r>
-        <w:t>onEDSMSync</w:t>
-      </w:r>
-      <w:proofErr w:type="spellEnd"/>
-      <w:r>
-        <w:t>/</w:t>
-      </w:r>
-      <w:proofErr w:type="spellStart"/>
-      <w:r>
-        <w:t>on</w:t>
-      </w:r>
-      <w:r>
-        <w:t>IGAU</w:t>
-      </w:r>
-      <w:r>
-        <w:t>Sync</w:t>
-      </w:r>
-      <w:proofErr w:type="spellEnd"/>
-      <w:r>
-        <w:t>, TriggerType = ProgramEvent</w:t>
-      </w:r>
-    </w:p>
-    <w:p/>
-    <w:p>
-      <w:r>
-        <w:t xml:space="preserve">All of these set up </w:t>
-      </w:r>
-      <w:proofErr w:type="spellStart"/>
-      <w:r>
-        <w:t>EventCount</w:t>
-      </w:r>
-      <w:proofErr w:type="spellEnd"/>
-      <w:r>
-        <w:t xml:space="preserve"> to indicate number of events sent.</w:t>
-      </w:r>
-    </w:p>
-    <w:p/>
-    <w:p>
-      <w:r>
-        <w:t xml:space="preserve">EGO </w:t>
-      </w:r>
-      <w:r>
-        <w:t xml:space="preserve">and EDSM </w:t>
-      </w:r>
-      <w:r>
-        <w:t xml:space="preserve">sets up </w:t>
-      </w:r>
-      <w:proofErr w:type="spellStart"/>
-      <w:r>
-        <w:t>Even</w:t>
-      </w:r>
-      <w:r>
-        <w:t>tStarList</w:t>
-      </w:r>
-      <w:proofErr w:type="spellEnd"/>
-      <w:r>
-        <w:t xml:space="preserve"> to indicate if </w:t>
-      </w:r>
-      <w:r>
-        <w:t xml:space="preserve">a submission of a star is associated with </w:t>
-      </w:r>
-      <w:proofErr w:type="spellStart"/>
-      <w:r>
-        <w:t>a</w:t>
-      </w:r>
-      <w:proofErr w:type="spellEnd"/>
-      <w:r>
-        <w:t xml:space="preserve"> EGO record or is a new EDSM star.</w:t>
-      </w:r>
-      <w:r>
-        <w:t xml:space="preserve">  One or more stars can be returned, semicolon separated.</w:t>
-      </w:r>
-    </w:p>
-    <w:p/>
-    <w:p>
-      <w:pPr>
-        <w:pStyle w:val="Heading3"/>
-      </w:pPr>
-      <w:r>
-        <w:t xml:space="preserve">Voice </w:t>
-      </w:r>
-      <w:r>
-        <w:t>Recognition</w:t>
-      </w:r>
+        <w:t>[7]</w:t>
+      </w:r>
+    </w:p>
+    <w:p>
+      <w:r>
+        <w:t>V</w:t>
+      </w:r>
+      <w:r>
+        <w:t>oice recognition</w:t>
+      </w:r>
+      <w:r>
+        <w:t xml:space="preserve"> must be explicitly enabled, </w:t>
+      </w:r>
+      <w:r>
+        <w:t>see Perform</w:t>
+      </w:r>
+      <w:r>
+        <w:t xml:space="preserve"> Voice Recognition</w:t>
+      </w:r>
+      <w:r>
+        <w:t xml:space="preserve">.  </w:t>
+      </w:r>
+    </w:p>
+    <w:p/>
+    <w:p>
+      <w:r>
+        <w:t xml:space="preserve">To define a phrase to recognise, and to associate a program with a phase, use the following event: </w:t>
+      </w:r>
+    </w:p>
+    <w:p/>
+    <w:p>
+      <w:r>
+        <w:t xml:space="preserve">EVENT </w:t>
+      </w:r>
+      <w:proofErr w:type="spellStart"/>
+      <w:r>
+        <w:t>onVoiceInput</w:t>
+      </w:r>
+      <w:proofErr w:type="spellEnd"/>
+      <w:r>
+        <w:t>, &lt;</w:t>
+      </w:r>
+      <w:r>
+        <w:t>Program to run</w:t>
+      </w:r>
+      <w:r>
+        <w:t xml:space="preserve">&gt;, &lt;Variables to set&gt;, </w:t>
+      </w:r>
+      <w:proofErr w:type="spellStart"/>
+      <w:r>
+        <w:t>VoiceInput</w:t>
+      </w:r>
+      <w:proofErr w:type="spellEnd"/>
       <w:r>
         <w:t xml:space="preserve"> </w:t>
       </w:r>
-      <w:r>
-        <w:rPr>
-          <w:vertAlign w:val="superscript"/>
-        </w:rPr>
-        <w:t>[7]</w:t>
-      </w:r>
-    </w:p>
-    <w:p>
-      <w:r>
-        <w:t>V</w:t>
-      </w:r>
-      <w:r>
-        <w:t>oice recognition</w:t>
-      </w:r>
-      <w:r>
-        <w:t xml:space="preserve"> must be explicitly enabled, </w:t>
-      </w:r>
-      <w:r>
-        <w:t>see Perform</w:t>
-      </w:r>
-      <w:r>
-        <w:t xml:space="preserve"> Voice Recognition</w:t>
-      </w:r>
-      <w:r>
-        <w:t xml:space="preserve">.  </w:t>
-      </w:r>
-    </w:p>
-    <w:p/>
-    <w:p>
-      <w:r>
-        <w:t xml:space="preserve">To define a phrase to recognise, and to associate a program with a phase, use the following event: </w:t>
-      </w:r>
-    </w:p>
-    <w:p/>
-    <w:p>
-      <w:r>
-        <w:t xml:space="preserve">EVENT </w:t>
-      </w:r>
-      <w:proofErr w:type="spellStart"/>
-      <w:r>
-        <w:t>onVoiceInput</w:t>
-      </w:r>
-      <w:proofErr w:type="spellEnd"/>
-      <w:r>
-        <w:t>, &lt;</w:t>
-      </w:r>
-      <w:r>
-        <w:t>Program to run</w:t>
-      </w:r>
-      <w:r>
-        <w:t xml:space="preserve">&gt;, &lt;Variables to set&gt;, </w:t>
+      <w:proofErr w:type="spellStart"/>
+      <w:r>
+        <w:t>MatchSemicolonList|</w:t>
+      </w:r>
+      <w:r>
+        <w:t>MatchesemiColonList</w:t>
+      </w:r>
+      <w:proofErr w:type="spellEnd"/>
+      <w:r>
+        <w:t xml:space="preserve"> &lt;</w:t>
+      </w:r>
+      <w:r>
+        <w:t>Voice Phrase</w:t>
+      </w:r>
+      <w:r>
+        <w:t>&gt;</w:t>
+      </w:r>
+    </w:p>
+    <w:p/>
+    <w:p>
+      <w:r>
+        <w:t>&lt;P</w:t>
+      </w:r>
+      <w:r>
+        <w:t>rogram to run</w:t>
+      </w:r>
+      <w:r>
+        <w:t>&gt; = program name to run on recognising this phrase.</w:t>
+      </w:r>
+    </w:p>
+    <w:p>
+      <w:r>
+        <w:t>&lt;Variables to set&gt; = Variables to pass to program</w:t>
+      </w:r>
+    </w:p>
+    <w:p>
+      <w:r>
+        <w:t>&lt;</w:t>
+      </w:r>
+      <w:r>
+        <w:t>voice phrase</w:t>
+      </w:r>
+      <w:r>
+        <w:t>&gt; = Phrases to recognise.</w:t>
+      </w:r>
+      <w:r>
+        <w:t xml:space="preserve"> </w:t>
+      </w:r>
+    </w:p>
+    <w:p/>
+    <w:p>
+      <w:r>
+        <w:t xml:space="preserve">The event condition must be in the form </w:t>
       </w:r>
       <w:proofErr w:type="spellStart"/>
       <w:r>
@@ -22293,57 +22408,11 @@
       </w:r>
       <w:proofErr w:type="spellStart"/>
       <w:r>
-        <w:t>MatchSemicolonList|</w:t>
-      </w:r>
-      <w:r>
-        <w:t>MatchesemiColonList</w:t>
-      </w:r>
-      <w:proofErr w:type="spellEnd"/>
-      <w:r>
-        <w:t xml:space="preserve"> &lt;</w:t>
-      </w:r>
-      <w:r>
-        <w:t>Voice Phrase</w:t>
-      </w:r>
-      <w:r>
-        <w:t>&gt;</w:t>
-      </w:r>
-    </w:p>
-    <w:p/>
-    <w:p>
-      <w:r>
-        <w:t>&lt;P</w:t>
-      </w:r>
-      <w:r>
-        <w:t>rogram to run</w:t>
-      </w:r>
-      <w:r>
-        <w:t>&gt; = program name to run on recognising this phrase.</w:t>
-      </w:r>
-    </w:p>
-    <w:p>
-      <w:r>
-        <w:t>&lt;Variables to set&gt; = Variables to pass to program</w:t>
-      </w:r>
-    </w:p>
-    <w:p>
-      <w:r>
-        <w:t>&lt;</w:t>
-      </w:r>
-      <w:r>
-        <w:t>voice phrase</w:t>
-      </w:r>
-      <w:r>
-        <w:t>&gt; = Phrases to recognise.</w:t>
-      </w:r>
-      <w:r>
-        <w:t xml:space="preserve"> </w:t>
-      </w:r>
-    </w:p>
-    <w:p/>
-    <w:p>
-      <w:r>
-        <w:t xml:space="preserve">The event condition must be in the form </w:t>
+        <w:t>MatchesSemiColon</w:t>
+      </w:r>
+      <w:proofErr w:type="spellEnd"/>
+      <w:r>
+        <w:t xml:space="preserve"> string or </w:t>
       </w:r>
       <w:proofErr w:type="spellStart"/>
       <w:r>
@@ -22351,7 +22420,7 @@
       </w:r>
       <w:proofErr w:type="spellEnd"/>
       <w:r>
-        <w:t xml:space="preserve"> </w:t>
+        <w:t xml:space="preserve"> MatchesSemiColonList string for the event to be recognised as a valid voice input event .  See the conditions section for the format of </w:t>
       </w:r>
       <w:proofErr w:type="spellStart"/>
       <w:r>
@@ -22359,53 +22428,13 @@
       </w:r>
       <w:proofErr w:type="spellEnd"/>
       <w:r>
-        <w:t xml:space="preserve"> string or </w:t>
-      </w:r>
-      <w:proofErr w:type="spellStart"/>
-      <w:r>
-        <w:t>VoiceInput</w:t>
-      </w:r>
-      <w:proofErr w:type="spellEnd"/>
-      <w:r>
-        <w:t xml:space="preserve"> </w:t>
-      </w:r>
-      <w:proofErr w:type="spellStart"/>
-      <w:r>
-        <w:t>MatchesSemiColonList</w:t>
-      </w:r>
-      <w:proofErr w:type="spellEnd"/>
-      <w:r>
-        <w:t xml:space="preserve"> string for the event to be recognised as a valid voice input event .  See the conditions section for the format of </w:t>
-      </w:r>
-      <w:proofErr w:type="spellStart"/>
-      <w:r>
-        <w:t>MatchesSemiColon</w:t>
-      </w:r>
-      <w:proofErr w:type="spellEnd"/>
-      <w:r>
-        <w:t xml:space="preserve"> or </w:t>
-      </w:r>
-      <w:proofErr w:type="spellStart"/>
-      <w:r>
-        <w:t>MatchesSemiColonList</w:t>
-      </w:r>
-      <w:proofErr w:type="spellEnd"/>
-      <w:r>
-        <w:t>.</w:t>
-      </w:r>
-    </w:p>
-    <w:p/>
-    <w:p>
-      <w:r>
-        <w:t xml:space="preserve">For </w:t>
-      </w:r>
-      <w:proofErr w:type="spellStart"/>
-      <w:r>
-        <w:t>MatchesSemiColonList</w:t>
-      </w:r>
-      <w:proofErr w:type="spellEnd"/>
-      <w:r>
-        <w:t xml:space="preserve"> you can build complicated </w:t>
+        <w:t xml:space="preserve"> or MatchesSemiColonList.</w:t>
+      </w:r>
+    </w:p>
+    <w:p/>
+    <w:p>
+      <w:r>
+        <w:t xml:space="preserve">For MatchesSemiColonList you can build complicated </w:t>
       </w:r>
       <w:r>
         <w:t>phrase recognition lists, such as:</w:t>
@@ -22940,12 +22969,6 @@
     <w:p>
       <w:pPr>
         <w:spacing w:after="200"/>
-        <w:rPr>
-          <w:rFonts w:asciiTheme="majorHAnsi" w:eastAsiaTheme="majorEastAsia" w:hAnsiTheme="majorHAnsi" w:cstheme="majorBidi"/>
-          <w:color w:val="365F91" w:themeColor="accent1" w:themeShade="BF"/>
-          <w:sz w:val="26"/>
-          <w:szCs w:val="26"/>
-        </w:rPr>
       </w:pPr>
       <w:r>
         <w:br w:type="page"/>
@@ -22953,10 +22976,420 @@
     </w:p>
     <w:p>
       <w:pPr>
+        <w:spacing w:after="200"/>
+      </w:pPr>
+    </w:p>
+    <w:p>
+      <w:pPr>
+        <w:pStyle w:val="Heading3"/>
+      </w:pPr>
+      <w:r>
+        <w:t>Surveyor discovered new bodies</w:t>
+      </w:r>
+      <w:r>
+        <w:t xml:space="preserve"> </w:t>
+      </w:r>
+      <w:r>
+        <w:rPr>
+          <w:vertAlign w:val="superscript"/>
+        </w:rPr>
+        <w:t>[30]</w:t>
+      </w:r>
+    </w:p>
+    <w:p>
+      <w:r>
+        <w:t>The surveyor panel has discovered new discoveries</w:t>
+      </w:r>
+      <w:r>
+        <w:t>.</w:t>
+      </w:r>
+    </w:p>
+    <w:p/>
+    <w:p>
+      <w:r>
+        <w:t xml:space="preserve">TriggerName = </w:t>
+      </w:r>
+      <w:proofErr w:type="spellStart"/>
+      <w:r>
+        <w:t>on</w:t>
+      </w:r>
+      <w:r>
+        <w:t>Surveyor</w:t>
+      </w:r>
+      <w:proofErr w:type="spellEnd"/>
+      <w:r>
+        <w:t xml:space="preserve">, TriggerType = </w:t>
+      </w:r>
+      <w:proofErr w:type="spellStart"/>
+      <w:r>
+        <w:t>PanelE</w:t>
+      </w:r>
+      <w:r>
+        <w:t>vent</w:t>
+      </w:r>
+      <w:proofErr w:type="spellEnd"/>
+    </w:p>
+    <w:p>
+      <w:r>
+        <w:t>Body = full body name</w:t>
+      </w:r>
+    </w:p>
+    <w:p>
+      <w:proofErr w:type="spellStart"/>
+      <w:r>
+        <w:t>BodyShortName</w:t>
+      </w:r>
+      <w:proofErr w:type="spellEnd"/>
+      <w:r>
+        <w:t xml:space="preserve"> = short body name (such as 1 a) or the full body name</w:t>
+      </w:r>
+    </w:p>
+    <w:p/>
+    <w:p>
+      <w:r>
+        <w:t>EventName</w:t>
+      </w:r>
+      <w:r>
+        <w:t>&lt;N&gt;</w:t>
+      </w:r>
+      <w:r>
+        <w:t xml:space="preserve"> = the event name, see later</w:t>
+      </w:r>
+    </w:p>
+    <w:p>
+      <w:r>
+        <w:t>Value</w:t>
+      </w:r>
+      <w:r>
+        <w:t>&lt;N&gt;</w:t>
+      </w:r>
+      <w:r>
+        <w:t xml:space="preserve"> = any data associated with the event</w:t>
+      </w:r>
+    </w:p>
+    <w:p/>
+    <w:p>
+      <w:r>
+        <w:t>N iterates from 1 upwards, giving all the events that are associated with the body.</w:t>
+      </w:r>
+    </w:p>
+    <w:p/>
+    <w:p>
+      <w:r>
+        <w:t>Event names are:</w:t>
+      </w:r>
+    </w:p>
+    <w:p>
+      <w:pPr>
+        <w:pStyle w:val="ListParagraph"/>
+        <w:numPr>
+          <w:ilvl w:val="0"/>
+          <w:numId w:val="4"/>
+        </w:numPr>
+      </w:pPr>
+      <w:proofErr w:type="spellStart"/>
+      <w:r>
+        <w:t>MiningSignals</w:t>
+      </w:r>
+      <w:proofErr w:type="spellEnd"/>
+    </w:p>
+    <w:p>
+      <w:pPr>
+        <w:pStyle w:val="ListParagraph"/>
+        <w:numPr>
+          <w:ilvl w:val="0"/>
+          <w:numId w:val="4"/>
+        </w:numPr>
+      </w:pPr>
+      <w:proofErr w:type="spellStart"/>
+      <w:r>
+        <w:t>GeoSignals</w:t>
+      </w:r>
+      <w:proofErr w:type="spellEnd"/>
+    </w:p>
+    <w:p>
+      <w:pPr>
+        <w:pStyle w:val="ListParagraph"/>
+        <w:numPr>
+          <w:ilvl w:val="0"/>
+          <w:numId w:val="4"/>
+        </w:numPr>
+      </w:pPr>
+      <w:proofErr w:type="spellStart"/>
+      <w:r>
+        <w:t>BioSignals</w:t>
+      </w:r>
+      <w:proofErr w:type="spellEnd"/>
+    </w:p>
+    <w:p>
+      <w:pPr>
+        <w:pStyle w:val="ListParagraph"/>
+        <w:numPr>
+          <w:ilvl w:val="0"/>
+          <w:numId w:val="4"/>
+        </w:numPr>
+      </w:pPr>
+      <w:proofErr w:type="spellStart"/>
+      <w:r>
+        <w:t>ThargoidSignals</w:t>
+      </w:r>
+      <w:proofErr w:type="spellEnd"/>
+    </w:p>
+    <w:p>
+      <w:pPr>
+        <w:pStyle w:val="ListParagraph"/>
+        <w:numPr>
+          <w:ilvl w:val="0"/>
+          <w:numId w:val="4"/>
+        </w:numPr>
+      </w:pPr>
+      <w:proofErr w:type="spellStart"/>
+      <w:r>
+        <w:t>GuardianSignals</w:t>
+      </w:r>
+      <w:proofErr w:type="spellEnd"/>
+    </w:p>
+    <w:p>
+      <w:pPr>
+        <w:pStyle w:val="ListParagraph"/>
+        <w:numPr>
+          <w:ilvl w:val="0"/>
+          <w:numId w:val="4"/>
+        </w:numPr>
+      </w:pPr>
+      <w:proofErr w:type="spellStart"/>
+      <w:r>
+        <w:t>HumanSignals</w:t>
+      </w:r>
+      <w:proofErr w:type="spellEnd"/>
+    </w:p>
+    <w:p>
+      <w:pPr>
+        <w:pStyle w:val="ListParagraph"/>
+        <w:numPr>
+          <w:ilvl w:val="0"/>
+          <w:numId w:val="4"/>
+        </w:numPr>
+      </w:pPr>
+      <w:proofErr w:type="spellStart"/>
+      <w:r>
+        <w:t>OtherSignals</w:t>
+      </w:r>
+      <w:proofErr w:type="spellEnd"/>
+    </w:p>
+    <w:p>
+      <w:pPr>
+        <w:pStyle w:val="ListParagraph"/>
+        <w:numPr>
+          <w:ilvl w:val="0"/>
+          <w:numId w:val="4"/>
+        </w:numPr>
+      </w:pPr>
+      <w:proofErr w:type="spellStart"/>
+      <w:r>
+        <w:t>Terraformable</w:t>
+      </w:r>
+      <w:proofErr w:type="spellEnd"/>
+    </w:p>
+    <w:p>
+      <w:pPr>
+        <w:pStyle w:val="ListParagraph"/>
+        <w:numPr>
+          <w:ilvl w:val="0"/>
+          <w:numId w:val="4"/>
+        </w:numPr>
+      </w:pPr>
+      <w:proofErr w:type="spellStart"/>
+      <w:r>
+        <w:t>Landable</w:t>
+      </w:r>
+      <w:proofErr w:type="spellEnd"/>
+    </w:p>
+    <w:p>
+      <w:pPr>
+        <w:pStyle w:val="ListParagraph"/>
+        <w:numPr>
+          <w:ilvl w:val="0"/>
+          <w:numId w:val="4"/>
+        </w:numPr>
+      </w:pPr>
+      <w:r>
+        <w:t>Volcanism</w:t>
+      </w:r>
+    </w:p>
+    <w:p>
+      <w:pPr>
+        <w:pStyle w:val="ListParagraph"/>
+        <w:numPr>
+          <w:ilvl w:val="0"/>
+          <w:numId w:val="4"/>
+        </w:numPr>
+      </w:pPr>
+      <w:r>
+        <w:t>Rings</w:t>
+      </w:r>
+    </w:p>
+    <w:p>
+      <w:pPr>
+        <w:pStyle w:val="ListParagraph"/>
+        <w:numPr>
+          <w:ilvl w:val="0"/>
+          <w:numId w:val="4"/>
+        </w:numPr>
+      </w:pPr>
+      <w:r>
+        <w:t>Bel</w:t>
+      </w:r>
+      <w:r>
+        <w:t>t</w:t>
+      </w:r>
+      <w:r>
+        <w:t>s</w:t>
+      </w:r>
+    </w:p>
+    <w:p>
+      <w:pPr>
+        <w:pStyle w:val="ListParagraph"/>
+        <w:numPr>
+          <w:ilvl w:val="0"/>
+          <w:numId w:val="4"/>
+        </w:numPr>
+      </w:pPr>
+      <w:r>
+        <w:t>Eccentric</w:t>
+      </w:r>
+    </w:p>
+    <w:p>
+      <w:pPr>
+        <w:pStyle w:val="ListParagraph"/>
+        <w:numPr>
+          <w:ilvl w:val="0"/>
+          <w:numId w:val="4"/>
+        </w:numPr>
+      </w:pPr>
+      <w:proofErr w:type="spellStart"/>
+      <w:r>
+        <w:t>TinyPlanet</w:t>
+      </w:r>
+      <w:r>
+        <w:t>Radius</w:t>
+      </w:r>
+      <w:proofErr w:type="spellEnd"/>
+    </w:p>
+    <w:p>
+      <w:pPr>
+        <w:pStyle w:val="ListParagraph"/>
+        <w:numPr>
+          <w:ilvl w:val="0"/>
+          <w:numId w:val="4"/>
+        </w:numPr>
+      </w:pPr>
+      <w:proofErr w:type="spellStart"/>
+      <w:r>
+        <w:t>HugePlanet</w:t>
+      </w:r>
+      <w:r>
+        <w:t>Radius</w:t>
+      </w:r>
+      <w:proofErr w:type="spellEnd"/>
+    </w:p>
+    <w:p>
+      <w:pPr>
+        <w:pStyle w:val="ListParagraph"/>
+        <w:numPr>
+          <w:ilvl w:val="0"/>
+          <w:numId w:val="4"/>
+        </w:numPr>
+      </w:pPr>
+      <w:r>
+        <w:t>Atmosphere: The Value field will have the atmosphere type in English</w:t>
+      </w:r>
+    </w:p>
+    <w:p>
+      <w:pPr>
+        <w:pStyle w:val="ListParagraph"/>
+        <w:numPr>
+          <w:ilvl w:val="0"/>
+          <w:numId w:val="4"/>
+        </w:numPr>
+      </w:pPr>
+      <w:r>
+        <w:t xml:space="preserve">Discovery: The Value field will have the name of the discovery </w:t>
+      </w:r>
+    </w:p>
+    <w:p>
+      <w:pPr>
+        <w:pStyle w:val="ListParagraph"/>
+        <w:numPr>
+          <w:ilvl w:val="0"/>
+          <w:numId w:val="4"/>
+        </w:numPr>
+      </w:pPr>
+      <w:proofErr w:type="spellStart"/>
+      <w:r>
+        <w:t>HighGravity</w:t>
+      </w:r>
+      <w:proofErr w:type="spellEnd"/>
+      <w:r>
+        <w:t>: The Value field will have the G of the planet (</w:t>
+      </w:r>
+      <w:proofErr w:type="spellStart"/>
+      <w:r>
+        <w:t>non invariant</w:t>
+      </w:r>
+      <w:proofErr w:type="spellEnd"/>
+      <w:r>
+        <w:t>).  Gravities over 2 generate this trigger.</w:t>
+      </w:r>
+    </w:p>
+    <w:p>
+      <w:pPr>
+        <w:pStyle w:val="ListParagraph"/>
+        <w:numPr>
+          <w:ilvl w:val="0"/>
+          <w:numId w:val="4"/>
+        </w:numPr>
+      </w:pPr>
+      <w:proofErr w:type="spellStart"/>
+      <w:r>
+        <w:t>Earthlike</w:t>
+      </w:r>
+      <w:proofErr w:type="spellEnd"/>
+    </w:p>
+    <w:p>
+      <w:pPr>
+        <w:pStyle w:val="ListParagraph"/>
+        <w:numPr>
+          <w:ilvl w:val="0"/>
+          <w:numId w:val="4"/>
+        </w:numPr>
+      </w:pPr>
+      <w:proofErr w:type="spellStart"/>
+      <w:r>
+        <w:t>WaterWorld</w:t>
+      </w:r>
+      <w:proofErr w:type="spellEnd"/>
+    </w:p>
+    <w:p>
+      <w:pPr>
+        <w:pStyle w:val="ListParagraph"/>
+        <w:numPr>
+          <w:ilvl w:val="0"/>
+          <w:numId w:val="4"/>
+        </w:numPr>
+      </w:pPr>
+      <w:proofErr w:type="spellStart"/>
+      <w:r>
+        <w:t>AmmoniaWorld</w:t>
+      </w:r>
+      <w:proofErr w:type="spellEnd"/>
+    </w:p>
+    <w:p/>
+    <w:p>
+      <w:pPr>
         <w:pStyle w:val="Heading2"/>
       </w:pPr>
       <w:r>
-        <w:lastRenderedPageBreak/>
         <w:t>Variables</w:t>
       </w:r>
     </w:p>
@@ -23847,16 +24280,413 @@
         </w:numPr>
       </w:pPr>
       <w:r>
+        <w:t xml:space="preserve">Prefix + </w:t>
+      </w:r>
+      <w:proofErr w:type="spellStart"/>
+      <w:r>
+        <w:t>BookedTaxi</w:t>
+      </w:r>
+      <w:proofErr w:type="spellEnd"/>
+      <w:r>
+        <w:t xml:space="preserve"> – booked a taxi (1/0)</w:t>
+      </w:r>
+      <w:r>
+        <w:t xml:space="preserve"> </w:t>
+      </w:r>
+      <w:r>
+        <w:rPr>
+          <w:vertAlign w:val="superscript"/>
+        </w:rPr>
+        <w:t>[</w:t>
+      </w:r>
+      <w:r>
+        <w:rPr>
+          <w:vertAlign w:val="superscript"/>
+        </w:rPr>
+        <w:t>24</w:t>
+      </w:r>
+      <w:r>
+        <w:rPr>
+          <w:vertAlign w:val="superscript"/>
+        </w:rPr>
+        <w:t>]</w:t>
+      </w:r>
+    </w:p>
+    <w:p>
+      <w:pPr>
+        <w:pStyle w:val="ListParagraph"/>
+        <w:numPr>
+          <w:ilvl w:val="0"/>
+          <w:numId w:val="6"/>
+        </w:numPr>
+      </w:pPr>
+      <w:r>
+        <w:t xml:space="preserve">Prefix + </w:t>
+      </w:r>
+      <w:proofErr w:type="spellStart"/>
+      <w:r>
+        <w:t>BookedDropship</w:t>
+      </w:r>
+      <w:proofErr w:type="spellEnd"/>
+      <w:r>
+        <w:t xml:space="preserve"> – booked a drop ship (1/0)</w:t>
+      </w:r>
+      <w:r>
+        <w:t xml:space="preserve"> </w:t>
+      </w:r>
+      <w:r>
+        <w:rPr>
+          <w:vertAlign w:val="superscript"/>
+        </w:rPr>
+        <w:t>[</w:t>
+      </w:r>
+      <w:r>
+        <w:rPr>
+          <w:vertAlign w:val="superscript"/>
+        </w:rPr>
+        <w:t>24</w:t>
+      </w:r>
+      <w:r>
+        <w:rPr>
+          <w:vertAlign w:val="superscript"/>
+        </w:rPr>
+        <w:t>]</w:t>
+      </w:r>
+    </w:p>
+    <w:p>
+      <w:pPr>
+        <w:pStyle w:val="ListParagraph"/>
+        <w:numPr>
+          <w:ilvl w:val="0"/>
+          <w:numId w:val="6"/>
+        </w:numPr>
+      </w:pPr>
+      <w:r>
+        <w:t xml:space="preserve">Prefix + </w:t>
+      </w:r>
+      <w:proofErr w:type="spellStart"/>
+      <w:r>
+        <w:t>OnCrewWithCaptain</w:t>
+      </w:r>
+      <w:proofErr w:type="spellEnd"/>
+      <w:r>
+        <w:t xml:space="preserve"> – in multicrew, empty if not</w:t>
+      </w:r>
+      <w:r>
+        <w:t xml:space="preserve"> </w:t>
+      </w:r>
+      <w:r>
+        <w:rPr>
+          <w:vertAlign w:val="superscript"/>
+        </w:rPr>
+        <w:t>[</w:t>
+      </w:r>
+      <w:r>
+        <w:rPr>
+          <w:vertAlign w:val="superscript"/>
+        </w:rPr>
+        <w:t>24</w:t>
+      </w:r>
+      <w:r>
+        <w:rPr>
+          <w:vertAlign w:val="superscript"/>
+        </w:rPr>
+        <w:t>]</w:t>
+      </w:r>
+    </w:p>
+    <w:p>
+      <w:pPr>
+        <w:pStyle w:val="ListParagraph"/>
+        <w:numPr>
+          <w:ilvl w:val="0"/>
+          <w:numId w:val="6"/>
+        </w:numPr>
+      </w:pPr>
+      <w:r>
+        <w:t xml:space="preserve">Prefix + </w:t>
+      </w:r>
+      <w:proofErr w:type="spellStart"/>
+      <w:r>
+        <w:t>ShipId</w:t>
+      </w:r>
+      <w:proofErr w:type="spellEnd"/>
+      <w:r>
+        <w:t xml:space="preserve"> - ship ID number</w:t>
+      </w:r>
+    </w:p>
+    <w:p>
+      <w:pPr>
+        <w:pStyle w:val="ListParagraph"/>
+        <w:numPr>
+          <w:ilvl w:val="0"/>
+          <w:numId w:val="6"/>
+        </w:numPr>
+      </w:pPr>
+      <w:r>
+        <w:t>Prefix + IndexOf - index displayed on screen for this entry</w:t>
+      </w:r>
+    </w:p>
+    <w:p>
+      <w:pPr>
+        <w:pStyle w:val="ListParagraph"/>
+        <w:numPr>
+          <w:ilvl w:val="0"/>
+          <w:numId w:val="6"/>
+        </w:numPr>
+      </w:pPr>
+      <w:r>
+        <w:t xml:space="preserve">Prefix + JID - Journal unique ID for this entry (also </w:t>
+      </w:r>
+      <w:proofErr w:type="spellStart"/>
+      <w:r>
+        <w:t>Prefix+Id</w:t>
+      </w:r>
+      <w:proofErr w:type="spellEnd"/>
+      <w:r>
+        <w:t>)</w:t>
+      </w:r>
+    </w:p>
+    <w:p>
+      <w:pPr>
+        <w:pStyle w:val="ListParagraph"/>
+        <w:numPr>
+          <w:ilvl w:val="0"/>
+          <w:numId w:val="6"/>
+        </w:numPr>
+      </w:pPr>
+      <w:r>
+        <w:t xml:space="preserve">Prefix + Credits – </w:t>
+      </w:r>
+      <w:proofErr w:type="spellStart"/>
+      <w:r>
+        <w:t>Weath</w:t>
+      </w:r>
+      <w:proofErr w:type="spellEnd"/>
+      <w:r>
+        <w:t xml:space="preserve"> at this entry</w:t>
+      </w:r>
+    </w:p>
+    <w:p>
+      <w:pPr>
+        <w:pStyle w:val="ListParagraph"/>
+        <w:numPr>
+          <w:ilvl w:val="0"/>
+          <w:numId w:val="6"/>
+        </w:numPr>
+      </w:pPr>
+      <w:r>
         <w:lastRenderedPageBreak/>
         <w:t xml:space="preserve">Prefix + </w:t>
       </w:r>
       <w:proofErr w:type="spellStart"/>
       <w:r>
-        <w:t>BookedTaxi</w:t>
-      </w:r>
-      <w:proofErr w:type="spellEnd"/>
-      <w:r>
-        <w:t xml:space="preserve"> – booked a taxi (1/0)</w:t>
+        <w:t>TravelledDistance</w:t>
+      </w:r>
+      <w:proofErr w:type="spellEnd"/>
+      <w:r>
+        <w:t xml:space="preserve"> – Travelled information in </w:t>
+      </w:r>
+      <w:proofErr w:type="spellStart"/>
+      <w:r>
+        <w:t>ly</w:t>
+      </w:r>
+      <w:proofErr w:type="spellEnd"/>
+    </w:p>
+    <w:p>
+      <w:pPr>
+        <w:pStyle w:val="ListParagraph"/>
+        <w:numPr>
+          <w:ilvl w:val="0"/>
+          <w:numId w:val="6"/>
+        </w:numPr>
+      </w:pPr>
+      <w:r>
+        <w:t xml:space="preserve">Prefix + </w:t>
+      </w:r>
+      <w:proofErr w:type="spellStart"/>
+      <w:r>
+        <w:t>TravelledSeconds</w:t>
+      </w:r>
+      <w:proofErr w:type="spellEnd"/>
+      <w:r>
+        <w:t xml:space="preserve"> – Travelled information </w:t>
+      </w:r>
+    </w:p>
+    <w:p>
+      <w:pPr>
+        <w:pStyle w:val="ListParagraph"/>
+        <w:numPr>
+          <w:ilvl w:val="0"/>
+          <w:numId w:val="6"/>
+        </w:numPr>
+      </w:pPr>
+      <w:r>
+        <w:t xml:space="preserve">Prefix + </w:t>
+      </w:r>
+      <w:proofErr w:type="spellStart"/>
+      <w:r>
+        <w:t>IsTravelling</w:t>
+      </w:r>
+      <w:proofErr w:type="spellEnd"/>
+      <w:r>
+        <w:t xml:space="preserve"> – is event in a travel section.</w:t>
+      </w:r>
+    </w:p>
+    <w:p>
+      <w:pPr>
+        <w:pStyle w:val="ListParagraph"/>
+        <w:numPr>
+          <w:ilvl w:val="0"/>
+          <w:numId w:val="6"/>
+        </w:numPr>
+      </w:pPr>
+      <w:r>
+        <w:t xml:space="preserve">Prefix + </w:t>
+      </w:r>
+      <w:proofErr w:type="spellStart"/>
+      <w:r>
+        <w:t>TravelledJumps</w:t>
+      </w:r>
+      <w:proofErr w:type="spellEnd"/>
+      <w:r>
+        <w:t xml:space="preserve"> - Jumps</w:t>
+      </w:r>
+    </w:p>
+    <w:p>
+      <w:pPr>
+        <w:pStyle w:val="ListParagraph"/>
+        <w:numPr>
+          <w:ilvl w:val="0"/>
+          <w:numId w:val="6"/>
+        </w:numPr>
+      </w:pPr>
+      <w:r>
+        <w:t xml:space="preserve">Prefix + </w:t>
+      </w:r>
+      <w:proofErr w:type="spellStart"/>
+      <w:r>
+        <w:t>TravelledMissingJumps</w:t>
+      </w:r>
+      <w:proofErr w:type="spellEnd"/>
+      <w:r>
+        <w:t xml:space="preserve"> – Missing data jumps</w:t>
+      </w:r>
+    </w:p>
+    <w:p>
+      <w:pPr>
+        <w:pStyle w:val="ListParagraph"/>
+        <w:numPr>
+          <w:ilvl w:val="0"/>
+          <w:numId w:val="6"/>
+        </w:numPr>
+      </w:pPr>
+      <w:r>
+        <w:t xml:space="preserve">Prefix + </w:t>
+      </w:r>
+      <w:proofErr w:type="spellStart"/>
+      <w:r>
+        <w:t>MultiPlayer</w:t>
+      </w:r>
+      <w:proofErr w:type="spellEnd"/>
+      <w:r>
+        <w:t xml:space="preserve"> – 1 or 0 if in multiplayer</w:t>
+      </w:r>
+    </w:p>
+    <w:p>
+      <w:pPr>
+        <w:pStyle w:val="ListParagraph"/>
+        <w:numPr>
+          <w:ilvl w:val="0"/>
+          <w:numId w:val="6"/>
+        </w:numPr>
+      </w:pPr>
+      <w:r>
+        <w:t xml:space="preserve">Prefix + </w:t>
+      </w:r>
+      <w:proofErr w:type="spellStart"/>
+      <w:r>
+        <w:t>ContainsRares</w:t>
+      </w:r>
+      <w:proofErr w:type="spellEnd"/>
+      <w:r>
+        <w:t xml:space="preserve"> – 1 or 0 if hauling </w:t>
+      </w:r>
+      <w:proofErr w:type="spellStart"/>
+      <w:r>
+        <w:t>rares</w:t>
+      </w:r>
+      <w:proofErr w:type="spellEnd"/>
+    </w:p>
+    <w:p>
+      <w:pPr>
+        <w:pStyle w:val="ListParagraph"/>
+        <w:numPr>
+          <w:ilvl w:val="0"/>
+          <w:numId w:val="6"/>
+        </w:numPr>
+      </w:pPr>
+      <w:r>
+        <w:t xml:space="preserve">Prefix + </w:t>
+      </w:r>
+      <w:proofErr w:type="spellStart"/>
+      <w:r>
+        <w:t>EventSummary</w:t>
+      </w:r>
+      <w:proofErr w:type="spellEnd"/>
+      <w:r>
+        <w:t xml:space="preserve"> – As per the travel history summary column.</w:t>
+      </w:r>
+    </w:p>
+    <w:p>
+      <w:pPr>
+        <w:pStyle w:val="ListParagraph"/>
+        <w:numPr>
+          <w:ilvl w:val="0"/>
+          <w:numId w:val="6"/>
+        </w:numPr>
+      </w:pPr>
+      <w:r>
+        <w:t xml:space="preserve">Prefix + </w:t>
+      </w:r>
+      <w:proofErr w:type="spellStart"/>
+      <w:r>
+        <w:t>EventDescription</w:t>
+      </w:r>
+      <w:proofErr w:type="spellEnd"/>
+      <w:r>
+        <w:t xml:space="preserve"> – Short description</w:t>
+      </w:r>
+    </w:p>
+    <w:p>
+      <w:pPr>
+        <w:pStyle w:val="ListParagraph"/>
+        <w:numPr>
+          <w:ilvl w:val="0"/>
+          <w:numId w:val="6"/>
+        </w:numPr>
+      </w:pPr>
+      <w:r>
+        <w:t xml:space="preserve">Prefix + </w:t>
+      </w:r>
+      <w:proofErr w:type="spellStart"/>
+      <w:r>
+        <w:t>EventDetailedInfo</w:t>
+      </w:r>
+      <w:proofErr w:type="spellEnd"/>
+      <w:r>
+        <w:t xml:space="preserve"> – Detailed info</w:t>
+      </w:r>
+    </w:p>
+    <w:p>
+      <w:pPr>
+        <w:pStyle w:val="ListParagraph"/>
+        <w:numPr>
+          <w:ilvl w:val="0"/>
+          <w:numId w:val="6"/>
+        </w:numPr>
+      </w:pPr>
+      <w:r>
+        <w:t>Prefix + Note – Any note against this entry.</w:t>
       </w:r>
       <w:r>
         <w:t xml:space="preserve"> </w:t>
@@ -23865,19 +24695,227 @@
         <w:rPr>
           <w:vertAlign w:val="superscript"/>
         </w:rPr>
-        <w:t>[</w:t>
-      </w:r>
-      <w:r>
+        <w:t>[10.4.3]</w:t>
+      </w:r>
+    </w:p>
+    <w:p>
+      <w:pPr>
+        <w:pStyle w:val="ListParagraph"/>
+        <w:numPr>
+          <w:ilvl w:val="0"/>
+          <w:numId w:val="6"/>
+        </w:numPr>
+      </w:pPr>
+      <w:r>
+        <w:t xml:space="preserve">Prefix + </w:t>
+      </w:r>
+      <w:proofErr w:type="spellStart"/>
+      <w:r>
+        <w:t>Class_EventTypeStr</w:t>
+      </w:r>
+      <w:proofErr w:type="spellEnd"/>
+      <w:r>
+        <w:t xml:space="preserve"> and Prefix+ </w:t>
+      </w:r>
+      <w:proofErr w:type="spellStart"/>
+      <w:r>
+        <w:t>Class_EventTypeID</w:t>
+      </w:r>
+      <w:proofErr w:type="spellEnd"/>
+      <w:r>
+        <w:t xml:space="preserve"> – name of event, compressed form.</w:t>
+      </w:r>
+    </w:p>
+    <w:p>
+      <w:pPr>
+        <w:pStyle w:val="ListParagraph"/>
+        <w:numPr>
+          <w:ilvl w:val="0"/>
+          <w:numId w:val="6"/>
+        </w:numPr>
+      </w:pPr>
+      <w:r>
+        <w:t xml:space="preserve">Prefix + </w:t>
+      </w:r>
+      <w:proofErr w:type="spellStart"/>
+      <w:r>
+        <w:t>Class_EventTimeUTC</w:t>
+      </w:r>
+      <w:proofErr w:type="spellEnd"/>
+      <w:r>
+        <w:t xml:space="preserve"> - UTC time of event, US date format</w:t>
+      </w:r>
+    </w:p>
+    <w:p>
+      <w:pPr>
+        <w:pStyle w:val="ListParagraph"/>
+        <w:numPr>
+          <w:ilvl w:val="0"/>
+          <w:numId w:val="6"/>
+        </w:numPr>
+      </w:pPr>
+      <w:r>
+        <w:t xml:space="preserve">Prefix + </w:t>
+      </w:r>
+      <w:proofErr w:type="spellStart"/>
+      <w:r>
+        <w:t>Class_EventTimeLocal</w:t>
+      </w:r>
+      <w:proofErr w:type="spellEnd"/>
+      <w:r>
+        <w:t xml:space="preserve"> -  Local time of event, US date format</w:t>
+      </w:r>
+    </w:p>
+    <w:p>
+      <w:pPr>
+        <w:pStyle w:val="ListParagraph"/>
+        <w:numPr>
+          <w:ilvl w:val="0"/>
+          <w:numId w:val="6"/>
+        </w:numPr>
+      </w:pPr>
+      <w:r>
+        <w:t xml:space="preserve">Prefix + </w:t>
+      </w:r>
+      <w:proofErr w:type="spellStart"/>
+      <w:r>
+        <w:t>Class_SyncedEDSM</w:t>
+      </w:r>
+      <w:proofErr w:type="spellEnd"/>
+      <w:r>
+        <w:t xml:space="preserve">  - has synced to EDSM, 0/1</w:t>
+      </w:r>
+    </w:p>
+    <w:p>
+      <w:pPr>
+        <w:pStyle w:val="ListParagraph"/>
+        <w:numPr>
+          <w:ilvl w:val="0"/>
+          <w:numId w:val="6"/>
+        </w:numPr>
+      </w:pPr>
+      <w:r>
+        <w:t xml:space="preserve">Prefix + </w:t>
+      </w:r>
+      <w:proofErr w:type="spellStart"/>
+      <w:r>
+        <w:t>Class_EdsmID</w:t>
+      </w:r>
+      <w:proofErr w:type="spellEnd"/>
+      <w:r>
+        <w:t xml:space="preserve"> – system EDSM ID number</w:t>
+      </w:r>
+    </w:p>
+    <w:p>
+      <w:pPr>
+        <w:pStyle w:val="ListParagraph"/>
+        <w:numPr>
+          <w:ilvl w:val="0"/>
+          <w:numId w:val="6"/>
+        </w:numPr>
+      </w:pPr>
+      <w:r>
+        <w:t xml:space="preserve">Prefix + </w:t>
+      </w:r>
+      <w:proofErr w:type="spellStart"/>
+      <w:r>
+        <w:t>Class_SyncedEDDN</w:t>
+      </w:r>
+      <w:proofErr w:type="spellEnd"/>
+      <w:r>
+        <w:t xml:space="preserve">  - has synced to EDDN, 0/1</w:t>
+      </w:r>
+    </w:p>
+    <w:p>
+      <w:pPr>
+        <w:pStyle w:val="ListParagraph"/>
+        <w:numPr>
+          <w:ilvl w:val="0"/>
+          <w:numId w:val="6"/>
+        </w:numPr>
+      </w:pPr>
+      <w:r>
+        <w:t xml:space="preserve">Prefix + </w:t>
+      </w:r>
+      <w:proofErr w:type="spellStart"/>
+      <w:r>
+        <w:t>Class_StartMarker</w:t>
+      </w:r>
+      <w:proofErr w:type="spellEnd"/>
+      <w:r>
+        <w:t xml:space="preserve">  - Is it a start marker event associated with calculating distances</w:t>
+      </w:r>
+    </w:p>
+    <w:p>
+      <w:pPr>
+        <w:pStyle w:val="ListParagraph"/>
+        <w:numPr>
+          <w:ilvl w:val="0"/>
+          <w:numId w:val="6"/>
+        </w:numPr>
+      </w:pPr>
+      <w:r>
+        <w:t xml:space="preserve">Prefix + </w:t>
+      </w:r>
+      <w:proofErr w:type="spellStart"/>
+      <w:r>
+        <w:t>Class_StopMarker</w:t>
+      </w:r>
+      <w:proofErr w:type="spellEnd"/>
+      <w:r>
+        <w:t xml:space="preserve">  - Is it a stop marker event</w:t>
+      </w:r>
+    </w:p>
+    <w:p>
+      <w:pPr>
+        <w:pStyle w:val="ListParagraph"/>
+        <w:numPr>
+          <w:ilvl w:val="0"/>
+          <w:numId w:val="6"/>
+        </w:numPr>
+      </w:pPr>
+      <w:r>
+        <w:t xml:space="preserve">Prefix + </w:t>
+      </w:r>
+      <w:proofErr w:type="spellStart"/>
+      <w:r>
+        <w:t>Class_TLUId</w:t>
+      </w:r>
+      <w:proofErr w:type="spellEnd"/>
+      <w:r>
+        <w:t xml:space="preserve"> – internal ID of file containing event, not useful.</w:t>
+      </w:r>
+    </w:p>
+    <w:p>
+      <w:pPr>
+        <w:pStyle w:val="ListParagraph"/>
+        <w:numPr>
+          <w:ilvl w:val="0"/>
+          <w:numId w:val="6"/>
+        </w:numPr>
         <w:rPr>
           <w:vertAlign w:val="superscript"/>
         </w:rPr>
-        <w:t>24</w:t>
+      </w:pPr>
+      <w:r>
+        <w:t xml:space="preserve">Prefix + </w:t>
+      </w:r>
+      <w:proofErr w:type="spellStart"/>
+      <w:r>
+        <w:t>StartMarker</w:t>
+      </w:r>
+      <w:proofErr w:type="spellEnd"/>
+      <w:r>
+        <w:t xml:space="preserve"> – 1 if the start marker is present on this entry, 0 otherwise</w:t>
+      </w:r>
+      <w:r>
+        <w:t xml:space="preserve"> </w:t>
       </w:r>
       <w:r>
         <w:rPr>
           <w:vertAlign w:val="superscript"/>
         </w:rPr>
-        <w:t>]</w:t>
+        <w:t>[13]</w:t>
       </w:r>
     </w:p>
     <w:p>
@@ -23893,32 +24931,69 @@
       </w:r>
       <w:proofErr w:type="spellStart"/>
       <w:r>
-        <w:t>BookedDropship</w:t>
-      </w:r>
-      <w:proofErr w:type="spellEnd"/>
-      <w:r>
-        <w:t xml:space="preserve"> – booked a drop ship (1/0)</w:t>
-      </w:r>
-      <w:r>
-        <w:t xml:space="preserve"> </w:t>
+        <w:t>StopMarker</w:t>
+      </w:r>
+      <w:proofErr w:type="spellEnd"/>
+      <w:r>
+        <w:t xml:space="preserve"> – 1 if the stop marker is present on this entry, 0 otherwise </w:t>
       </w:r>
       <w:r>
         <w:rPr>
           <w:vertAlign w:val="superscript"/>
         </w:rPr>
-        <w:t>[</w:t>
+        <w:t>[13]</w:t>
+      </w:r>
+    </w:p>
+    <w:p>
+      <w:pPr>
+        <w:pStyle w:val="ListParagraph"/>
+        <w:numPr>
+          <w:ilvl w:val="0"/>
+          <w:numId w:val="6"/>
+        </w:numPr>
+      </w:pPr>
+      <w:r>
+        <w:t xml:space="preserve">Prefix + </w:t>
+      </w:r>
+      <w:proofErr w:type="spellStart"/>
+      <w:r>
+        <w:t>EdsmSync</w:t>
+      </w:r>
+      <w:proofErr w:type="spellEnd"/>
+      <w:r>
+        <w:t xml:space="preserve"> – 1 if synced, 0 if not </w:t>
       </w:r>
       <w:r>
         <w:rPr>
           <w:vertAlign w:val="superscript"/>
         </w:rPr>
-        <w:t>24</w:t>
+        <w:t>[13]</w:t>
+      </w:r>
+    </w:p>
+    <w:p>
+      <w:pPr>
+        <w:pStyle w:val="ListParagraph"/>
+        <w:numPr>
+          <w:ilvl w:val="0"/>
+          <w:numId w:val="6"/>
+        </w:numPr>
+      </w:pPr>
+      <w:r>
+        <w:t xml:space="preserve">Prefix + </w:t>
+      </w:r>
+      <w:proofErr w:type="spellStart"/>
+      <w:r>
+        <w:t>EddnSync</w:t>
+      </w:r>
+      <w:proofErr w:type="spellEnd"/>
+      <w:r>
+        <w:t xml:space="preserve"> – 1 if synced, 0 if not </w:t>
       </w:r>
       <w:r>
         <w:rPr>
           <w:vertAlign w:val="superscript"/>
         </w:rPr>
-        <w:t>]</w:t>
+        <w:t>[13]</w:t>
       </w:r>
     </w:p>
     <w:p>
@@ -23934,32 +25009,53 @@
       </w:r>
       <w:proofErr w:type="spellStart"/>
       <w:r>
-        <w:t>OnCrewWithCaptain</w:t>
-      </w:r>
-      <w:proofErr w:type="spellEnd"/>
-      <w:r>
-        <w:t xml:space="preserve"> – in multicrew, empty if not</w:t>
-      </w:r>
-      <w:r>
-        <w:t xml:space="preserve"> </w:t>
+        <w:t>EgoSync</w:t>
+      </w:r>
+      <w:proofErr w:type="spellEnd"/>
+      <w:r>
+        <w:t xml:space="preserve"> – 1 if synced, 0 if not </w:t>
       </w:r>
       <w:r>
         <w:rPr>
           <w:vertAlign w:val="superscript"/>
         </w:rPr>
-        <w:t>[</w:t>
+        <w:t>[13]</w:t>
+      </w:r>
+    </w:p>
+    <w:p>
+      <w:pPr>
+        <w:pStyle w:val="ListParagraph"/>
+        <w:numPr>
+          <w:ilvl w:val="0"/>
+          <w:numId w:val="6"/>
+        </w:numPr>
+      </w:pPr>
+      <w:r>
+        <w:t xml:space="preserve">Prefix + Beta – 1 if journal record is a beta record, 0 if not </w:t>
       </w:r>
       <w:r>
         <w:rPr>
           <w:vertAlign w:val="superscript"/>
         </w:rPr>
-        <w:t>24</w:t>
+        <w:t>[13]</w:t>
+      </w:r>
+    </w:p>
+    <w:p>
+      <w:pPr>
+        <w:pStyle w:val="ListParagraph"/>
+        <w:numPr>
+          <w:ilvl w:val="0"/>
+          <w:numId w:val="6"/>
+        </w:numPr>
+      </w:pPr>
+      <w:r>
+        <w:t xml:space="preserve">Prefix + Horizons – 1 if journal record is a horizons record, 0 if not </w:t>
       </w:r>
       <w:r>
         <w:rPr>
           <w:vertAlign w:val="superscript"/>
         </w:rPr>
-        <w:t>]</w:t>
+        <w:t>[23]</w:t>
       </w:r>
     </w:p>
     <w:p>
@@ -23971,15 +25067,47 @@
         </w:numPr>
       </w:pPr>
       <w:r>
+        <w:t xml:space="preserve">Prefix + Odyssey – 1 if journal record is </w:t>
+      </w:r>
+      <w:proofErr w:type="spellStart"/>
+      <w:r>
+        <w:t>a</w:t>
+      </w:r>
+      <w:proofErr w:type="spellEnd"/>
+      <w:r>
+        <w:t xml:space="preserve"> odyssey record, 0 if not </w:t>
+      </w:r>
+      <w:r>
+        <w:rPr>
+          <w:vertAlign w:val="superscript"/>
+        </w:rPr>
+        <w:t>[23]</w:t>
+      </w:r>
+    </w:p>
+    <w:p>
+      <w:pPr>
+        <w:pStyle w:val="ListParagraph"/>
+        <w:numPr>
+          <w:ilvl w:val="0"/>
+          <w:numId w:val="6"/>
+        </w:numPr>
+      </w:pPr>
+      <w:r>
         <w:t xml:space="preserve">Prefix + </w:t>
       </w:r>
       <w:proofErr w:type="spellStart"/>
       <w:r>
-        <w:t>ShipId</w:t>
-      </w:r>
-      <w:proofErr w:type="spellEnd"/>
-      <w:r>
-        <w:t xml:space="preserve"> - ship ID number</w:t>
+        <w:t>GameMode</w:t>
+      </w:r>
+      <w:proofErr w:type="spellEnd"/>
+      <w:r>
+        <w:t xml:space="preserve"> – mode (open etc) </w:t>
+      </w:r>
+      <w:r>
+        <w:rPr>
+          <w:vertAlign w:val="superscript"/>
+        </w:rPr>
+        <w:t>[13]</w:t>
       </w:r>
     </w:p>
     <w:p>
@@ -23991,15 +25119,57 @@
         </w:numPr>
       </w:pPr>
       <w:r>
+        <w:t xml:space="preserve">Prefix + Group – group name if in private group, else blank </w:t>
+      </w:r>
+      <w:r>
+        <w:rPr>
+          <w:vertAlign w:val="superscript"/>
+        </w:rPr>
+        <w:t>[13]</w:t>
+      </w:r>
+    </w:p>
+    <w:p>
+      <w:pPr>
+        <w:pStyle w:val="ListParagraph"/>
+        <w:numPr>
+          <w:ilvl w:val="0"/>
+          <w:numId w:val="6"/>
+        </w:numPr>
+      </w:pPr>
+      <w:r>
+        <w:t xml:space="preserve">Prefix + Wanted – if known wanted </w:t>
+      </w:r>
+      <w:r>
+        <w:rPr>
+          <w:vertAlign w:val="superscript"/>
+        </w:rPr>
+        <w:t>[13]</w:t>
+      </w:r>
+    </w:p>
+    <w:p>
+      <w:pPr>
+        <w:pStyle w:val="ListParagraph"/>
+        <w:numPr>
+          <w:ilvl w:val="0"/>
+          <w:numId w:val="6"/>
+        </w:numPr>
+      </w:pPr>
+      <w:r>
         <w:t xml:space="preserve">Prefix + </w:t>
       </w:r>
       <w:proofErr w:type="spellStart"/>
       <w:r>
-        <w:t>IndexOf</w:t>
-      </w:r>
-      <w:proofErr w:type="spellEnd"/>
-      <w:r>
-        <w:t xml:space="preserve"> - index displayed on screen for this entry</w:t>
+        <w:t>MarketId</w:t>
+      </w:r>
+      <w:proofErr w:type="spellEnd"/>
+      <w:r>
+        <w:t xml:space="preserve">– market ID if know, else 0 </w:t>
+      </w:r>
+      <w:r>
+        <w:rPr>
+          <w:vertAlign w:val="superscript"/>
+        </w:rPr>
+        <w:t>[13]</w:t>
       </w:r>
     </w:p>
     <w:p>
@@ -24011,15 +25181,15 @@
         </w:numPr>
       </w:pPr>
       <w:r>
-        <w:t xml:space="preserve">Prefix + JID - Journal unique ID for this entry (also </w:t>
-      </w:r>
-      <w:proofErr w:type="spellStart"/>
-      <w:r>
-        <w:t>Prefix+Id</w:t>
-      </w:r>
-      <w:proofErr w:type="spellEnd"/>
-      <w:r>
-        <w:t>)</w:t>
+        <w:t xml:space="preserve">Prefix + </w:t>
+      </w:r>
+      <w:proofErr w:type="spellStart"/>
+      <w:r>
+        <w:t>StationName</w:t>
+      </w:r>
+      <w:proofErr w:type="spellEnd"/>
+      <w:r>
+        <w:t xml:space="preserve"> – empty if none [24]</w:t>
       </w:r>
     </w:p>
     <w:p>
@@ -24031,760 +25201,10 @@
         </w:numPr>
       </w:pPr>
       <w:r>
-        <w:t xml:space="preserve">Prefix + Credits – </w:t>
-      </w:r>
-      <w:proofErr w:type="spellStart"/>
-      <w:r>
-        <w:t>Weath</w:t>
-      </w:r>
-      <w:proofErr w:type="spellEnd"/>
-      <w:r>
-        <w:t xml:space="preserve"> at this entry</w:t>
-      </w:r>
-    </w:p>
-    <w:p>
-      <w:pPr>
-        <w:pStyle w:val="ListParagraph"/>
-        <w:numPr>
-          <w:ilvl w:val="0"/>
-          <w:numId w:val="6"/>
-        </w:numPr>
-      </w:pPr>
-      <w:r>
         <w:t xml:space="preserve">Prefix + </w:t>
       </w:r>
-      <w:proofErr w:type="spellStart"/>
-      <w:r>
-        <w:t>TravelledDistance</w:t>
-      </w:r>
-      <w:proofErr w:type="spellEnd"/>
-      <w:r>
-        <w:t xml:space="preserve"> – Travelled information in </w:t>
-      </w:r>
-      <w:proofErr w:type="spellStart"/>
-      <w:r>
-        <w:t>ly</w:t>
-      </w:r>
-      <w:proofErr w:type="spellEnd"/>
-    </w:p>
-    <w:p>
-      <w:pPr>
-        <w:pStyle w:val="ListParagraph"/>
-        <w:numPr>
-          <w:ilvl w:val="0"/>
-          <w:numId w:val="6"/>
-        </w:numPr>
-      </w:pPr>
-      <w:r>
-        <w:t xml:space="preserve">Prefix + </w:t>
-      </w:r>
-      <w:proofErr w:type="spellStart"/>
-      <w:r>
-        <w:t>TravelledSeconds</w:t>
-      </w:r>
-      <w:proofErr w:type="spellEnd"/>
-      <w:r>
-        <w:t xml:space="preserve"> – Travelled information </w:t>
-      </w:r>
-    </w:p>
-    <w:p>
-      <w:pPr>
-        <w:pStyle w:val="ListParagraph"/>
-        <w:numPr>
-          <w:ilvl w:val="0"/>
-          <w:numId w:val="6"/>
-        </w:numPr>
-      </w:pPr>
-      <w:r>
-        <w:t xml:space="preserve">Prefix + </w:t>
-      </w:r>
-      <w:proofErr w:type="spellStart"/>
-      <w:r>
-        <w:t>IsTravelling</w:t>
-      </w:r>
-      <w:proofErr w:type="spellEnd"/>
-      <w:r>
-        <w:t xml:space="preserve"> – is event in a travel section.</w:t>
-      </w:r>
-    </w:p>
-    <w:p>
-      <w:pPr>
-        <w:pStyle w:val="ListParagraph"/>
-        <w:numPr>
-          <w:ilvl w:val="0"/>
-          <w:numId w:val="6"/>
-        </w:numPr>
-      </w:pPr>
-      <w:r>
-        <w:t xml:space="preserve">Prefix + </w:t>
-      </w:r>
-      <w:proofErr w:type="spellStart"/>
-      <w:r>
-        <w:t>TravelledJumps</w:t>
-      </w:r>
-      <w:proofErr w:type="spellEnd"/>
-      <w:r>
-        <w:t xml:space="preserve"> - Jumps</w:t>
-      </w:r>
-    </w:p>
-    <w:p>
-      <w:pPr>
-        <w:pStyle w:val="ListParagraph"/>
-        <w:numPr>
-          <w:ilvl w:val="0"/>
-          <w:numId w:val="6"/>
-        </w:numPr>
-      </w:pPr>
-      <w:r>
-        <w:t xml:space="preserve">Prefix + </w:t>
-      </w:r>
-      <w:proofErr w:type="spellStart"/>
-      <w:r>
-        <w:t>TravelledMissingJumps</w:t>
-      </w:r>
-      <w:proofErr w:type="spellEnd"/>
-      <w:r>
-        <w:t xml:space="preserve"> – Missing data jumps</w:t>
-      </w:r>
-    </w:p>
-    <w:p>
-      <w:pPr>
-        <w:pStyle w:val="ListParagraph"/>
-        <w:numPr>
-          <w:ilvl w:val="0"/>
-          <w:numId w:val="6"/>
-        </w:numPr>
-      </w:pPr>
-      <w:r>
-        <w:t xml:space="preserve">Prefix + </w:t>
-      </w:r>
-      <w:proofErr w:type="spellStart"/>
-      <w:r>
-        <w:t>MultiPlayer</w:t>
-      </w:r>
-      <w:proofErr w:type="spellEnd"/>
-      <w:r>
-        <w:t xml:space="preserve"> – 1 or 0 if in multiplayer</w:t>
-      </w:r>
-    </w:p>
-    <w:p>
-      <w:pPr>
-        <w:pStyle w:val="ListParagraph"/>
-        <w:numPr>
-          <w:ilvl w:val="0"/>
-          <w:numId w:val="6"/>
-        </w:numPr>
-      </w:pPr>
-      <w:r>
-        <w:t xml:space="preserve">Prefix + </w:t>
-      </w:r>
-      <w:proofErr w:type="spellStart"/>
-      <w:r>
-        <w:t>ContainsRares</w:t>
-      </w:r>
-      <w:proofErr w:type="spellEnd"/>
-      <w:r>
-        <w:t xml:space="preserve"> – 1 or 0 if hauling </w:t>
-      </w:r>
-      <w:proofErr w:type="spellStart"/>
-      <w:r>
-        <w:t>rares</w:t>
-      </w:r>
-      <w:proofErr w:type="spellEnd"/>
-    </w:p>
-    <w:p>
-      <w:pPr>
-        <w:pStyle w:val="ListParagraph"/>
-        <w:numPr>
-          <w:ilvl w:val="0"/>
-          <w:numId w:val="6"/>
-        </w:numPr>
-      </w:pPr>
-      <w:r>
-        <w:t xml:space="preserve">Prefix + </w:t>
-      </w:r>
-      <w:proofErr w:type="spellStart"/>
-      <w:r>
-        <w:t>EventSummary</w:t>
-      </w:r>
-      <w:proofErr w:type="spellEnd"/>
-      <w:r>
-        <w:t xml:space="preserve"> – As per the travel history summary column.</w:t>
-      </w:r>
-    </w:p>
-    <w:p>
-      <w:pPr>
-        <w:pStyle w:val="ListParagraph"/>
-        <w:numPr>
-          <w:ilvl w:val="0"/>
-          <w:numId w:val="6"/>
-        </w:numPr>
-      </w:pPr>
-      <w:r>
-        <w:t xml:space="preserve">Prefix + </w:t>
-      </w:r>
-      <w:proofErr w:type="spellStart"/>
-      <w:r>
-        <w:t>EventDescription</w:t>
-      </w:r>
-      <w:proofErr w:type="spellEnd"/>
-      <w:r>
-        <w:t xml:space="preserve"> – Short description</w:t>
-      </w:r>
-    </w:p>
-    <w:p>
-      <w:pPr>
-        <w:pStyle w:val="ListParagraph"/>
-        <w:numPr>
-          <w:ilvl w:val="0"/>
-          <w:numId w:val="6"/>
-        </w:numPr>
-      </w:pPr>
-      <w:r>
-        <w:t xml:space="preserve">Prefix + </w:t>
-      </w:r>
-      <w:proofErr w:type="spellStart"/>
-      <w:r>
-        <w:t>EventDetailedInfo</w:t>
-      </w:r>
-      <w:proofErr w:type="spellEnd"/>
-      <w:r>
-        <w:t xml:space="preserve"> – Detailed info</w:t>
-      </w:r>
-    </w:p>
-    <w:p>
-      <w:pPr>
-        <w:pStyle w:val="ListParagraph"/>
-        <w:numPr>
-          <w:ilvl w:val="0"/>
-          <w:numId w:val="6"/>
-        </w:numPr>
-      </w:pPr>
-      <w:r>
-        <w:t>Prefix + Note – Any note against this entry.</w:t>
-      </w:r>
-      <w:r>
-        <w:t xml:space="preserve"> </w:t>
-      </w:r>
-      <w:r>
-        <w:rPr>
-          <w:vertAlign w:val="superscript"/>
-        </w:rPr>
-        <w:t>[10.4.3]</w:t>
-      </w:r>
-    </w:p>
-    <w:p>
-      <w:pPr>
-        <w:pStyle w:val="ListParagraph"/>
-        <w:numPr>
-          <w:ilvl w:val="0"/>
-          <w:numId w:val="6"/>
-        </w:numPr>
-      </w:pPr>
-      <w:r>
-        <w:t xml:space="preserve">Prefix + </w:t>
-      </w:r>
-      <w:proofErr w:type="spellStart"/>
-      <w:r>
-        <w:t>Class_EventTypeStr</w:t>
-      </w:r>
-      <w:proofErr w:type="spellEnd"/>
-      <w:r>
-        <w:t xml:space="preserve"> and Prefix+ </w:t>
-      </w:r>
-      <w:proofErr w:type="spellStart"/>
-      <w:r>
-        <w:t>Class_EventTypeID</w:t>
-      </w:r>
-      <w:proofErr w:type="spellEnd"/>
-      <w:r>
-        <w:t xml:space="preserve"> – name of event, compressed form.</w:t>
-      </w:r>
-    </w:p>
-    <w:p>
-      <w:pPr>
-        <w:pStyle w:val="ListParagraph"/>
-        <w:numPr>
-          <w:ilvl w:val="0"/>
-          <w:numId w:val="6"/>
-        </w:numPr>
-      </w:pPr>
-      <w:r>
-        <w:t xml:space="preserve">Prefix + </w:t>
-      </w:r>
-      <w:proofErr w:type="spellStart"/>
-      <w:r>
-        <w:t>Class_EventTimeUTC</w:t>
-      </w:r>
-      <w:proofErr w:type="spellEnd"/>
-      <w:r>
-        <w:t xml:space="preserve"> - UTC time of event, US date format</w:t>
-      </w:r>
-    </w:p>
-    <w:p>
-      <w:pPr>
-        <w:pStyle w:val="ListParagraph"/>
-        <w:numPr>
-          <w:ilvl w:val="0"/>
-          <w:numId w:val="6"/>
-        </w:numPr>
-      </w:pPr>
-      <w:r>
-        <w:t xml:space="preserve">Prefix + </w:t>
-      </w:r>
-      <w:proofErr w:type="spellStart"/>
-      <w:r>
-        <w:t>Class_EventTimeLocal</w:t>
-      </w:r>
-      <w:proofErr w:type="spellEnd"/>
-      <w:r>
-        <w:t xml:space="preserve"> -  Local time of event, US date format</w:t>
-      </w:r>
-    </w:p>
-    <w:p>
-      <w:pPr>
-        <w:pStyle w:val="ListParagraph"/>
-        <w:numPr>
-          <w:ilvl w:val="0"/>
-          <w:numId w:val="6"/>
-        </w:numPr>
-      </w:pPr>
-      <w:r>
-        <w:t xml:space="preserve">Prefix + </w:t>
-      </w:r>
-      <w:proofErr w:type="spellStart"/>
-      <w:r>
-        <w:t>Class_SyncedEDSM</w:t>
-      </w:r>
-      <w:proofErr w:type="spellEnd"/>
-      <w:r>
-        <w:t xml:space="preserve">  - has synced to EDSM, 0/1</w:t>
-      </w:r>
-    </w:p>
-    <w:p>
-      <w:pPr>
-        <w:pStyle w:val="ListParagraph"/>
-        <w:numPr>
-          <w:ilvl w:val="0"/>
-          <w:numId w:val="6"/>
-        </w:numPr>
-      </w:pPr>
-      <w:r>
-        <w:t xml:space="preserve">Prefix + </w:t>
-      </w:r>
-      <w:proofErr w:type="spellStart"/>
-      <w:r>
-        <w:t>Class_EdsmID</w:t>
-      </w:r>
-      <w:proofErr w:type="spellEnd"/>
-      <w:r>
-        <w:t xml:space="preserve"> – system EDSM ID number</w:t>
-      </w:r>
-    </w:p>
-    <w:p>
-      <w:pPr>
-        <w:pStyle w:val="ListParagraph"/>
-        <w:numPr>
-          <w:ilvl w:val="0"/>
-          <w:numId w:val="6"/>
-        </w:numPr>
-      </w:pPr>
-      <w:r>
-        <w:t xml:space="preserve">Prefix + </w:t>
-      </w:r>
-      <w:proofErr w:type="spellStart"/>
-      <w:r>
-        <w:t>Class_SyncedEDDN</w:t>
-      </w:r>
-      <w:proofErr w:type="spellEnd"/>
-      <w:r>
-        <w:t xml:space="preserve">  - has synced to EDDN, 0/1</w:t>
-      </w:r>
-    </w:p>
-    <w:p>
-      <w:pPr>
-        <w:pStyle w:val="ListParagraph"/>
-        <w:numPr>
-          <w:ilvl w:val="0"/>
-          <w:numId w:val="6"/>
-        </w:numPr>
-      </w:pPr>
-      <w:r>
-        <w:t xml:space="preserve">Prefix + </w:t>
-      </w:r>
-      <w:proofErr w:type="spellStart"/>
-      <w:r>
-        <w:t>Class_StartMarker</w:t>
-      </w:r>
-      <w:proofErr w:type="spellEnd"/>
-      <w:r>
-        <w:t xml:space="preserve">  - Is it a start marker event associated with calculating distances</w:t>
-      </w:r>
-    </w:p>
-    <w:p>
-      <w:pPr>
-        <w:pStyle w:val="ListParagraph"/>
-        <w:numPr>
-          <w:ilvl w:val="0"/>
-          <w:numId w:val="6"/>
-        </w:numPr>
-      </w:pPr>
-      <w:r>
-        <w:t xml:space="preserve">Prefix + </w:t>
-      </w:r>
-      <w:proofErr w:type="spellStart"/>
-      <w:r>
-        <w:t>Class_StopMarker</w:t>
-      </w:r>
-      <w:proofErr w:type="spellEnd"/>
-      <w:r>
-        <w:t xml:space="preserve">  - Is it a stop marker event</w:t>
-      </w:r>
-    </w:p>
-    <w:p>
-      <w:pPr>
-        <w:pStyle w:val="ListParagraph"/>
-        <w:numPr>
-          <w:ilvl w:val="0"/>
-          <w:numId w:val="6"/>
-        </w:numPr>
-      </w:pPr>
-      <w:r>
-        <w:t xml:space="preserve">Prefix + </w:t>
-      </w:r>
-      <w:proofErr w:type="spellStart"/>
-      <w:r>
-        <w:t>Class_TLUId</w:t>
-      </w:r>
-      <w:proofErr w:type="spellEnd"/>
-      <w:r>
-        <w:t xml:space="preserve"> – internal ID of file containing event, not useful.</w:t>
-      </w:r>
-    </w:p>
-    <w:p>
-      <w:pPr>
-        <w:pStyle w:val="ListParagraph"/>
-        <w:numPr>
-          <w:ilvl w:val="0"/>
-          <w:numId w:val="6"/>
-        </w:numPr>
-        <w:rPr>
-          <w:vertAlign w:val="superscript"/>
-        </w:rPr>
-      </w:pPr>
-      <w:r>
-        <w:t xml:space="preserve">Prefix + </w:t>
-      </w:r>
-      <w:proofErr w:type="spellStart"/>
-      <w:r>
-        <w:t>StartMarker</w:t>
-      </w:r>
-      <w:proofErr w:type="spellEnd"/>
-      <w:r>
-        <w:t xml:space="preserve"> – 1 if the start marker is present on this entry, 0 otherwise</w:t>
-      </w:r>
-      <w:r>
-        <w:t xml:space="preserve"> </w:t>
-      </w:r>
-      <w:r>
-        <w:rPr>
-          <w:vertAlign w:val="superscript"/>
-        </w:rPr>
-        <w:t>[13]</w:t>
-      </w:r>
-    </w:p>
-    <w:p>
-      <w:pPr>
-        <w:pStyle w:val="ListParagraph"/>
-        <w:numPr>
-          <w:ilvl w:val="0"/>
-          <w:numId w:val="6"/>
-        </w:numPr>
-      </w:pPr>
-      <w:r>
-        <w:t xml:space="preserve">Prefix + </w:t>
-      </w:r>
-      <w:proofErr w:type="spellStart"/>
-      <w:r>
-        <w:t>StopMarker</w:t>
-      </w:r>
-      <w:proofErr w:type="spellEnd"/>
-      <w:r>
-        <w:t xml:space="preserve"> – 1 if the stop marker is present on this entry, 0 otherwise </w:t>
-      </w:r>
-      <w:r>
-        <w:rPr>
-          <w:vertAlign w:val="superscript"/>
-        </w:rPr>
-        <w:t>[13]</w:t>
-      </w:r>
-    </w:p>
-    <w:p>
-      <w:pPr>
-        <w:pStyle w:val="ListParagraph"/>
-        <w:numPr>
-          <w:ilvl w:val="0"/>
-          <w:numId w:val="6"/>
-        </w:numPr>
-      </w:pPr>
-      <w:r>
-        <w:t xml:space="preserve">Prefix + </w:t>
-      </w:r>
-      <w:proofErr w:type="spellStart"/>
-      <w:r>
-        <w:t>EdsmSync</w:t>
-      </w:r>
-      <w:proofErr w:type="spellEnd"/>
-      <w:r>
-        <w:t xml:space="preserve"> – 1 if synced, 0 if not </w:t>
-      </w:r>
-      <w:r>
-        <w:rPr>
-          <w:vertAlign w:val="superscript"/>
-        </w:rPr>
-        <w:t>[13]</w:t>
-      </w:r>
-    </w:p>
-    <w:p>
-      <w:pPr>
-        <w:pStyle w:val="ListParagraph"/>
-        <w:numPr>
-          <w:ilvl w:val="0"/>
-          <w:numId w:val="6"/>
-        </w:numPr>
-      </w:pPr>
-      <w:r>
-        <w:t xml:space="preserve">Prefix + </w:t>
-      </w:r>
-      <w:proofErr w:type="spellStart"/>
-      <w:r>
-        <w:t>EddnSync</w:t>
-      </w:r>
-      <w:proofErr w:type="spellEnd"/>
-      <w:r>
-        <w:t xml:space="preserve"> – 1 if synced, 0 if not </w:t>
-      </w:r>
-      <w:r>
-        <w:rPr>
-          <w:vertAlign w:val="superscript"/>
-        </w:rPr>
-        <w:t>[13]</w:t>
-      </w:r>
-    </w:p>
-    <w:p>
-      <w:pPr>
-        <w:pStyle w:val="ListParagraph"/>
-        <w:numPr>
-          <w:ilvl w:val="0"/>
-          <w:numId w:val="6"/>
-        </w:numPr>
-      </w:pPr>
-      <w:r>
-        <w:t xml:space="preserve">Prefix + </w:t>
-      </w:r>
-      <w:proofErr w:type="spellStart"/>
-      <w:r>
-        <w:t>EgoSync</w:t>
-      </w:r>
-      <w:proofErr w:type="spellEnd"/>
-      <w:r>
-        <w:t xml:space="preserve"> – 1 if synced, 0 if not </w:t>
-      </w:r>
-      <w:r>
-        <w:rPr>
-          <w:vertAlign w:val="superscript"/>
-        </w:rPr>
-        <w:t>[13]</w:t>
-      </w:r>
-    </w:p>
-    <w:p>
-      <w:pPr>
-        <w:pStyle w:val="ListParagraph"/>
-        <w:numPr>
-          <w:ilvl w:val="0"/>
-          <w:numId w:val="6"/>
-        </w:numPr>
-      </w:pPr>
-      <w:r>
-        <w:t xml:space="preserve">Prefix + Beta – 1 if journal record is a beta record, 0 if not </w:t>
-      </w:r>
-      <w:r>
-        <w:rPr>
-          <w:vertAlign w:val="superscript"/>
-        </w:rPr>
-        <w:t>[13]</w:t>
-      </w:r>
-    </w:p>
-    <w:p>
-      <w:pPr>
-        <w:pStyle w:val="ListParagraph"/>
-        <w:numPr>
-          <w:ilvl w:val="0"/>
-          <w:numId w:val="6"/>
-        </w:numPr>
-      </w:pPr>
-      <w:r>
-        <w:t xml:space="preserve">Prefix + Horizons – 1 if journal record is a horizons record, 0 if not </w:t>
-      </w:r>
-      <w:r>
-        <w:rPr>
-          <w:vertAlign w:val="superscript"/>
-        </w:rPr>
-        <w:t>[23]</w:t>
-      </w:r>
-    </w:p>
-    <w:p>
-      <w:pPr>
-        <w:pStyle w:val="ListParagraph"/>
-        <w:numPr>
-          <w:ilvl w:val="0"/>
-          <w:numId w:val="6"/>
-        </w:numPr>
-      </w:pPr>
-      <w:r>
-        <w:t xml:space="preserve">Prefix + Odyssey – 1 if journal record is </w:t>
-      </w:r>
-      <w:proofErr w:type="spellStart"/>
-      <w:r>
-        <w:t>a</w:t>
-      </w:r>
-      <w:proofErr w:type="spellEnd"/>
-      <w:r>
-        <w:t xml:space="preserve"> odyssey record, 0 if not </w:t>
-      </w:r>
-      <w:r>
-        <w:rPr>
-          <w:vertAlign w:val="superscript"/>
-        </w:rPr>
-        <w:t>[23]</w:t>
-      </w:r>
-    </w:p>
-    <w:p>
-      <w:pPr>
-        <w:pStyle w:val="ListParagraph"/>
-        <w:numPr>
-          <w:ilvl w:val="0"/>
-          <w:numId w:val="6"/>
-        </w:numPr>
-      </w:pPr>
-      <w:r>
-        <w:t xml:space="preserve">Prefix + </w:t>
-      </w:r>
-      <w:proofErr w:type="spellStart"/>
-      <w:r>
-        <w:t>GameMode</w:t>
-      </w:r>
-      <w:proofErr w:type="spellEnd"/>
-      <w:r>
-        <w:t xml:space="preserve"> – mode (open etc) </w:t>
-      </w:r>
-      <w:r>
-        <w:rPr>
-          <w:vertAlign w:val="superscript"/>
-        </w:rPr>
-        <w:t>[13]</w:t>
-      </w:r>
-    </w:p>
-    <w:p>
-      <w:pPr>
-        <w:pStyle w:val="ListParagraph"/>
-        <w:numPr>
-          <w:ilvl w:val="0"/>
-          <w:numId w:val="6"/>
-        </w:numPr>
-      </w:pPr>
-      <w:r>
-        <w:t xml:space="preserve">Prefix + Group – group name if in private group, else blank </w:t>
-      </w:r>
-      <w:r>
-        <w:rPr>
-          <w:vertAlign w:val="superscript"/>
-        </w:rPr>
-        <w:t>[13]</w:t>
-      </w:r>
-    </w:p>
-    <w:p>
-      <w:pPr>
-        <w:pStyle w:val="ListParagraph"/>
-        <w:numPr>
-          <w:ilvl w:val="0"/>
-          <w:numId w:val="6"/>
-        </w:numPr>
-      </w:pPr>
-      <w:r>
-        <w:t xml:space="preserve">Prefix + Wanted – if known wanted </w:t>
-      </w:r>
-      <w:r>
-        <w:rPr>
-          <w:vertAlign w:val="superscript"/>
-        </w:rPr>
-        <w:t>[13]</w:t>
-      </w:r>
-    </w:p>
-    <w:p>
-      <w:pPr>
-        <w:pStyle w:val="ListParagraph"/>
-        <w:numPr>
-          <w:ilvl w:val="0"/>
-          <w:numId w:val="6"/>
-        </w:numPr>
-      </w:pPr>
-      <w:r>
-        <w:t xml:space="preserve">Prefix + </w:t>
-      </w:r>
-      <w:proofErr w:type="spellStart"/>
-      <w:r>
-        <w:t>MarketId</w:t>
-      </w:r>
-      <w:proofErr w:type="spellEnd"/>
-      <w:r>
-        <w:t xml:space="preserve">– market ID if know, else 0 </w:t>
-      </w:r>
-      <w:r>
-        <w:rPr>
-          <w:vertAlign w:val="superscript"/>
-        </w:rPr>
-        <w:t>[13]</w:t>
-      </w:r>
-    </w:p>
-    <w:p>
-      <w:pPr>
-        <w:pStyle w:val="ListParagraph"/>
-        <w:numPr>
-          <w:ilvl w:val="0"/>
-          <w:numId w:val="6"/>
-        </w:numPr>
-      </w:pPr>
-      <w:r>
-        <w:t xml:space="preserve">Prefix + </w:t>
-      </w:r>
-      <w:proofErr w:type="spellStart"/>
-      <w:r>
-        <w:t>StationName</w:t>
-      </w:r>
-      <w:proofErr w:type="spellEnd"/>
-      <w:r>
-        <w:t xml:space="preserve"> – empty if none [24]</w:t>
-      </w:r>
-    </w:p>
-    <w:p>
-      <w:pPr>
-        <w:pStyle w:val="ListParagraph"/>
-        <w:numPr>
-          <w:ilvl w:val="0"/>
-          <w:numId w:val="6"/>
-        </w:numPr>
-      </w:pPr>
-      <w:r>
-        <w:t xml:space="preserve">Prefix + </w:t>
-      </w:r>
-      <w:proofErr w:type="spellStart"/>
-      <w:r>
-        <w:t>StationType</w:t>
-      </w:r>
-      <w:proofErr w:type="spellEnd"/>
-      <w:r>
-        <w:t xml:space="preserve"> – empty if none, Orbis etc [24]</w:t>
+      <w:r>
+        <w:t>StationType – empty if none, Orbis etc [24]</w:t>
       </w:r>
     </w:p>
     <w:p>
@@ -24953,15 +25373,43 @@
         </w:numPr>
       </w:pPr>
       <w:r>
+        <w:t>Prefix + StarSystemEDSMID – EDSMID</w:t>
+      </w:r>
+    </w:p>
+    <w:p>
+      <w:pPr>
+        <w:pStyle w:val="ListParagraph"/>
+        <w:numPr>
+          <w:ilvl w:val="0"/>
+          <w:numId w:val="6"/>
+        </w:numPr>
+      </w:pPr>
+      <w:r>
         <w:t xml:space="preserve">Prefix + </w:t>
       </w:r>
       <w:proofErr w:type="spellStart"/>
       <w:r>
-        <w:t>StarSystemEDSMID</w:t>
-      </w:r>
-      <w:proofErr w:type="spellEnd"/>
-      <w:r>
-        <w:t xml:space="preserve"> – EDSMID</w:t>
+        <w:t>xpos</w:t>
+      </w:r>
+      <w:proofErr w:type="spellEnd"/>
+      <w:r>
+        <w:t xml:space="preserve">, </w:t>
+      </w:r>
+      <w:proofErr w:type="spellStart"/>
+      <w:r>
+        <w:t>ypos</w:t>
+      </w:r>
+      <w:proofErr w:type="spellEnd"/>
+      <w:r>
+        <w:t xml:space="preserve">, </w:t>
+      </w:r>
+      <w:proofErr w:type="spellStart"/>
+      <w:r>
+        <w:t>zpos</w:t>
+      </w:r>
+      <w:proofErr w:type="spellEnd"/>
+      <w:r>
+        <w:t xml:space="preserve"> – Position of star in galaxy</w:t>
       </w:r>
     </w:p>
     <w:p>
@@ -24973,42 +25421,6 @@
         </w:numPr>
       </w:pPr>
       <w:r>
-        <w:t xml:space="preserve">Prefix + </w:t>
-      </w:r>
-      <w:proofErr w:type="spellStart"/>
-      <w:r>
-        <w:t>xpos</w:t>
-      </w:r>
-      <w:proofErr w:type="spellEnd"/>
-      <w:r>
-        <w:t xml:space="preserve">, </w:t>
-      </w:r>
-      <w:proofErr w:type="spellStart"/>
-      <w:r>
-        <w:t>ypos</w:t>
-      </w:r>
-      <w:proofErr w:type="spellEnd"/>
-      <w:r>
-        <w:t xml:space="preserve">, </w:t>
-      </w:r>
-      <w:proofErr w:type="spellStart"/>
-      <w:r>
-        <w:t>zpos</w:t>
-      </w:r>
-      <w:proofErr w:type="spellEnd"/>
-      <w:r>
-        <w:t xml:space="preserve"> – Position of star in galaxy</w:t>
-      </w:r>
-    </w:p>
-    <w:p>
-      <w:pPr>
-        <w:pStyle w:val="ListParagraph"/>
-        <w:numPr>
-          <w:ilvl w:val="0"/>
-          <w:numId w:val="6"/>
-        </w:numPr>
-      </w:pPr>
-      <w:r>
         <w:t xml:space="preserve">Prefix + EDDB  </w:t>
       </w:r>
       <w:r>
@@ -25026,6 +25438,7 @@
         <w:pStyle w:val="Heading3"/>
       </w:pPr>
       <w:r>
+        <w:lastRenderedPageBreak/>
         <w:t>System Variables Further Information</w:t>
       </w:r>
     </w:p>
@@ -25642,95 +26055,95 @@
         </w:numPr>
       </w:pPr>
       <w:r>
+        <w:t xml:space="preserve">Prefix + </w:t>
+      </w:r>
+      <w:proofErr w:type="spellStart"/>
+      <w:r>
+        <w:t>Ship_Module</w:t>
+      </w:r>
+      <w:proofErr w:type="spellEnd"/>
+      <w:r>
+        <w:t>[N]_</w:t>
+      </w:r>
+      <w:r>
+        <w:t>Blueprint – This is either blank (don’t know or no blueprint) or the blueprint</w:t>
+      </w:r>
+    </w:p>
+    <w:p>
+      <w:pPr>
+        <w:pStyle w:val="ListParagraph"/>
+        <w:numPr>
+          <w:ilvl w:val="0"/>
+          <w:numId w:val="6"/>
+        </w:numPr>
+      </w:pPr>
+      <w:r>
+        <w:t xml:space="preserve">Prefix + </w:t>
+      </w:r>
+      <w:proofErr w:type="spellStart"/>
+      <w:r>
+        <w:t>Ship_Module</w:t>
+      </w:r>
+      <w:proofErr w:type="spellEnd"/>
+      <w:r>
+        <w:t>[N]_</w:t>
+      </w:r>
+      <w:r>
+        <w:t>Health – This is  either blank (don’t know) or the health value, 0 -100</w:t>
+      </w:r>
+    </w:p>
+    <w:p>
+      <w:pPr>
+        <w:pStyle w:val="ListParagraph"/>
+        <w:numPr>
+          <w:ilvl w:val="0"/>
+          <w:numId w:val="6"/>
+        </w:numPr>
+      </w:pPr>
+      <w:r>
+        <w:t xml:space="preserve">Prefix + </w:t>
+      </w:r>
+      <w:proofErr w:type="spellStart"/>
+      <w:r>
+        <w:t>Ship_Module</w:t>
+      </w:r>
+      <w:proofErr w:type="spellEnd"/>
+      <w:r>
+        <w:t>[N]_</w:t>
+      </w:r>
+      <w:r>
+        <w:t>Value – This is either blank (don’t know) or the value of the module in credits.</w:t>
+      </w:r>
+    </w:p>
+    <w:p/>
+    <w:p>
+      <w:r>
+        <w:t>N is 0 to number of modules -1.</w:t>
+      </w:r>
+    </w:p>
+    <w:p>
+      <w:pPr>
+        <w:pStyle w:val="Heading3"/>
+      </w:pPr>
+      <w:r>
+        <w:t xml:space="preserve">Mission Variables </w:t>
+      </w:r>
+    </w:p>
+    <w:p>
+      <w:r>
+        <w:t>These are written by the Event MISSIONS command.</w:t>
+      </w:r>
+    </w:p>
+    <w:p>
+      <w:pPr>
+        <w:pStyle w:val="ListParagraph"/>
+        <w:numPr>
+          <w:ilvl w:val="0"/>
+          <w:numId w:val="6"/>
+        </w:numPr>
+      </w:pPr>
+      <w:r>
         <w:lastRenderedPageBreak/>
-        <w:t xml:space="preserve">Prefix + </w:t>
-      </w:r>
-      <w:proofErr w:type="spellStart"/>
-      <w:r>
-        <w:t>Ship_Module</w:t>
-      </w:r>
-      <w:proofErr w:type="spellEnd"/>
-      <w:r>
-        <w:t>[N]_</w:t>
-      </w:r>
-      <w:r>
-        <w:t>Blueprint – This is either blank (don’t know or no blueprint) or the blueprint</w:t>
-      </w:r>
-    </w:p>
-    <w:p>
-      <w:pPr>
-        <w:pStyle w:val="ListParagraph"/>
-        <w:numPr>
-          <w:ilvl w:val="0"/>
-          <w:numId w:val="6"/>
-        </w:numPr>
-      </w:pPr>
-      <w:r>
-        <w:t xml:space="preserve">Prefix + </w:t>
-      </w:r>
-      <w:proofErr w:type="spellStart"/>
-      <w:r>
-        <w:t>Ship_Module</w:t>
-      </w:r>
-      <w:proofErr w:type="spellEnd"/>
-      <w:r>
-        <w:t>[N]_</w:t>
-      </w:r>
-      <w:r>
-        <w:t>Health – This is  either blank (don’t know) or the health value, 0 -100</w:t>
-      </w:r>
-    </w:p>
-    <w:p>
-      <w:pPr>
-        <w:pStyle w:val="ListParagraph"/>
-        <w:numPr>
-          <w:ilvl w:val="0"/>
-          <w:numId w:val="6"/>
-        </w:numPr>
-      </w:pPr>
-      <w:r>
-        <w:t xml:space="preserve">Prefix + </w:t>
-      </w:r>
-      <w:proofErr w:type="spellStart"/>
-      <w:r>
-        <w:t>Ship_Module</w:t>
-      </w:r>
-      <w:proofErr w:type="spellEnd"/>
-      <w:r>
-        <w:t>[N]_</w:t>
-      </w:r>
-      <w:r>
-        <w:t>Value – This is either blank (don’t know) or the value of the module in credits.</w:t>
-      </w:r>
-    </w:p>
-    <w:p/>
-    <w:p>
-      <w:r>
-        <w:t>N is 0 to number of modules -1.</w:t>
-      </w:r>
-    </w:p>
-    <w:p>
-      <w:pPr>
-        <w:pStyle w:val="Heading3"/>
-      </w:pPr>
-      <w:r>
-        <w:t xml:space="preserve">Mission Variables </w:t>
-      </w:r>
-    </w:p>
-    <w:p>
-      <w:r>
-        <w:t>These are written by the Event MISSIONS command.</w:t>
-      </w:r>
-    </w:p>
-    <w:p>
-      <w:pPr>
-        <w:pStyle w:val="ListParagraph"/>
-        <w:numPr>
-          <w:ilvl w:val="0"/>
-          <w:numId w:val="6"/>
-        </w:numPr>
-      </w:pPr>
-      <w:r>
         <w:t xml:space="preserve">Prefix + </w:t>
       </w:r>
       <w:proofErr w:type="spellStart"/>
@@ -26526,15 +26939,7 @@
       </w:r>
       <w:proofErr w:type="spellEnd"/>
       <w:r>
-        <w:t xml:space="preserve">, </w:t>
-      </w:r>
-      <w:proofErr w:type="spellStart"/>
-      <w:r>
-        <w:t>CommonDesktopDirectory</w:t>
-      </w:r>
-      <w:proofErr w:type="spellEnd"/>
-      <w:r>
-        <w:t xml:space="preserve">, </w:t>
+        <w:t xml:space="preserve">, CommonDesktopDirectory, </w:t>
       </w:r>
       <w:proofErr w:type="spellStart"/>
       <w:r>
@@ -26668,7 +27073,15 @@
       </w:r>
       <w:proofErr w:type="spellEnd"/>
       <w:r>
-        <w:t xml:space="preserve">, MyMusic, MyPictures, </w:t>
+        <w:t xml:space="preserve">, MyMusic, </w:t>
+      </w:r>
+      <w:proofErr w:type="spellStart"/>
+      <w:r>
+        <w:t>MyPictures</w:t>
+      </w:r>
+      <w:proofErr w:type="spellEnd"/>
+      <w:r>
+        <w:t xml:space="preserve">, </w:t>
       </w:r>
       <w:proofErr w:type="spellStart"/>
       <w:r>
@@ -31803,15 +32216,7 @@
         </w:numPr>
       </w:pPr>
       <w:r>
-        <w:t xml:space="preserve">Prefix + </w:t>
-      </w:r>
-      <w:proofErr w:type="spellStart"/>
-      <w:r>
-        <w:t>IndexOf</w:t>
-      </w:r>
-      <w:proofErr w:type="spellEnd"/>
-      <w:r>
-        <w:t xml:space="preserve"> = index of entry in history </w:t>
+        <w:t xml:space="preserve">Prefix + IndexOf = index of entry in history </w:t>
       </w:r>
     </w:p>
     <w:p>
@@ -32473,7 +32878,15 @@
         <w:t xml:space="preserve">persistent </w:t>
       </w:r>
       <w:r>
-        <w:t xml:space="preserve">globals: SpeechVoice, </w:t>
+        <w:t xml:space="preserve">globals: </w:t>
+      </w:r>
+      <w:proofErr w:type="spellStart"/>
+      <w:r>
+        <w:t>SpeechVoice</w:t>
+      </w:r>
+      <w:proofErr w:type="spellEnd"/>
+      <w:r>
+        <w:t xml:space="preserve">, </w:t>
       </w:r>
       <w:proofErr w:type="spellStart"/>
       <w:r>
@@ -34568,7 +34981,27 @@
           <w:sz w:val="19"/>
           <w:szCs w:val="19"/>
         </w:rPr>
-        <w:t xml:space="preserve"> | Inara | ScanGrid | </w:t>
+        <w:t xml:space="preserve"> | Inara | </w:t>
+      </w:r>
+      <w:proofErr w:type="spellStart"/>
+      <w:r>
+        <w:rPr>
+          <w:rFonts w:ascii="Consolas" w:hAnsi="Consolas" w:cs="Consolas"/>
+          <w:color w:val="000000"/>
+          <w:sz w:val="19"/>
+          <w:szCs w:val="19"/>
+        </w:rPr>
+        <w:t>ScanGrid</w:t>
+      </w:r>
+      <w:proofErr w:type="spellEnd"/>
+      <w:r>
+        <w:rPr>
+          <w:rFonts w:ascii="Consolas" w:hAnsi="Consolas" w:cs="Consolas"/>
+          <w:color w:val="000000"/>
+          <w:sz w:val="19"/>
+          <w:szCs w:val="19"/>
+        </w:rPr>
+        <w:t xml:space="preserve"> | </w:t>
       </w:r>
       <w:proofErr w:type="spellStart"/>
       <w:r>

</xml_diff>

<commit_message>
ZMQ panels can be hidden so the python can have the primary interface, pop out only panels
sync with master.
ZMQ can ask for close of pop out on exit

Cleaned up and reduced interfaces getting pop out panel lists
</commit_message>
<xml_diff>
--- a/Docs/Action V30.docx
+++ b/Docs/Action V30.docx
@@ -47,12 +47,25 @@
           <w:sz w:val="28"/>
           <w:szCs w:val="28"/>
         </w:rPr>
-        <w:t>18.1</w:t>
-      </w:r>
-    </w:p>
-    <w:p>
-      <w:r>
-        <w:t>Action programs are small programs which run when an event occurs in ED Discovery, like a</w:t>
+        <w:t>1</w:t>
+      </w:r>
+      <w:r>
+        <w:rPr>
+          <w:sz w:val="28"/>
+          <w:szCs w:val="28"/>
+        </w:rPr>
+        <w:t>9</w:t>
+      </w:r>
+    </w:p>
+    <w:p>
+      <w:r>
+        <w:t xml:space="preserve">Action programs are small programs which run when an event occurs in </w:t>
+      </w:r>
+      <w:r>
+        <w:t>a program implementing Action</w:t>
+      </w:r>
+      <w:r>
+        <w:t>, like a</w:t>
       </w:r>
       <w:r>
         <w:t xml:space="preserve"> journal record being received or </w:t>
@@ -64,49 +77,13 @@
     <w:p/>
     <w:p>
       <w:r>
-        <w:t>The current events that trigger them are:</w:t>
-      </w:r>
-    </w:p>
-    <w:p>
-      <w:pPr>
-        <w:pStyle w:val="ListParagraph"/>
-        <w:numPr>
-          <w:ilvl w:val="0"/>
-          <w:numId w:val="7"/>
-        </w:numPr>
-      </w:pPr>
-      <w:r>
-        <w:t>Key presses</w:t>
-      </w:r>
-    </w:p>
-    <w:p>
-      <w:pPr>
-        <w:pStyle w:val="ListParagraph"/>
-        <w:numPr>
-          <w:ilvl w:val="0"/>
-          <w:numId w:val="7"/>
-        </w:numPr>
-      </w:pPr>
-      <w:r>
-        <w:t>New Journal entries</w:t>
-      </w:r>
-    </w:p>
-    <w:p>
-      <w:pPr>
-        <w:pStyle w:val="ListParagraph"/>
-        <w:numPr>
-          <w:ilvl w:val="0"/>
-          <w:numId w:val="7"/>
-        </w:numPr>
-      </w:pPr>
-      <w:r>
-        <w:t>Program Events (Start up, Show down, Refresh, Pop ups/down etc)</w:t>
-      </w:r>
-    </w:p>
-    <w:p/>
-    <w:p>
-      <w:r>
-        <w:t>Action programs are either written in the editor included in ED Discovery, or in a text editor.</w:t>
+        <w:t xml:space="preserve">Action programs are either written in the editor included in </w:t>
+      </w:r>
+      <w:r>
+        <w:t>the program</w:t>
+      </w:r>
+      <w:r>
+        <w:t>, or in a text editor.</w:t>
       </w:r>
     </w:p>
     <w:p/>
@@ -185,7 +162,22 @@
     </w:p>
     <w:p>
       <w:r>
-        <w:t>This example shows a program assigned a Key.</w:t>
+        <w:t xml:space="preserve">This example shows a program assigned </w:t>
+      </w:r>
+      <w:r>
+        <w:t xml:space="preserve">to </w:t>
+      </w:r>
+      <w:r>
+        <w:t xml:space="preserve">a </w:t>
+      </w:r>
+      <w:r>
+        <w:t>k</w:t>
+      </w:r>
+      <w:r>
+        <w:t>ey</w:t>
+      </w:r>
+      <w:r>
+        <w:t xml:space="preserve"> event.</w:t>
       </w:r>
     </w:p>
     <w:p/>
@@ -325,16 +317,7 @@
                               <w:pStyle w:val="Code"/>
                             </w:pPr>
                             <w:r>
-                              <w:t>INSTALL Download</w:t>
-                            </w:r>
-                            <w:r>
-                              <w:t>Folder</w:t>
-                            </w:r>
-                            <w:r>
-                              <w:t>=Githubfolder;</w:t>
-                            </w:r>
-                            <w:r>
-                              <w:t>LocalFolder</w:t>
+                              <w:t>INSTALL DownloadFolder=Githubfolder;LocalFolder</w:t>
                             </w:r>
                           </w:p>
                           <w:p>
@@ -531,16 +514,7 @@
                         <w:pStyle w:val="Code"/>
                       </w:pPr>
                       <w:r>
-                        <w:t>INSTALL Download</w:t>
-                      </w:r>
-                      <w:r>
-                        <w:t>Folder</w:t>
-                      </w:r>
-                      <w:r>
-                        <w:t>=Githubfolder;</w:t>
-                      </w:r>
-                      <w:r>
-                        <w:t>LocalFolder</w:t>
+                        <w:t>INSTALL DownloadFolder=Githubfolder;LocalFolder</w:t>
                       </w:r>
                     </w:p>
                     <w:p>
@@ -751,14 +725,11 @@
       </w:pPr>
       <w:proofErr w:type="spellStart"/>
       <w:r>
-        <w:t>OtherFiles</w:t>
-      </w:r>
-      <w:proofErr w:type="spellEnd"/>
-      <w:r>
-        <w:t xml:space="preserve">[N]: </w:t>
-      </w:r>
-      <w:r>
-        <w:t>Download additional file from the same folder that the ACT file is in, and store in the folder specified as the second parameter.</w:t>
+        <w:t>OtherFile</w:t>
+      </w:r>
+      <w:proofErr w:type="spellEnd"/>
+      <w:r>
+        <w:t>[N]: Download additional file from the same folder that the ACT file is in, and store in the folder specified as the second parameter.</w:t>
       </w:r>
     </w:p>
     <w:p>
@@ -818,10 +789,7 @@
       </w:pPr>
       <w:proofErr w:type="spellStart"/>
       <w:r>
-        <w:t>DownloadF</w:t>
-      </w:r>
-      <w:r>
-        <w:t>older</w:t>
+        <w:t>DownloadFolder</w:t>
       </w:r>
       <w:proofErr w:type="spellEnd"/>
       <w:r>
@@ -834,18 +802,19 @@
         <w:t>[30]</w:t>
       </w:r>
       <w:r>
-        <w:t xml:space="preserve">: Download </w:t>
-      </w:r>
-      <w:r>
-        <w:t>the whole folder tree (</w:t>
-      </w:r>
-      <w:proofErr w:type="spellStart"/>
-      <w:r>
-        <w:t>incl</w:t>
-      </w:r>
-      <w:proofErr w:type="spellEnd"/>
-      <w:r>
-        <w:t xml:space="preserve"> subfolder) from </w:t>
+        <w:t>: Download the whole folder tree (</w:t>
+      </w:r>
+      <w:r>
+        <w:t>including</w:t>
+      </w:r>
+      <w:r>
+        <w:t xml:space="preserve"> subfolder</w:t>
+      </w:r>
+      <w:r>
+        <w:t>s</w:t>
+      </w:r>
+      <w:r>
+        <w:t xml:space="preserve">) from </w:t>
       </w:r>
       <w:proofErr w:type="spellStart"/>
       <w:r>
@@ -923,13 +892,11 @@
       <w:r>
         <w:t xml:space="preserve">: If present, and set to True the pack </w:t>
       </w:r>
-      <w:proofErr w:type="spellStart"/>
-      <w:r>
-        <w:t>can not</w:t>
-      </w:r>
-      <w:proofErr w:type="spellEnd"/>
-      <w:r>
-        <w:t xml:space="preserve"> be edited by the user</w:t>
+      <w:r>
+        <w:t xml:space="preserve">can’t </w:t>
+      </w:r>
+      <w:r>
+        <w:t>be edited by the user</w:t>
       </w:r>
     </w:p>
     <w:p>
@@ -976,13 +943,13 @@
     </w:p>
     <w:p>
       <w:r>
-        <w:t xml:space="preserve">INSTALL variables must </w:t>
-      </w:r>
-      <w:r>
-        <w:t>precede</w:t>
-      </w:r>
-      <w:r>
-        <w:t xml:space="preserve"> EVENT or PROGRAM variables </w:t>
+        <w:t xml:space="preserve">INSTALL variables must precede EVENT or PROGRAM </w:t>
+      </w:r>
+      <w:r>
+        <w:t>statements</w:t>
+      </w:r>
+      <w:r>
+        <w:t xml:space="preserve"> </w:t>
       </w:r>
       <w:r>
         <w:rPr>
@@ -997,16 +964,49 @@
         <w:t xml:space="preserve">Next is a set of </w:t>
       </w:r>
       <w:r>
-        <w:t xml:space="preserve">EVENT commands assign a program to an event. </w:t>
-      </w:r>
-      <w:r>
-        <w:t xml:space="preserve">The program creates a wide set of events, </w:t>
-      </w:r>
-      <w:r>
-        <w:t xml:space="preserve">which you can find in the programs own help, </w:t>
-      </w:r>
-      <w:r>
-        <w:t xml:space="preserve">and you assign a program to them to react to the event. </w:t>
+        <w:t xml:space="preserve">EVENT </w:t>
+      </w:r>
+      <w:r>
+        <w:t>statements to</w:t>
+      </w:r>
+      <w:r>
+        <w:t xml:space="preserve"> assign a program to an event. </w:t>
+      </w:r>
+      <w:r>
+        <w:t xml:space="preserve">The </w:t>
+      </w:r>
+      <w:r>
+        <w:t xml:space="preserve">executable </w:t>
+      </w:r>
+      <w:r>
+        <w:t xml:space="preserve">program creates a wide set of events, </w:t>
+      </w:r>
+      <w:r>
+        <w:t>which you can find in the programs own help</w:t>
+      </w:r>
+      <w:r>
+        <w:t xml:space="preserve">.  You </w:t>
+      </w:r>
+      <w:r>
+        <w:t>assign a</w:t>
+      </w:r>
+      <w:r>
+        <w:t>n</w:t>
+      </w:r>
+      <w:r>
+        <w:t xml:space="preserve"> </w:t>
+      </w:r>
+      <w:r>
+        <w:t xml:space="preserve">action </w:t>
+      </w:r>
+      <w:r>
+        <w:t xml:space="preserve">program to </w:t>
+      </w:r>
+      <w:r>
+        <w:t>an event as an reaction to that event happening</w:t>
+      </w:r>
+      <w:r>
+        <w:t xml:space="preserve">. </w:t>
       </w:r>
       <w:r>
         <w:t>In this ca</w:t>
@@ -1040,12 +1040,17 @@
       <w:r>
         <w:t>variable values is also passed to the program when this event is triggered.</w:t>
       </w:r>
-    </w:p>
-    <w:p/>
-    <w:p/>
-    <w:p>
+      <w:r>
+        <w:t xml:space="preserve"> </w:t>
+      </w:r>
       <w:r>
         <w:t>The program prints to the log “Key Hit!” and then dumps all the variables known to the program to the log.</w:t>
+      </w:r>
+    </w:p>
+    <w:p/>
+    <w:p>
+      <w:r>
+        <w:t>Finally the script defines PROGRAMs to run when events occur.</w:t>
       </w:r>
     </w:p>
     <w:p/>

</xml_diff>

<commit_message>
Add %phrasel for voice pack in the future
</commit_message>
<xml_diff>
--- a/Docs/Action V30.docx
+++ b/Docs/Action V30.docx
@@ -1,6 +1,6 @@
 
 <file path=word/document.xml><?xml version="1.0" encoding="utf-8"?>
-<w:document xmlns:wpc="http://schemas.microsoft.com/office/word/2010/wordprocessingCanvas" xmlns:cx="http://schemas.microsoft.com/office/drawing/2014/chartex" xmlns:cx1="http://schemas.microsoft.com/office/drawing/2015/9/8/chartex" xmlns:cx2="http://schemas.microsoft.com/office/drawing/2015/10/21/chartex" xmlns:cx3="http://schemas.microsoft.com/office/drawing/2016/5/9/chartex" xmlns:cx4="http://schemas.microsoft.com/office/drawing/2016/5/10/chartex" xmlns:cx5="http://schemas.microsoft.com/office/drawing/2016/5/11/chartex" xmlns:cx6="http://schemas.microsoft.com/office/drawing/2016/5/12/chartex" xmlns:cx7="http://schemas.microsoft.com/office/drawing/2016/5/13/chartex" xmlns:cx8="http://schemas.microsoft.com/office/drawing/2016/5/14/chartex" xmlns:mc="http://schemas.openxmlformats.org/markup-compatibility/2006" xmlns:aink="http://schemas.microsoft.com/office/drawing/2016/ink" xmlns:am3d="http://schemas.microsoft.com/office/drawing/2017/model3d" xmlns:o="urn:schemas-microsoft-com:office:office" xmlns:oel="http://schemas.microsoft.com/office/2019/extlst" xmlns:r="http://schemas.openxmlformats.org/officeDocument/2006/relationships" xmlns:m="http://schemas.openxmlformats.org/officeDocument/2006/math" xmlns:v="urn:schemas-microsoft-com:vml" xmlns:wp14="http://schemas.microsoft.com/office/word/2010/wordprocessingDrawing" xmlns:wp="http://schemas.openxmlformats.org/drawingml/2006/wordprocessingDrawing" xmlns:w10="urn:schemas-microsoft-com:office:word" xmlns:w="http://schemas.openxmlformats.org/wordprocessingml/2006/main" xmlns:w14="http://schemas.microsoft.com/office/word/2010/wordml" xmlns:w15="http://schemas.microsoft.com/office/word/2012/wordml" xmlns:w16cex="http://schemas.microsoft.com/office/word/2018/wordml/cex" xmlns:w16cid="http://schemas.microsoft.com/office/word/2016/wordml/cid" xmlns:w16="http://schemas.microsoft.com/office/word/2018/wordml" xmlns:w16du="http://schemas.microsoft.com/office/word/2023/wordml/word16du" xmlns:w16sdtdh="http://schemas.microsoft.com/office/word/2020/wordml/sdtdatahash" xmlns:w16se="http://schemas.microsoft.com/office/word/2015/wordml/symex" xmlns:wpg="http://schemas.microsoft.com/office/word/2010/wordprocessingGroup" xmlns:wpi="http://schemas.microsoft.com/office/word/2010/wordprocessingInk" xmlns:wne="http://schemas.microsoft.com/office/word/2006/wordml" xmlns:wps="http://schemas.microsoft.com/office/word/2010/wordprocessingShape" mc:Ignorable="w14 w15 w16se w16cid w16 w16cex w16sdtdh w16du wp14">
+<w:document xmlns:wpc="http://schemas.microsoft.com/office/word/2010/wordprocessingCanvas" xmlns:cx="http://schemas.microsoft.com/office/drawing/2014/chartex" xmlns:cx1="http://schemas.microsoft.com/office/drawing/2015/9/8/chartex" xmlns:cx2="http://schemas.microsoft.com/office/drawing/2015/10/21/chartex" xmlns:cx3="http://schemas.microsoft.com/office/drawing/2016/5/9/chartex" xmlns:cx4="http://schemas.microsoft.com/office/drawing/2016/5/10/chartex" xmlns:cx5="http://schemas.microsoft.com/office/drawing/2016/5/11/chartex" xmlns:cx6="http://schemas.microsoft.com/office/drawing/2016/5/12/chartex" xmlns:cx7="http://schemas.microsoft.com/office/drawing/2016/5/13/chartex" xmlns:cx8="http://schemas.microsoft.com/office/drawing/2016/5/14/chartex" xmlns:mc="http://schemas.openxmlformats.org/markup-compatibility/2006" xmlns:aink="http://schemas.microsoft.com/office/drawing/2016/ink" xmlns:am3d="http://schemas.microsoft.com/office/drawing/2017/model3d" xmlns:o="urn:schemas-microsoft-com:office:office" xmlns:oel="http://schemas.microsoft.com/office/2019/extlst" xmlns:r="http://schemas.openxmlformats.org/officeDocument/2006/relationships" xmlns:m="http://schemas.openxmlformats.org/officeDocument/2006/math" xmlns:v="urn:schemas-microsoft-com:vml" xmlns:wp14="http://schemas.microsoft.com/office/word/2010/wordprocessingDrawing" xmlns:wp="http://schemas.openxmlformats.org/drawingml/2006/wordprocessingDrawing" xmlns:w10="urn:schemas-microsoft-com:office:word" xmlns:w="http://schemas.openxmlformats.org/wordprocessingml/2006/main" xmlns:w14="http://schemas.microsoft.com/office/word/2010/wordml" xmlns:w15="http://schemas.microsoft.com/office/word/2012/wordml" xmlns:w16cex="http://schemas.microsoft.com/office/word/2018/wordml/cex" xmlns:w16cid="http://schemas.microsoft.com/office/word/2016/wordml/cid" xmlns:w16="http://schemas.microsoft.com/office/word/2018/wordml" xmlns:w16du="http://schemas.microsoft.com/office/word/2023/wordml/word16du" xmlns:w16sdtdh="http://schemas.microsoft.com/office/word/2020/wordml/sdtdatahash" xmlns:w16sdtfl="http://schemas.microsoft.com/office/word/2024/wordml/sdtformatlock" xmlns:w16se="http://schemas.microsoft.com/office/word/2015/wordml/symex" xmlns:wpg="http://schemas.microsoft.com/office/word/2010/wordprocessingGroup" xmlns:wpi="http://schemas.microsoft.com/office/word/2010/wordprocessingInk" xmlns:wne="http://schemas.microsoft.com/office/word/2006/wordml" xmlns:wps="http://schemas.microsoft.com/office/word/2010/wordprocessingShape" mc:Ignorable="w14 w15 w16se w16cid w16 w16cex w16sdtdh w16sdtfl w16du wp14">
   <w:body>
     <w:p>
       <w:pPr>
@@ -16965,6 +16965,399 @@
     </w:p>
     <w:p>
       <w:r>
+        <w:t xml:space="preserve">&lt;start&gt; = </w:t>
+      </w:r>
+      <w:r>
+        <w:t>literal, variable or “string” containing the integer value.</w:t>
+      </w:r>
+      <w:r>
+        <w:t xml:space="preserve">  Note that Action normally uses 1 as the first element, so this </w:t>
+      </w:r>
+      <w:r>
+        <w:t>normally be 1</w:t>
+      </w:r>
+      <w:r>
+        <w:t xml:space="preserve"> </w:t>
+      </w:r>
+    </w:p>
+    <w:p>
+      <w:r>
+        <w:t xml:space="preserve">&lt;length&gt; = </w:t>
+      </w:r>
+      <w:r>
+        <w:t>literal, variable or “string” containing the integer value.</w:t>
+      </w:r>
+      <w:r>
+        <w:t xml:space="preserve">  </w:t>
+      </w:r>
+    </w:p>
+    <w:p>
+      <w:r>
+        <w:t>&lt;</w:t>
+      </w:r>
+      <w:proofErr w:type="spellStart"/>
+      <w:r>
+        <w:t>specialfunc</w:t>
+      </w:r>
+      <w:proofErr w:type="spellEnd"/>
+      <w:r>
+        <w:t xml:space="preserve">&gt; = literal, either not present or </w:t>
+      </w:r>
+      <w:r>
+        <w:t xml:space="preserve">one or more of </w:t>
+      </w:r>
+      <w:r>
+        <w:t>(case ignored)</w:t>
+      </w:r>
+      <w:r>
+        <w:t>:</w:t>
+      </w:r>
+    </w:p>
+    <w:p>
+      <w:pPr>
+        <w:ind w:firstLine="720"/>
+      </w:pPr>
+      <w:proofErr w:type="spellStart"/>
+      <w:proofErr w:type="gramStart"/>
+      <w:r>
+        <w:t>S</w:t>
+      </w:r>
+      <w:r>
+        <w:t>plitcaps</w:t>
+      </w:r>
+      <w:proofErr w:type="spellEnd"/>
+      <w:r>
+        <w:t xml:space="preserve"> :</w:t>
+      </w:r>
+      <w:proofErr w:type="gramEnd"/>
+      <w:r>
+        <w:t xml:space="preserve">  </w:t>
+      </w:r>
+      <w:proofErr w:type="spellStart"/>
+      <w:r>
+        <w:t>Splitcaps</w:t>
+      </w:r>
+      <w:proofErr w:type="spellEnd"/>
+      <w:r>
+        <w:t xml:space="preserve"> runs the split caps function on each entry.</w:t>
+      </w:r>
+    </w:p>
+    <w:p>
+      <w:pPr>
+        <w:ind w:firstLine="720"/>
+      </w:pPr>
+      <w:proofErr w:type="spellStart"/>
+      <w:r>
+        <w:t>Ignoremissing</w:t>
+      </w:r>
+      <w:proofErr w:type="spellEnd"/>
+      <w:r>
+        <w:t xml:space="preserve"> [28]: Normally, if an index variable is missing, expansion stops.  This prevents this and </w:t>
+      </w:r>
+      <w:r>
+        <w:t>expands all present</w:t>
+      </w:r>
+      <w:r>
+        <w:t xml:space="preserve"> variables between start and start+length-1</w:t>
+      </w:r>
+    </w:p>
+    <w:p>
+      <w:r>
+        <w:t>&lt;postfix</w:t>
+      </w:r>
+      <w:proofErr w:type="gramStart"/>
+      <w:r>
+        <w:t>&gt;</w:t>
+      </w:r>
+      <w:r>
+        <w:rPr>
+          <w:vertAlign w:val="superscript"/>
+        </w:rPr>
+        <w:t>[</w:t>
+      </w:r>
+      <w:proofErr w:type="gramEnd"/>
+      <w:r>
+        <w:rPr>
+          <w:vertAlign w:val="superscript"/>
+        </w:rPr>
+        <w:t>8]</w:t>
+      </w:r>
+      <w:r>
+        <w:t xml:space="preserve"> = variable or “string”.  If not present, its empty string</w:t>
+      </w:r>
+    </w:p>
+    <w:p>
+      <w:r>
+        <w:t>&lt;</w:t>
+      </w:r>
+      <w:proofErr w:type="spellStart"/>
+      <w:r>
+        <w:t>lastsepar</w:t>
+      </w:r>
+      <w:proofErr w:type="spellEnd"/>
+      <w:proofErr w:type="gramStart"/>
+      <w:r>
+        <w:t>&gt;</w:t>
+      </w:r>
+      <w:r>
+        <w:rPr>
+          <w:vertAlign w:val="superscript"/>
+        </w:rPr>
+        <w:t>[</w:t>
+      </w:r>
+      <w:proofErr w:type="gramEnd"/>
+      <w:r>
+        <w:rPr>
+          <w:vertAlign w:val="superscript"/>
+        </w:rPr>
+        <w:t>24</w:t>
+      </w:r>
+      <w:r>
+        <w:rPr>
+          <w:vertAlign w:val="superscript"/>
+        </w:rPr>
+        <w:t>]</w:t>
+      </w:r>
+      <w:r>
+        <w:t xml:space="preserve"> = variable or “string”.  </w:t>
+      </w:r>
+      <w:r>
+        <w:t>The last separator to use. If not given, use &lt;</w:t>
+      </w:r>
+      <w:proofErr w:type="spellStart"/>
+      <w:r>
+        <w:t>separ</w:t>
+      </w:r>
+      <w:proofErr w:type="spellEnd"/>
+      <w:r>
+        <w:t>&gt;</w:t>
+      </w:r>
+      <w:r>
+        <w:t xml:space="preserve"> </w:t>
+      </w:r>
+      <w:r>
+        <w:rPr>
+          <w:vertAlign w:val="superscript"/>
+        </w:rPr>
+        <w:t>&lt;24&gt;</w:t>
+      </w:r>
+    </w:p>
+    <w:p/>
+    <w:p>
+      <w:pPr>
+        <w:pStyle w:val="Heading3"/>
+        <w:rPr>
+          <w:vertAlign w:val="superscript"/>
+        </w:rPr>
+      </w:pPr>
+      <w:r>
+        <w:t>%</w:t>
+      </w:r>
+      <w:proofErr w:type="spellStart"/>
+      <w:r>
+        <w:t>FindIn</w:t>
+      </w:r>
+      <w:r>
+        <w:t>Array</w:t>
+      </w:r>
+      <w:proofErr w:type="spellEnd"/>
+      <w:r>
+        <w:t>(&lt;</w:t>
+      </w:r>
+      <w:proofErr w:type="spellStart"/>
+      <w:r>
+        <w:t>arrayrootname</w:t>
+      </w:r>
+      <w:proofErr w:type="spellEnd"/>
+      <w:r>
+        <w:t xml:space="preserve">&gt;, </w:t>
+      </w:r>
+      <w:r>
+        <w:t>&lt;fieldname&gt;,</w:t>
+      </w:r>
+      <w:r>
+        <w:t xml:space="preserve"> </w:t>
+      </w:r>
+      <w:r>
+        <w:t>&lt;</w:t>
+      </w:r>
+      <w:proofErr w:type="spellStart"/>
+      <w:r>
+        <w:t>findstring</w:t>
+      </w:r>
+      <w:proofErr w:type="spellEnd"/>
+      <w:r>
+        <w:t>&gt;,</w:t>
+      </w:r>
+      <w:r>
+        <w:t xml:space="preserve"> </w:t>
+      </w:r>
+      <w:r>
+        <w:t>&lt;start&gt;, &lt;length&gt; [, &lt;</w:t>
+      </w:r>
+      <w:proofErr w:type="spellStart"/>
+      <w:r>
+        <w:t>specialfunc</w:t>
+      </w:r>
+      <w:proofErr w:type="spellEnd"/>
+      <w:proofErr w:type="gramStart"/>
+      <w:r>
+        <w:t>&gt;</w:t>
+      </w:r>
+      <w:r>
+        <w:t>)</w:t>
+      </w:r>
+      <w:r>
+        <w:rPr>
+          <w:vertAlign w:val="superscript"/>
+        </w:rPr>
+        <w:t>[</w:t>
+      </w:r>
+      <w:proofErr w:type="gramEnd"/>
+      <w:r>
+        <w:rPr>
+          <w:vertAlign w:val="superscript"/>
+        </w:rPr>
+        <w:t>2</w:t>
+      </w:r>
+      <w:r>
+        <w:rPr>
+          <w:vertAlign w:val="superscript"/>
+        </w:rPr>
+        <w:t>8</w:t>
+      </w:r>
+      <w:r>
+        <w:rPr>
+          <w:vertAlign w:val="superscript"/>
+        </w:rPr>
+        <w:t>]</w:t>
+      </w:r>
+    </w:p>
+    <w:p>
+      <w:r>
+        <w:t>Look up variables starting with &lt;</w:t>
+      </w:r>
+      <w:proofErr w:type="spellStart"/>
+      <w:r>
+        <w:t>arrayrootname</w:t>
+      </w:r>
+      <w:proofErr w:type="spellEnd"/>
+      <w:r>
+        <w:t>&gt;[n]&lt;</w:t>
+      </w:r>
+      <w:r>
+        <w:t>fieldname</w:t>
+      </w:r>
+      <w:r>
+        <w:t xml:space="preserve">&gt;, </w:t>
+      </w:r>
+      <w:r>
+        <w:t>from start to start+length-1</w:t>
+      </w:r>
+    </w:p>
+    <w:p>
+      <w:r>
+        <w:t xml:space="preserve">Compare them case insensitive with the </w:t>
+      </w:r>
+      <w:proofErr w:type="spellStart"/>
+      <w:r>
+        <w:t>findstring</w:t>
+      </w:r>
+      <w:proofErr w:type="spellEnd"/>
+      <w:r>
+        <w:t xml:space="preserve">.  The normal </w:t>
+      </w:r>
+      <w:proofErr w:type="spellStart"/>
+      <w:r>
+        <w:t>comparision</w:t>
+      </w:r>
+      <w:proofErr w:type="spellEnd"/>
+      <w:r>
+        <w:t xml:space="preserve"> is equals, unless overridden by &lt;</w:t>
+      </w:r>
+      <w:proofErr w:type="spellStart"/>
+      <w:r>
+        <w:t>specialfunc</w:t>
+      </w:r>
+      <w:proofErr w:type="spellEnd"/>
+      <w:r>
+        <w:t>&gt;.</w:t>
+      </w:r>
+    </w:p>
+    <w:p>
+      <w:r>
+        <w:t>Return the index of the find, or -1 none.</w:t>
+      </w:r>
+    </w:p>
+    <w:p>
+      <w:r>
+        <w:t>Start and length determine the number of entries.  Length can be greater than the number of entries.</w:t>
+      </w:r>
+      <w:r>
+        <w:t xml:space="preserve"> </w:t>
+      </w:r>
+    </w:p>
+    <w:p/>
+    <w:p>
+      <w:r>
+        <w:t>&lt;</w:t>
+      </w:r>
+      <w:proofErr w:type="spellStart"/>
+      <w:r>
+        <w:t>arrayvarname</w:t>
+      </w:r>
+      <w:proofErr w:type="spellEnd"/>
+      <w:r>
+        <w:t>&gt; = name of a variable</w:t>
+      </w:r>
+      <w:r>
+        <w:t xml:space="preserve"> </w:t>
+      </w:r>
+    </w:p>
+    <w:p>
+      <w:r>
+        <w:t>&lt;</w:t>
+      </w:r>
+      <w:r>
+        <w:t>fieldname&gt;</w:t>
+      </w:r>
+      <w:r>
+        <w:t xml:space="preserve"> = </w:t>
+      </w:r>
+      <w:r>
+        <w:t xml:space="preserve">field </w:t>
+      </w:r>
+      <w:r>
+        <w:t xml:space="preserve">name </w:t>
+      </w:r>
+      <w:r>
+        <w:t>or “s</w:t>
+      </w:r>
+      <w:r>
+        <w:t>tring”</w:t>
+      </w:r>
+    </w:p>
+    <w:p>
+      <w:r>
+        <w:t>&lt;</w:t>
+      </w:r>
+      <w:proofErr w:type="spellStart"/>
+      <w:r>
+        <w:t>findstring</w:t>
+      </w:r>
+      <w:proofErr w:type="spellEnd"/>
+      <w:r>
+        <w:t>&gt;</w:t>
+      </w:r>
+      <w:r>
+        <w:t xml:space="preserve"> = </w:t>
+      </w:r>
+      <w:r>
+        <w:t>what to find, case insensitive.</w:t>
+      </w:r>
+    </w:p>
+    <w:p>
+      <w:r>
         <w:t>&lt;start&gt; = &lt;length&gt; = literal, variable or “string” containing the integer value.</w:t>
       </w:r>
     </w:p>
@@ -16978,29 +17371,90 @@
       </w:r>
       <w:proofErr w:type="spellEnd"/>
       <w:r>
-        <w:t xml:space="preserve">&gt; = literal, either not present or </w:t>
-      </w:r>
-      <w:r>
-        <w:t xml:space="preserve">one or more of </w:t>
-      </w:r>
-      <w:r>
-        <w:t>(case ignored)</w:t>
+        <w:t>&gt; = literal, either not present</w:t>
+      </w:r>
+      <w:r>
+        <w:t xml:space="preserve"> or one </w:t>
+      </w:r>
+      <w:r>
+        <w:t xml:space="preserve">or more </w:t>
+      </w:r>
+      <w:r>
+        <w:t>of:</w:t>
+      </w:r>
+    </w:p>
+    <w:p>
+      <w:pPr>
+        <w:ind w:firstLine="720"/>
+      </w:pPr>
+      <w:proofErr w:type="spellStart"/>
+      <w:proofErr w:type="gramStart"/>
+      <w:r>
+        <w:t>casesensitive</w:t>
+      </w:r>
+      <w:proofErr w:type="spellEnd"/>
+      <w:r>
+        <w:t xml:space="preserve"> </w:t>
       </w:r>
       <w:r>
         <w:t>:</w:t>
       </w:r>
+      <w:proofErr w:type="gramEnd"/>
+      <w:r>
+        <w:t xml:space="preserve"> make </w:t>
+      </w:r>
+      <w:r>
+        <w:t xml:space="preserve">test </w:t>
+      </w:r>
+      <w:r>
+        <w:t>case sensitive</w:t>
+      </w:r>
     </w:p>
     <w:p>
       <w:pPr>
         <w:ind w:firstLine="720"/>
       </w:pPr>
-      <w:proofErr w:type="spellStart"/>
       <w:proofErr w:type="gramStart"/>
       <w:r>
-        <w:t>S</w:t>
-      </w:r>
-      <w:r>
-        <w:t>plitcaps</w:t>
+        <w:t xml:space="preserve">contains </w:t>
+      </w:r>
+      <w:r>
+        <w:t>:</w:t>
+      </w:r>
+      <w:proofErr w:type="gramEnd"/>
+      <w:r>
+        <w:t xml:space="preserve"> entry contains this</w:t>
+      </w:r>
+    </w:p>
+    <w:p>
+      <w:pPr>
+        <w:ind w:firstLine="720"/>
+      </w:pPr>
+      <w:proofErr w:type="spellStart"/>
+      <w:proofErr w:type="gramStart"/>
+      <w:r>
+        <w:t>startswith</w:t>
+      </w:r>
+      <w:proofErr w:type="spellEnd"/>
+      <w:r>
+        <w:t xml:space="preserve"> </w:t>
+      </w:r>
+      <w:r>
+        <w:t>:</w:t>
+      </w:r>
+      <w:proofErr w:type="gramEnd"/>
+      <w:r>
+        <w:t xml:space="preserve"> entry starts with</w:t>
+      </w:r>
+    </w:p>
+    <w:p>
+      <w:pPr>
+        <w:ind w:firstLine="720"/>
+      </w:pPr>
+      <w:proofErr w:type="spellStart"/>
+      <w:proofErr w:type="gramStart"/>
+      <w:r>
+        <w:t>Ignoremissing</w:t>
       </w:r>
       <w:proofErr w:type="spellEnd"/>
       <w:r>
@@ -17008,59 +17462,636 @@
       </w:r>
       <w:proofErr w:type="gramEnd"/>
       <w:r>
-        <w:t xml:space="preserve">  </w:t>
-      </w:r>
-      <w:proofErr w:type="spellStart"/>
-      <w:r>
-        <w:t>Splitcaps</w:t>
-      </w:r>
-      <w:proofErr w:type="spellEnd"/>
-      <w:r>
-        <w:t xml:space="preserve"> runs the split caps function on each entry.</w:t>
+        <w:t xml:space="preserve"> Normally, if an index variable is missing, </w:t>
+      </w:r>
+      <w:r>
+        <w:t xml:space="preserve">checking </w:t>
+      </w:r>
+      <w:r>
+        <w:t>stops.  This prevents this and checks all variables between start and start+length-1</w:t>
+      </w:r>
+    </w:p>
+    <w:p/>
+    <w:p>
+      <w:pPr>
+        <w:pStyle w:val="Heading3"/>
+      </w:pPr>
+      <w:r>
+        <w:lastRenderedPageBreak/>
+        <w:t>%</w:t>
+      </w:r>
+      <w:proofErr w:type="spellStart"/>
+      <w:r>
+        <w:t>Expandvars</w:t>
+      </w:r>
+      <w:proofErr w:type="spellEnd"/>
+      <w:r>
+        <w:t>(</w:t>
+      </w:r>
+      <w:r>
+        <w:t>&lt;</w:t>
+      </w:r>
+      <w:proofErr w:type="spellStart"/>
+      <w:r>
+        <w:t>rootname</w:t>
+      </w:r>
+      <w:proofErr w:type="spellEnd"/>
+      <w:r>
+        <w:t>&gt;, &lt;</w:t>
+      </w:r>
+      <w:proofErr w:type="spellStart"/>
+      <w:r>
+        <w:t>separ</w:t>
+      </w:r>
+      <w:proofErr w:type="spellEnd"/>
+      <w:r>
+        <w:t>&gt;, &lt;start&gt;, &lt;length&gt; [, &lt;</w:t>
+      </w:r>
+      <w:proofErr w:type="spellStart"/>
+      <w:r>
+        <w:t>specialfunc</w:t>
+      </w:r>
+      <w:proofErr w:type="spellEnd"/>
+      <w:r>
+        <w:t>&gt;])</w:t>
+      </w:r>
+    </w:p>
+    <w:p>
+      <w:r>
+        <w:t xml:space="preserve">Look up variables starting with </w:t>
+      </w:r>
+      <w:r>
+        <w:t>&lt;</w:t>
+      </w:r>
+      <w:proofErr w:type="spellStart"/>
+      <w:r>
+        <w:t>rootname</w:t>
+      </w:r>
+      <w:proofErr w:type="spellEnd"/>
+      <w:r>
+        <w:t>&gt;</w:t>
+      </w:r>
+      <w:r>
+        <w:t xml:space="preserve"> and expand the contents of them to a list, separated by </w:t>
+      </w:r>
+      <w:r>
+        <w:t>&lt;</w:t>
+      </w:r>
+      <w:proofErr w:type="spellStart"/>
+      <w:r>
+        <w:t>sepa</w:t>
+      </w:r>
+      <w:r>
+        <w:t>r</w:t>
+      </w:r>
+      <w:proofErr w:type="spellEnd"/>
+      <w:r>
+        <w:t>&gt;</w:t>
+      </w:r>
+      <w:r>
+        <w:t xml:space="preserve">. Each entry will be in the form &lt;name of variable with prefix of </w:t>
+      </w:r>
+      <w:proofErr w:type="spellStart"/>
+      <w:r>
+        <w:t>rootname</w:t>
+      </w:r>
+      <w:proofErr w:type="spellEnd"/>
+      <w:r>
+        <w:t xml:space="preserve"> removed&gt; = value.</w:t>
+      </w:r>
+      <w:r>
+        <w:t xml:space="preserve"> </w:t>
+      </w:r>
+      <w:r>
+        <w:t>Start and length determine the number of entries. 1 is the first one. Length can be greater than the number of entries.</w:t>
+      </w:r>
+    </w:p>
+    <w:p>
+      <w:r>
+        <w:t>&lt;</w:t>
+      </w:r>
+      <w:proofErr w:type="spellStart"/>
+      <w:r>
+        <w:t>rootname</w:t>
+      </w:r>
+      <w:proofErr w:type="spellEnd"/>
+      <w:r>
+        <w:t>&gt; = name of a variable</w:t>
+      </w:r>
+    </w:p>
+    <w:p>
+      <w:r>
+        <w:t>&lt;</w:t>
+      </w:r>
+      <w:proofErr w:type="spellStart"/>
+      <w:r>
+        <w:t>separ</w:t>
+      </w:r>
+      <w:proofErr w:type="spellEnd"/>
+      <w:r>
+        <w:t>&gt; = variable or “string”</w:t>
+      </w:r>
+    </w:p>
+    <w:p>
+      <w:r>
+        <w:t>&lt;start&gt; = &lt;length&gt; = literal, variable or “string” containing the integer value.</w:t>
+      </w:r>
+    </w:p>
+    <w:p>
+      <w:r>
+        <w:t>&lt;</w:t>
+      </w:r>
+      <w:proofErr w:type="spellStart"/>
+      <w:r>
+        <w:t>specialfunc</w:t>
+      </w:r>
+      <w:proofErr w:type="spellEnd"/>
+      <w:r>
+        <w:t>&gt; = literal, either not present or one of:</w:t>
       </w:r>
     </w:p>
     <w:p>
       <w:pPr>
         <w:ind w:firstLine="720"/>
       </w:pPr>
-      <w:proofErr w:type="spellStart"/>
-      <w:r>
-        <w:t>Ignoremissing</w:t>
-      </w:r>
-      <w:proofErr w:type="spellEnd"/>
-      <w:r>
-        <w:t xml:space="preserve"> [28]: Normally, if an index variable is missing, expansion stops.  This prevents this and </w:t>
-      </w:r>
-      <w:r>
-        <w:t>expands all present</w:t>
-      </w:r>
-      <w:r>
-        <w:t xml:space="preserve"> variables between start and start+length-1</w:t>
-      </w:r>
-    </w:p>
-    <w:p>
-      <w:r>
-        <w:t>&lt;postfix</w:t>
+      <w:r>
+        <w:t xml:space="preserve">If </w:t>
+      </w:r>
+      <w:proofErr w:type="spellStart"/>
+      <w:r>
+        <w:t>specialfunc</w:t>
+      </w:r>
+      <w:proofErr w:type="spellEnd"/>
+      <w:r>
+        <w:t xml:space="preserve"> contains “</w:t>
+      </w:r>
+      <w:proofErr w:type="spellStart"/>
+      <w:r>
+        <w:t>nameonly</w:t>
+      </w:r>
+      <w:proofErr w:type="spellEnd"/>
+      <w:r>
+        <w:t>”, only the name part will be written.</w:t>
+      </w:r>
+    </w:p>
+    <w:p>
+      <w:pPr>
+        <w:ind w:firstLine="720"/>
+      </w:pPr>
+      <w:r>
+        <w:t xml:space="preserve">If </w:t>
+      </w:r>
+      <w:proofErr w:type="spellStart"/>
+      <w:r>
+        <w:t>specialfunc</w:t>
+      </w:r>
+      <w:proofErr w:type="spellEnd"/>
+      <w:r>
+        <w:t xml:space="preserve"> contains “</w:t>
+      </w:r>
+      <w:proofErr w:type="spellStart"/>
+      <w:r>
+        <w:t>valueonly</w:t>
+      </w:r>
+      <w:proofErr w:type="spellEnd"/>
+      <w:r>
+        <w:t>”, only the value part will be written.</w:t>
+      </w:r>
+    </w:p>
+    <w:p>
+      <w:pPr>
+        <w:ind w:firstLine="720"/>
+      </w:pPr>
+      <w:r>
+        <w:t xml:space="preserve">If </w:t>
+      </w:r>
+      <w:proofErr w:type="spellStart"/>
+      <w:r>
+        <w:t>specialfunc</w:t>
+      </w:r>
+      <w:proofErr w:type="spellEnd"/>
+      <w:r>
+        <w:t xml:space="preserve"> contains “</w:t>
+      </w:r>
+      <w:proofErr w:type="spellStart"/>
+      <w:r>
+        <w:t>splitcaps</w:t>
+      </w:r>
+      <w:proofErr w:type="spellEnd"/>
+      <w:r>
+        <w:t xml:space="preserve">” then the split </w:t>
       </w:r>
       <w:proofErr w:type="gramStart"/>
       <w:r>
+        <w:t>caps</w:t>
+      </w:r>
+      <w:proofErr w:type="gramEnd"/>
+      <w:r>
+        <w:t xml:space="preserve"> function is applied to each entry. </w:t>
+      </w:r>
+    </w:p>
+    <w:p>
+      <w:pPr>
+        <w:ind w:firstLine="720"/>
+      </w:pPr>
+      <w:r>
+        <w:t>Any other special function characters are ignored.</w:t>
+      </w:r>
+    </w:p>
+    <w:p/>
+    <w:p>
+      <w:pPr>
+        <w:pStyle w:val="Heading3"/>
+      </w:pPr>
+      <w:r>
+        <w:t>%</w:t>
+      </w:r>
+      <w:proofErr w:type="spellStart"/>
+      <w:r>
+        <w:t>FindArray</w:t>
+      </w:r>
+      <w:proofErr w:type="spellEnd"/>
+      <w:r>
+        <w:t>(&lt;</w:t>
+      </w:r>
+      <w:proofErr w:type="spellStart"/>
+      <w:r>
+        <w:t>arrayrootname</w:t>
+      </w:r>
+      <w:proofErr w:type="spellEnd"/>
+      <w:proofErr w:type="gramStart"/>
+      <w:r>
+        <w:t>&gt;,&lt;</w:t>
+      </w:r>
+      <w:proofErr w:type="spellStart"/>
+      <w:proofErr w:type="gramEnd"/>
+      <w:r>
+        <w:t>searchname</w:t>
+      </w:r>
+      <w:proofErr w:type="spellEnd"/>
+      <w:r>
+        <w:t>&gt; [‘,’ &lt;</w:t>
+      </w:r>
+      <w:proofErr w:type="spellStart"/>
+      <w:r>
+        <w:t>startafter</w:t>
+      </w:r>
+      <w:proofErr w:type="spellEnd"/>
+      <w:r>
+        <w:t>&gt;] )</w:t>
+      </w:r>
+    </w:p>
+    <w:p>
+      <w:r>
+        <w:t xml:space="preserve">Look up variables starting with </w:t>
+      </w:r>
+      <w:r>
+        <w:t>&lt;</w:t>
+      </w:r>
+      <w:proofErr w:type="spellStart"/>
+      <w:r>
+        <w:t>arrayrootname</w:t>
+      </w:r>
+      <w:proofErr w:type="spellEnd"/>
+      <w:r>
         <w:t>&gt;</w:t>
       </w:r>
       <w:r>
+        <w:t xml:space="preserve"> and search case insensitive </w:t>
+      </w:r>
+      <w:r>
+        <w:t xml:space="preserve">inside the variables </w:t>
+      </w:r>
+      <w:r>
+        <w:t xml:space="preserve">for </w:t>
+      </w:r>
+      <w:proofErr w:type="spellStart"/>
+      <w:r>
+        <w:t>searchname</w:t>
+      </w:r>
+      <w:proofErr w:type="spellEnd"/>
+      <w:r>
+        <w:t>&gt;</w:t>
+      </w:r>
+      <w:r>
+        <w:t xml:space="preserve">.  Return the name of the first variable with the contents matching </w:t>
+      </w:r>
+      <w:r>
+        <w:t>&lt;</w:t>
+      </w:r>
+      <w:proofErr w:type="spellStart"/>
+      <w:r>
+        <w:t>searchname</w:t>
+      </w:r>
+      <w:proofErr w:type="spellEnd"/>
+      <w:r>
+        <w:t>&gt;</w:t>
+      </w:r>
+      <w:r>
+        <w:t xml:space="preserve">.  If none is found, return empty string.  If </w:t>
+      </w:r>
+      <w:r>
+        <w:t>&lt;</w:t>
+      </w:r>
+      <w:proofErr w:type="spellStart"/>
+      <w:r>
+        <w:t>startafter</w:t>
+      </w:r>
+      <w:proofErr w:type="spellEnd"/>
+      <w:r>
+        <w:t>&gt;</w:t>
+      </w:r>
+      <w:r>
+        <w:t xml:space="preserve"> is given, ignore all variables up to and including </w:t>
+      </w:r>
+      <w:r>
+        <w:t>&lt;</w:t>
+      </w:r>
+      <w:proofErr w:type="spellStart"/>
+      <w:r>
+        <w:t>startafter</w:t>
+      </w:r>
+      <w:proofErr w:type="spellEnd"/>
+      <w:r>
+        <w:t>&gt;</w:t>
+      </w:r>
+      <w:r>
+        <w:t xml:space="preserve"> and start searching after this.  If </w:t>
+      </w:r>
+      <w:r>
+        <w:t>&lt;</w:t>
+      </w:r>
+      <w:proofErr w:type="spellStart"/>
+      <w:r>
+        <w:t>startafter</w:t>
+      </w:r>
+      <w:proofErr w:type="spellEnd"/>
+      <w:r>
+        <w:t>&gt;</w:t>
+      </w:r>
+      <w:r>
+        <w:t xml:space="preserve"> is empty, then it starts immediately.</w:t>
+      </w:r>
+      <w:r>
+        <w:t xml:space="preserve"> </w:t>
+      </w:r>
+    </w:p>
+    <w:p>
+      <w:r>
+        <w:t>&lt;</w:t>
+      </w:r>
+      <w:proofErr w:type="spellStart"/>
+      <w:r>
+        <w:t>arrayrootname</w:t>
+      </w:r>
+      <w:proofErr w:type="spellEnd"/>
+      <w:r>
+        <w:t>&gt; = name of a variable</w:t>
+      </w:r>
+    </w:p>
+    <w:p>
+      <w:r>
+        <w:t>&lt;</w:t>
+      </w:r>
+      <w:proofErr w:type="spellStart"/>
+      <w:r>
+        <w:t>searchname</w:t>
+      </w:r>
+      <w:proofErr w:type="spellEnd"/>
+      <w:r>
+        <w:t>&gt; = variable or “string” giving search criteria</w:t>
+      </w:r>
+    </w:p>
+    <w:p>
+      <w:r>
+        <w:t>&lt;</w:t>
+      </w:r>
+      <w:proofErr w:type="spellStart"/>
+      <w:r>
+        <w:t>startafter</w:t>
+      </w:r>
+      <w:proofErr w:type="spellEnd"/>
+      <w:r>
+        <w:t>&gt; = variable or “string” giving variable name.</w:t>
+      </w:r>
+    </w:p>
+    <w:p/>
+    <w:p/>
+    <w:p/>
+    <w:p>
+      <w:pPr>
+        <w:pStyle w:val="Heading3"/>
+      </w:pPr>
+      <w:proofErr w:type="spellStart"/>
+      <w:r>
+        <w:t>i</w:t>
+      </w:r>
+      <w:r>
+        <w:t>%Indirect</w:t>
+      </w:r>
+      <w:proofErr w:type="spellEnd"/>
+      <w:r>
+        <w:t>(</w:t>
+      </w:r>
+      <w:r>
+        <w:t>&lt;</w:t>
+      </w:r>
+      <w:proofErr w:type="spellStart"/>
+      <w:r>
+        <w:t>varname</w:t>
+      </w:r>
+      <w:proofErr w:type="spellEnd"/>
+      <w:r>
+        <w:t>&gt;</w:t>
+      </w:r>
+      <w:r>
+        <w:t xml:space="preserve"> [‘,’ </w:t>
+      </w:r>
+      <w:r>
+        <w:t>&lt;</w:t>
+      </w:r>
+      <w:proofErr w:type="spellStart"/>
+      <w:r>
+        <w:t>varname</w:t>
+      </w:r>
+      <w:proofErr w:type="spellEnd"/>
+      <w:proofErr w:type="gramStart"/>
+      <w:r>
+        <w:t>&gt;</w:t>
+      </w:r>
+      <w:r>
+        <w:t>..</w:t>
+      </w:r>
+      <w:proofErr w:type="gramEnd"/>
+      <w:r>
+        <w:t>)</w:t>
+      </w:r>
+    </w:p>
+    <w:p>
+      <w:r>
+        <w:t xml:space="preserve">Given a </w:t>
+      </w:r>
+      <w:r>
+        <w:t>&lt;</w:t>
+      </w:r>
+      <w:proofErr w:type="spellStart"/>
+      <w:r>
+        <w:t>varname</w:t>
+      </w:r>
+      <w:proofErr w:type="spellEnd"/>
+      <w:r>
+        <w:t>&gt;,</w:t>
+      </w:r>
+      <w:r>
+        <w:t xml:space="preserve"> look into that variable value and use that variable value as the name of another variable, and expand the variable (</w:t>
+      </w:r>
+      <w:proofErr w:type="spellStart"/>
+      <w:r>
+        <w:t>i.e</w:t>
+      </w:r>
+      <w:proofErr w:type="spellEnd"/>
+      <w:r>
+        <w:t xml:space="preserve"> resolve any % functions or variables).  Useful for delayed expansion where a variable is set up to point to another variable.  E.G pass in the name of the variable to a program which contains program data.</w:t>
+      </w:r>
+    </w:p>
+    <w:p>
+      <w:r>
+        <w:t>&lt;</w:t>
+      </w:r>
+      <w:proofErr w:type="spellStart"/>
+      <w:r>
+        <w:t>varname</w:t>
+      </w:r>
+      <w:proofErr w:type="spellEnd"/>
+      <w:r>
+        <w:t>&gt; = name of a variable</w:t>
+      </w:r>
+    </w:p>
+    <w:p/>
+    <w:p>
+      <w:pPr>
+        <w:pStyle w:val="Heading3"/>
+      </w:pPr>
+      <w:r>
+        <w:t>%</w:t>
+      </w:r>
+      <w:proofErr w:type="gramStart"/>
+      <w:r>
+        <w:t>I</w:t>
+      </w:r>
+      <w:proofErr w:type="gramEnd"/>
+      <w:r>
+        <w:t>(</w:t>
+      </w:r>
+      <w:r>
+        <w:t>&lt;</w:t>
+      </w:r>
+      <w:proofErr w:type="spellStart"/>
+      <w:r>
+        <w:t>varname</w:t>
+      </w:r>
+      <w:proofErr w:type="spellEnd"/>
+      <w:r>
+        <w:t>&gt;</w:t>
+      </w:r>
+      <w:r>
+        <w:t xml:space="preserve">, </w:t>
+      </w:r>
+      <w:r>
+        <w:t>&lt;postfix&gt;</w:t>
+      </w:r>
+      <w:r>
+        <w:t>)</w:t>
+      </w:r>
+      <w:r>
+        <w:t xml:space="preserve"> </w:t>
+      </w:r>
+      <w:r>
         <w:rPr>
           <w:vertAlign w:val="superscript"/>
         </w:rPr>
-        <w:t>[</w:t>
+        <w:t>[8]</w:t>
+      </w:r>
+    </w:p>
+    <w:p>
+      <w:r>
+        <w:t xml:space="preserve">Given a </w:t>
+      </w:r>
+      <w:r>
+        <w:t>&lt;</w:t>
+      </w:r>
+      <w:proofErr w:type="spellStart"/>
+      <w:r>
+        <w:t>varname</w:t>
+      </w:r>
+      <w:proofErr w:type="spellEnd"/>
+      <w:r>
+        <w:t>&gt;</w:t>
+      </w:r>
+      <w:r>
+        <w:t xml:space="preserve"> and a litera</w:t>
+      </w:r>
+      <w:r>
+        <w:t>l</w:t>
+      </w:r>
+      <w:r>
+        <w:t xml:space="preserve"> string &lt;postfix&gt;</w:t>
+      </w:r>
+      <w:r>
+        <w:t>, expand a variable called %</w:t>
+      </w:r>
+      <w:r>
+        <w:t>&lt;</w:t>
+      </w:r>
+      <w:proofErr w:type="spellStart"/>
+      <w:r>
+        <w:t>varname</w:t>
+      </w:r>
+      <w:proofErr w:type="spellEnd"/>
+      <w:r>
+        <w:t>&gt;&lt;</w:t>
+      </w:r>
+      <w:r>
+        <w:t>literal</w:t>
+      </w:r>
+      <w:r>
+        <w:t>&gt;</w:t>
+      </w:r>
+      <w:r>
+        <w:t xml:space="preserve"> as per the indirect function</w:t>
+      </w:r>
+      <w:r>
+        <w:t xml:space="preserve">.  So it </w:t>
+      </w:r>
+      <w:r>
+        <w:t>&lt;</w:t>
+      </w:r>
+      <w:proofErr w:type="spellStart"/>
+      <w:r>
+        <w:t>varname</w:t>
+      </w:r>
+      <w:proofErr w:type="spellEnd"/>
+      <w:r>
+        <w:t>&gt;</w:t>
+      </w:r>
+      <w:r>
+        <w:t xml:space="preserve"> </w:t>
+      </w:r>
+      <w:proofErr w:type="gramStart"/>
+      <w:r>
+        <w:t>contained ”Root</w:t>
       </w:r>
       <w:proofErr w:type="gramEnd"/>
       <w:r>
-        <w:rPr>
-          <w:vertAlign w:val="superscript"/>
-        </w:rPr>
-        <w:t>8]</w:t>
-      </w:r>
-      <w:r>
-        <w:t xml:space="preserve"> = variable or “string”.  If not present, its empty string</w:t>
+        <w:t xml:space="preserve">” and literal was 1, the function would </w:t>
+      </w:r>
+      <w:proofErr w:type="spellStart"/>
+      <w:r>
+        <w:t>lookup</w:t>
+      </w:r>
+      <w:proofErr w:type="spellEnd"/>
+      <w:r>
+        <w:t xml:space="preserve"> and expand the variable called Root1.  A more compact form of %Indirect.</w:t>
       </w:r>
     </w:p>
     <w:p>
@@ -17069,1194 +18100,187 @@
       </w:r>
       <w:proofErr w:type="spellStart"/>
       <w:r>
-        <w:t>lastsepar</w:t>
-      </w:r>
-      <w:proofErr w:type="spellEnd"/>
-      <w:proofErr w:type="gramStart"/>
+        <w:t>varname</w:t>
+      </w:r>
+      <w:proofErr w:type="spellEnd"/>
+      <w:r>
+        <w:t>&gt; = name of a variable, must exist.</w:t>
+      </w:r>
+    </w:p>
+    <w:p>
+      <w:r>
+        <w:t>&lt;postfix&gt; = literal or “string”, postfix characters.</w:t>
+      </w:r>
+    </w:p>
+    <w:p/>
+    <w:p>
+      <w:pPr>
+        <w:pStyle w:val="Heading3"/>
+      </w:pPr>
+      <w:r>
+        <w:t>%</w:t>
+      </w:r>
+      <w:proofErr w:type="spellStart"/>
+      <w:r>
+        <w:t>IsPresent</w:t>
+      </w:r>
+      <w:proofErr w:type="spellEnd"/>
+      <w:r>
+        <w:t>(</w:t>
+      </w:r>
+      <w:r>
+        <w:t>&lt;</w:t>
+      </w:r>
+      <w:proofErr w:type="spellStart"/>
+      <w:r>
+        <w:t>varname</w:t>
+      </w:r>
+      <w:proofErr w:type="spellEnd"/>
+      <w:r>
+        <w:t>&gt; [</w:t>
+      </w:r>
+      <w:r>
+        <w:t>’,’</w:t>
+      </w:r>
+      <w:r>
+        <w:t xml:space="preserve"> &lt;search&gt;</w:t>
+      </w:r>
+      <w:r>
+        <w:t xml:space="preserve"> [’,’ </w:t>
+      </w:r>
+      <w:r>
+        <w:t>&lt;</w:t>
+      </w:r>
+      <w:r>
+        <w:t>def</w:t>
+      </w:r>
+      <w:r>
+        <w:t>ault&gt;</w:t>
+      </w:r>
+      <w:r>
+        <w:t>])</w:t>
+      </w:r>
+    </w:p>
+    <w:p>
+      <w:r>
+        <w:t>D</w:t>
+      </w:r>
+      <w:r>
+        <w:t xml:space="preserve">etects if the contents of </w:t>
+      </w:r>
+      <w:r>
+        <w:t>&lt;search&gt;</w:t>
+      </w:r>
+      <w:r>
+        <w:t xml:space="preserve"> is in </w:t>
+      </w:r>
+      <w:r>
+        <w:t>&lt;</w:t>
+      </w:r>
+      <w:proofErr w:type="spellStart"/>
+      <w:r>
+        <w:t>varname</w:t>
+      </w:r>
+      <w:proofErr w:type="spellEnd"/>
+      <w:r>
+        <w:t>&gt; and allows &lt;</w:t>
+      </w:r>
+      <w:proofErr w:type="spellStart"/>
+      <w:r>
+        <w:t>varname</w:t>
+      </w:r>
+      <w:proofErr w:type="spellEnd"/>
+      <w:r>
+        <w:t>&gt; not to exist.</w:t>
+      </w:r>
+    </w:p>
+    <w:p>
+      <w:r>
+        <w:t xml:space="preserve">If </w:t>
+      </w:r>
+      <w:r>
+        <w:t>&lt;</w:t>
+      </w:r>
+      <w:proofErr w:type="spellStart"/>
+      <w:r>
+        <w:t>varname</w:t>
+      </w:r>
+      <w:proofErr w:type="spellEnd"/>
       <w:r>
         <w:t>&gt;</w:t>
       </w:r>
       <w:r>
-        <w:rPr>
-          <w:vertAlign w:val="superscript"/>
-        </w:rPr>
-        <w:t>[</w:t>
-      </w:r>
-      <w:proofErr w:type="gramEnd"/>
-      <w:r>
-        <w:rPr>
-          <w:vertAlign w:val="superscript"/>
-        </w:rPr>
-        <w:t>24</w:t>
-      </w:r>
-      <w:r>
-        <w:rPr>
-          <w:vertAlign w:val="superscript"/>
-        </w:rPr>
-        <w:t>]</w:t>
-      </w:r>
-      <w:r>
-        <w:t xml:space="preserve"> = variable or “string”.  </w:t>
-      </w:r>
-      <w:r>
-        <w:t>The last separator to use. If not given, use &lt;</w:t>
-      </w:r>
-      <w:proofErr w:type="spellStart"/>
-      <w:r>
-        <w:t>separ</w:t>
+        <w:t xml:space="preserve"> is not defined, return the value in </w:t>
+      </w:r>
+      <w:r>
+        <w:t>&lt;default&gt;</w:t>
+      </w:r>
+      <w:r>
+        <w:t xml:space="preserve"> or 0 if its </w:t>
+      </w:r>
+      <w:r>
+        <w:t xml:space="preserve">&lt;default&gt; is </w:t>
+      </w:r>
+      <w:r>
+        <w:t>not defined</w:t>
+      </w:r>
+    </w:p>
+    <w:p>
+      <w:r>
+        <w:lastRenderedPageBreak/>
+        <w:t xml:space="preserve">If the </w:t>
+      </w:r>
+      <w:r>
+        <w:t>&lt;</w:t>
+      </w:r>
+      <w:proofErr w:type="spellStart"/>
+      <w:r>
+        <w:t>varname</w:t>
       </w:r>
       <w:proofErr w:type="spellEnd"/>
       <w:r>
         <w:t>&gt;</w:t>
       </w:r>
       <w:r>
+        <w:t xml:space="preserve"> is defined,</w:t>
+      </w:r>
+      <w:r>
+        <w:t xml:space="preserve"> and the </w:t>
+      </w:r>
+      <w:r>
+        <w:t>&lt;</w:t>
+      </w:r>
+      <w:proofErr w:type="spellStart"/>
+      <w:r>
+        <w:t>varname</w:t>
+      </w:r>
+      <w:proofErr w:type="spellEnd"/>
+      <w:r>
+        <w:t>&gt;</w:t>
+      </w:r>
+      <w:r>
+        <w:t xml:space="preserve"> contains the string in </w:t>
+      </w:r>
+      <w:r>
+        <w:t>&lt;search&gt;</w:t>
+      </w:r>
+      <w:r>
+        <w:t xml:space="preserve"> (case insensitive), return 1, else return 0</w:t>
+      </w:r>
+      <w:r>
         <w:t xml:space="preserve"> </w:t>
       </w:r>
-      <w:r>
-        <w:rPr>
-          <w:vertAlign w:val="superscript"/>
-        </w:rPr>
-        <w:t>&lt;24&gt;</w:t>
-      </w:r>
-    </w:p>
-    <w:p/>
-    <w:p>
-      <w:pPr>
-        <w:pStyle w:val="Heading3"/>
-        <w:rPr>
-          <w:vertAlign w:val="superscript"/>
-        </w:rPr>
-      </w:pPr>
-      <w:r>
-        <w:t>%</w:t>
-      </w:r>
-      <w:proofErr w:type="spellStart"/>
-      <w:r>
-        <w:t>FindIn</w:t>
-      </w:r>
-      <w:r>
-        <w:t>Array</w:t>
-      </w:r>
-      <w:proofErr w:type="spellEnd"/>
-      <w:r>
-        <w:t>(&lt;</w:t>
-      </w:r>
-      <w:proofErr w:type="spellStart"/>
-      <w:r>
-        <w:t>arrayrootname</w:t>
-      </w:r>
-      <w:proofErr w:type="spellEnd"/>
-      <w:r>
-        <w:t xml:space="preserve">&gt;, </w:t>
-      </w:r>
-      <w:r>
-        <w:t>&lt;fieldname&gt;,</w:t>
-      </w:r>
-      <w:r>
-        <w:t xml:space="preserve"> </w:t>
-      </w:r>
+    </w:p>
+    <w:p>
       <w:r>
         <w:t>&lt;</w:t>
       </w:r>
       <w:proofErr w:type="spellStart"/>
       <w:r>
-        <w:t>findstring</w:t>
-      </w:r>
-      <w:proofErr w:type="spellEnd"/>
-      <w:r>
-        <w:t>&gt;,</w:t>
-      </w:r>
-      <w:r>
-        <w:t xml:space="preserve"> </w:t>
-      </w:r>
-      <w:r>
-        <w:t>&lt;start&gt;, &lt;length&gt; [, &lt;</w:t>
-      </w:r>
-      <w:proofErr w:type="spellStart"/>
-      <w:r>
-        <w:t>specialfunc</w:t>
-      </w:r>
-      <w:proofErr w:type="spellEnd"/>
-      <w:proofErr w:type="gramStart"/>
-      <w:r>
-        <w:t>&gt;</w:t>
-      </w:r>
-      <w:r>
-        <w:t>)</w:t>
-      </w:r>
-      <w:r>
-        <w:rPr>
-          <w:vertAlign w:val="superscript"/>
-        </w:rPr>
-        <w:t>[</w:t>
-      </w:r>
-      <w:proofErr w:type="gramEnd"/>
-      <w:r>
-        <w:rPr>
-          <w:vertAlign w:val="superscript"/>
-        </w:rPr>
-        <w:t>2</w:t>
-      </w:r>
-      <w:r>
-        <w:rPr>
-          <w:vertAlign w:val="superscript"/>
-        </w:rPr>
-        <w:t>8</w:t>
-      </w:r>
-      <w:r>
-        <w:rPr>
-          <w:vertAlign w:val="superscript"/>
-        </w:rPr>
-        <w:t>]</w:t>
-      </w:r>
-    </w:p>
-    <w:p>
-      <w:r>
-        <w:t>Look up variables starting with &lt;</w:t>
-      </w:r>
-      <w:proofErr w:type="spellStart"/>
-      <w:r>
-        <w:t>arrayrootname</w:t>
-      </w:r>
-      <w:proofErr w:type="spellEnd"/>
-      <w:r>
-        <w:t>&gt;[n]&lt;</w:t>
-      </w:r>
-      <w:r>
-        <w:t>fieldname</w:t>
-      </w:r>
-      <w:r>
-        <w:t xml:space="preserve">&gt;, </w:t>
-      </w:r>
-      <w:r>
-        <w:t>from start to start+length-1</w:t>
-      </w:r>
-    </w:p>
-    <w:p>
-      <w:r>
-        <w:t xml:space="preserve">Compare them case insensitive with the </w:t>
-      </w:r>
-      <w:proofErr w:type="spellStart"/>
-      <w:r>
-        <w:t>findstring</w:t>
-      </w:r>
-      <w:proofErr w:type="spellEnd"/>
-      <w:r>
-        <w:t xml:space="preserve">.  The normal </w:t>
-      </w:r>
-      <w:proofErr w:type="spellStart"/>
-      <w:r>
-        <w:t>comparision</w:t>
-      </w:r>
-      <w:proofErr w:type="spellEnd"/>
-      <w:r>
-        <w:t xml:space="preserve"> is equals, unless overridden by &lt;</w:t>
-      </w:r>
-      <w:proofErr w:type="spellStart"/>
-      <w:r>
-        <w:t>specialfunc</w:t>
-      </w:r>
-      <w:proofErr w:type="spellEnd"/>
-      <w:r>
-        <w:t>&gt;.</w:t>
-      </w:r>
-    </w:p>
-    <w:p>
-      <w:r>
-        <w:t>Return the index of the find, or -1 none.</w:t>
-      </w:r>
-    </w:p>
-    <w:p>
-      <w:r>
-        <w:t>Start and length determine the number of entries.  Length can be greater than the number of entries.</w:t>
-      </w:r>
-      <w:r>
-        <w:t xml:space="preserve"> </w:t>
-      </w:r>
-    </w:p>
-    <w:p/>
-    <w:p>
-      <w:r>
-        <w:t>&lt;</w:t>
-      </w:r>
-      <w:proofErr w:type="spellStart"/>
-      <w:r>
-        <w:t>arrayvarname</w:t>
-      </w:r>
-      <w:proofErr w:type="spellEnd"/>
-      <w:r>
-        <w:t>&gt; = name of a variable</w:t>
-      </w:r>
-      <w:r>
-        <w:t xml:space="preserve"> </w:t>
-      </w:r>
-    </w:p>
-    <w:p>
-      <w:r>
-        <w:t>&lt;</w:t>
-      </w:r>
-      <w:r>
-        <w:t>fieldname&gt;</w:t>
-      </w:r>
-      <w:r>
-        <w:t xml:space="preserve"> = </w:t>
-      </w:r>
-      <w:r>
-        <w:t xml:space="preserve">field </w:t>
-      </w:r>
-      <w:r>
-        <w:t xml:space="preserve">name </w:t>
-      </w:r>
-      <w:r>
-        <w:t>or “s</w:t>
-      </w:r>
-      <w:r>
-        <w:t>tring”</w:t>
-      </w:r>
-    </w:p>
-    <w:p>
-      <w:r>
-        <w:t>&lt;</w:t>
-      </w:r>
-      <w:proofErr w:type="spellStart"/>
-      <w:r>
-        <w:t>findstring</w:t>
-      </w:r>
-      <w:proofErr w:type="spellEnd"/>
-      <w:r>
-        <w:t>&gt;</w:t>
-      </w:r>
-      <w:r>
-        <w:t xml:space="preserve"> = </w:t>
-      </w:r>
-      <w:r>
-        <w:t>what to find, case insensitive.</w:t>
-      </w:r>
-    </w:p>
-    <w:p>
-      <w:r>
-        <w:t>&lt;start&gt; = &lt;length&gt; = literal, variable or “string” containing the integer value.</w:t>
-      </w:r>
-    </w:p>
-    <w:p>
-      <w:r>
-        <w:t>&lt;</w:t>
-      </w:r>
-      <w:proofErr w:type="spellStart"/>
-      <w:r>
-        <w:t>specialfunc</w:t>
-      </w:r>
-      <w:proofErr w:type="spellEnd"/>
-      <w:r>
-        <w:t>&gt; = literal, either not present</w:t>
-      </w:r>
-      <w:r>
-        <w:t xml:space="preserve"> or one </w:t>
-      </w:r>
-      <w:r>
-        <w:t xml:space="preserve">or more </w:t>
-      </w:r>
-      <w:r>
-        <w:t>of:</w:t>
-      </w:r>
-    </w:p>
-    <w:p>
-      <w:pPr>
-        <w:ind w:firstLine="720"/>
-      </w:pPr>
-      <w:proofErr w:type="spellStart"/>
-      <w:proofErr w:type="gramStart"/>
-      <w:r>
-        <w:t>casesensitive</w:t>
-      </w:r>
-      <w:proofErr w:type="spellEnd"/>
-      <w:r>
-        <w:t xml:space="preserve"> </w:t>
-      </w:r>
-      <w:r>
-        <w:t>:</w:t>
-      </w:r>
-      <w:proofErr w:type="gramEnd"/>
-      <w:r>
-        <w:t xml:space="preserve"> make </w:t>
-      </w:r>
-      <w:r>
-        <w:t xml:space="preserve">test </w:t>
-      </w:r>
-      <w:r>
-        <w:t>case sensitive</w:t>
-      </w:r>
-    </w:p>
-    <w:p>
-      <w:pPr>
-        <w:ind w:firstLine="720"/>
-      </w:pPr>
-      <w:proofErr w:type="gramStart"/>
-      <w:r>
-        <w:t xml:space="preserve">contains </w:t>
-      </w:r>
-      <w:r>
-        <w:t>:</w:t>
-      </w:r>
-      <w:proofErr w:type="gramEnd"/>
-      <w:r>
-        <w:t xml:space="preserve"> entry contains this</w:t>
-      </w:r>
-    </w:p>
-    <w:p>
-      <w:pPr>
-        <w:ind w:firstLine="720"/>
-      </w:pPr>
-      <w:proofErr w:type="spellStart"/>
-      <w:proofErr w:type="gramStart"/>
-      <w:r>
-        <w:t>startswith</w:t>
-      </w:r>
-      <w:proofErr w:type="spellEnd"/>
-      <w:r>
-        <w:t xml:space="preserve"> </w:t>
-      </w:r>
-      <w:r>
-        <w:t>:</w:t>
-      </w:r>
-      <w:proofErr w:type="gramEnd"/>
-      <w:r>
-        <w:t xml:space="preserve"> entry starts with</w:t>
-      </w:r>
-    </w:p>
-    <w:p>
-      <w:pPr>
-        <w:ind w:firstLine="720"/>
-      </w:pPr>
-      <w:proofErr w:type="spellStart"/>
-      <w:proofErr w:type="gramStart"/>
-      <w:r>
-        <w:t>Ignoremissing</w:t>
-      </w:r>
-      <w:proofErr w:type="spellEnd"/>
-      <w:r>
-        <w:t xml:space="preserve"> :</w:t>
-      </w:r>
-      <w:proofErr w:type="gramEnd"/>
-      <w:r>
-        <w:t xml:space="preserve"> Normally, if an index variable is missing, </w:t>
-      </w:r>
-      <w:r>
-        <w:t xml:space="preserve">checking </w:t>
-      </w:r>
-      <w:r>
-        <w:t>stops.  This prevents this and checks all variables between start and start+length-1</w:t>
-      </w:r>
-    </w:p>
-    <w:p/>
-    <w:p>
-      <w:pPr>
-        <w:pStyle w:val="Heading3"/>
-      </w:pPr>
-      <w:r>
-        <w:t>%</w:t>
-      </w:r>
-      <w:proofErr w:type="spellStart"/>
-      <w:r>
-        <w:t>Expandvars</w:t>
-      </w:r>
-      <w:proofErr w:type="spellEnd"/>
-      <w:r>
-        <w:t>(</w:t>
-      </w:r>
-      <w:r>
-        <w:t>&lt;</w:t>
-      </w:r>
-      <w:proofErr w:type="spellStart"/>
-      <w:r>
-        <w:t>rootname</w:t>
-      </w:r>
-      <w:proofErr w:type="spellEnd"/>
-      <w:r>
-        <w:t>&gt;, &lt;</w:t>
-      </w:r>
-      <w:proofErr w:type="spellStart"/>
-      <w:r>
-        <w:t>separ</w:t>
-      </w:r>
-      <w:proofErr w:type="spellEnd"/>
-      <w:r>
-        <w:t>&gt;, &lt;start&gt;, &lt;length&gt; [, &lt;</w:t>
-      </w:r>
-      <w:proofErr w:type="spellStart"/>
-      <w:r>
-        <w:t>specialfunc</w:t>
-      </w:r>
-      <w:proofErr w:type="spellEnd"/>
-      <w:r>
-        <w:t>&gt;])</w:t>
-      </w:r>
-    </w:p>
-    <w:p>
-      <w:r>
-        <w:t xml:space="preserve">Look up variables starting with </w:t>
-      </w:r>
-      <w:r>
-        <w:t>&lt;</w:t>
-      </w:r>
-      <w:proofErr w:type="spellStart"/>
-      <w:r>
-        <w:t>rootname</w:t>
-      </w:r>
-      <w:proofErr w:type="spellEnd"/>
-      <w:r>
-        <w:t>&gt;</w:t>
-      </w:r>
-      <w:r>
-        <w:t xml:space="preserve"> and expand the contents of them to a list, separated by </w:t>
-      </w:r>
-      <w:r>
-        <w:t>&lt;</w:t>
-      </w:r>
-      <w:proofErr w:type="spellStart"/>
-      <w:r>
-        <w:t>sepa</w:t>
-      </w:r>
-      <w:r>
-        <w:t>r</w:t>
-      </w:r>
-      <w:proofErr w:type="spellEnd"/>
-      <w:r>
-        <w:t>&gt;</w:t>
-      </w:r>
-      <w:r>
-        <w:t xml:space="preserve">. Each entry will be in the form &lt;name of variable with prefix of </w:t>
-      </w:r>
-      <w:proofErr w:type="spellStart"/>
-      <w:r>
-        <w:t>rootname</w:t>
-      </w:r>
-      <w:proofErr w:type="spellEnd"/>
-      <w:r>
-        <w:t xml:space="preserve"> removed&gt; = value.</w:t>
-      </w:r>
-      <w:r>
-        <w:t xml:space="preserve"> </w:t>
-      </w:r>
-      <w:r>
-        <w:lastRenderedPageBreak/>
-        <w:t>Start and length determine the number of entries. 1 is the first one. Length can be greater than the number of entries.</w:t>
-      </w:r>
-    </w:p>
-    <w:p>
-      <w:r>
-        <w:t>&lt;</w:t>
-      </w:r>
-      <w:proofErr w:type="spellStart"/>
-      <w:r>
-        <w:t>rootname</w:t>
-      </w:r>
-      <w:proofErr w:type="spellEnd"/>
-      <w:r>
-        <w:t>&gt; = name of a variable</w:t>
-      </w:r>
-    </w:p>
-    <w:p>
-      <w:r>
-        <w:t>&lt;</w:t>
-      </w:r>
-      <w:proofErr w:type="spellStart"/>
-      <w:r>
-        <w:t>separ</w:t>
-      </w:r>
-      <w:proofErr w:type="spellEnd"/>
-      <w:r>
-        <w:t>&gt; = variable or “string”</w:t>
-      </w:r>
-    </w:p>
-    <w:p>
-      <w:r>
-        <w:t>&lt;start&gt; = &lt;length&gt; = literal, variable or “string” containing the integer value.</w:t>
-      </w:r>
-    </w:p>
-    <w:p>
-      <w:r>
-        <w:t>&lt;</w:t>
-      </w:r>
-      <w:proofErr w:type="spellStart"/>
-      <w:r>
-        <w:t>specialfunc</w:t>
-      </w:r>
-      <w:proofErr w:type="spellEnd"/>
-      <w:r>
-        <w:t>&gt; = literal, either not present or one of:</w:t>
-      </w:r>
-    </w:p>
-    <w:p>
-      <w:pPr>
-        <w:ind w:firstLine="720"/>
-      </w:pPr>
-      <w:r>
-        <w:t xml:space="preserve">If </w:t>
-      </w:r>
-      <w:proofErr w:type="spellStart"/>
-      <w:r>
-        <w:t>specialfunc</w:t>
-      </w:r>
-      <w:proofErr w:type="spellEnd"/>
-      <w:r>
-        <w:t xml:space="preserve"> contains “</w:t>
-      </w:r>
-      <w:proofErr w:type="spellStart"/>
-      <w:r>
-        <w:t>nameonly</w:t>
-      </w:r>
-      <w:proofErr w:type="spellEnd"/>
-      <w:r>
-        <w:t>”, only the name part will be written.</w:t>
-      </w:r>
-    </w:p>
-    <w:p>
-      <w:pPr>
-        <w:ind w:firstLine="720"/>
-      </w:pPr>
-      <w:r>
-        <w:t xml:space="preserve">If </w:t>
-      </w:r>
-      <w:proofErr w:type="spellStart"/>
-      <w:r>
-        <w:t>specialfunc</w:t>
-      </w:r>
-      <w:proofErr w:type="spellEnd"/>
-      <w:r>
-        <w:t xml:space="preserve"> contains “</w:t>
-      </w:r>
-      <w:proofErr w:type="spellStart"/>
-      <w:r>
-        <w:t>valueonly</w:t>
-      </w:r>
-      <w:proofErr w:type="spellEnd"/>
-      <w:r>
-        <w:t>”, only the value part will be written.</w:t>
-      </w:r>
-    </w:p>
-    <w:p>
-      <w:pPr>
-        <w:ind w:firstLine="720"/>
-      </w:pPr>
-      <w:r>
-        <w:t xml:space="preserve">If </w:t>
-      </w:r>
-      <w:proofErr w:type="spellStart"/>
-      <w:r>
-        <w:t>specialfunc</w:t>
-      </w:r>
-      <w:proofErr w:type="spellEnd"/>
-      <w:r>
-        <w:t xml:space="preserve"> contains “</w:t>
-      </w:r>
-      <w:proofErr w:type="spellStart"/>
-      <w:r>
-        <w:t>splitcaps</w:t>
-      </w:r>
-      <w:proofErr w:type="spellEnd"/>
-      <w:r>
-        <w:t xml:space="preserve">” then the split </w:t>
-      </w:r>
-      <w:proofErr w:type="gramStart"/>
-      <w:r>
-        <w:t>caps</w:t>
-      </w:r>
-      <w:proofErr w:type="gramEnd"/>
-      <w:r>
-        <w:t xml:space="preserve"> function is applied to each entry. </w:t>
-      </w:r>
-    </w:p>
-    <w:p>
-      <w:pPr>
-        <w:ind w:firstLine="720"/>
-      </w:pPr>
-      <w:r>
-        <w:t>Any other special function characters are ignored.</w:t>
-      </w:r>
-    </w:p>
-    <w:p/>
-    <w:p>
-      <w:pPr>
-        <w:pStyle w:val="Heading3"/>
-      </w:pPr>
-      <w:r>
-        <w:t>%</w:t>
-      </w:r>
-      <w:proofErr w:type="spellStart"/>
-      <w:r>
-        <w:t>FindArray</w:t>
-      </w:r>
-      <w:proofErr w:type="spellEnd"/>
-      <w:r>
-        <w:t>(&lt;</w:t>
-      </w:r>
-      <w:proofErr w:type="spellStart"/>
-      <w:r>
-        <w:t>arrayrootname</w:t>
-      </w:r>
-      <w:proofErr w:type="spellEnd"/>
-      <w:proofErr w:type="gramStart"/>
-      <w:r>
-        <w:t>&gt;,&lt;</w:t>
-      </w:r>
-      <w:proofErr w:type="spellStart"/>
-      <w:proofErr w:type="gramEnd"/>
-      <w:r>
-        <w:t>searchname</w:t>
-      </w:r>
-      <w:proofErr w:type="spellEnd"/>
-      <w:r>
-        <w:t>&gt; [‘,’ &lt;</w:t>
-      </w:r>
-      <w:proofErr w:type="spellStart"/>
-      <w:r>
-        <w:t>startafter</w:t>
-      </w:r>
-      <w:proofErr w:type="spellEnd"/>
-      <w:r>
-        <w:t>&gt;] )</w:t>
-      </w:r>
-    </w:p>
-    <w:p>
-      <w:r>
-        <w:t xml:space="preserve">Look up variables starting with </w:t>
-      </w:r>
-      <w:r>
-        <w:t>&lt;</w:t>
-      </w:r>
-      <w:proofErr w:type="spellStart"/>
-      <w:r>
-        <w:t>arrayrootname</w:t>
-      </w:r>
-      <w:proofErr w:type="spellEnd"/>
-      <w:r>
-        <w:t>&gt;</w:t>
-      </w:r>
-      <w:r>
-        <w:t xml:space="preserve"> and search case insensitive </w:t>
-      </w:r>
-      <w:r>
-        <w:t xml:space="preserve">inside the variables </w:t>
-      </w:r>
-      <w:r>
-        <w:t xml:space="preserve">for </w:t>
-      </w:r>
-      <w:proofErr w:type="spellStart"/>
-      <w:r>
-        <w:t>searchname</w:t>
-      </w:r>
-      <w:proofErr w:type="spellEnd"/>
-      <w:r>
-        <w:t>&gt;</w:t>
-      </w:r>
-      <w:r>
-        <w:t xml:space="preserve">.  Return the name of the first variable with the contents matching </w:t>
-      </w:r>
-      <w:r>
-        <w:t>&lt;</w:t>
-      </w:r>
-      <w:proofErr w:type="spellStart"/>
-      <w:r>
-        <w:t>searchname</w:t>
-      </w:r>
-      <w:proofErr w:type="spellEnd"/>
-      <w:r>
-        <w:t>&gt;</w:t>
-      </w:r>
-      <w:r>
-        <w:t xml:space="preserve">.  If none is found, return empty string.  If </w:t>
-      </w:r>
-      <w:r>
-        <w:t>&lt;</w:t>
-      </w:r>
-      <w:proofErr w:type="spellStart"/>
-      <w:r>
-        <w:t>startafter</w:t>
-      </w:r>
-      <w:proofErr w:type="spellEnd"/>
-      <w:r>
-        <w:t>&gt;</w:t>
-      </w:r>
-      <w:r>
-        <w:t xml:space="preserve"> is given, ignore all variables up to and including </w:t>
-      </w:r>
-      <w:r>
-        <w:t>&lt;</w:t>
-      </w:r>
-      <w:proofErr w:type="spellStart"/>
-      <w:r>
-        <w:t>startafter</w:t>
-      </w:r>
-      <w:proofErr w:type="spellEnd"/>
-      <w:r>
-        <w:t>&gt;</w:t>
-      </w:r>
-      <w:r>
-        <w:t xml:space="preserve"> and start searching after this.  If </w:t>
-      </w:r>
-      <w:r>
-        <w:t>&lt;</w:t>
-      </w:r>
-      <w:proofErr w:type="spellStart"/>
-      <w:r>
-        <w:t>startafter</w:t>
-      </w:r>
-      <w:proofErr w:type="spellEnd"/>
-      <w:r>
-        <w:t>&gt;</w:t>
-      </w:r>
-      <w:r>
-        <w:t xml:space="preserve"> is empty, then it starts immediately.</w:t>
-      </w:r>
-      <w:r>
-        <w:t xml:space="preserve"> </w:t>
-      </w:r>
-    </w:p>
-    <w:p>
-      <w:r>
-        <w:t>&lt;</w:t>
-      </w:r>
-      <w:proofErr w:type="spellStart"/>
-      <w:r>
-        <w:t>arrayrootname</w:t>
-      </w:r>
-      <w:proofErr w:type="spellEnd"/>
-      <w:r>
-        <w:t>&gt; = name of a variable</w:t>
-      </w:r>
-    </w:p>
-    <w:p>
-      <w:r>
-        <w:t>&lt;</w:t>
-      </w:r>
-      <w:proofErr w:type="spellStart"/>
-      <w:r>
-        <w:t>searchname</w:t>
-      </w:r>
-      <w:proofErr w:type="spellEnd"/>
-      <w:r>
-        <w:t>&gt; = variable or “string” giving search criteria</w:t>
-      </w:r>
-    </w:p>
-    <w:p>
-      <w:r>
-        <w:t>&lt;</w:t>
-      </w:r>
-      <w:proofErr w:type="spellStart"/>
-      <w:r>
-        <w:t>startafter</w:t>
-      </w:r>
-      <w:proofErr w:type="spellEnd"/>
-      <w:r>
-        <w:t>&gt; = variable or “string” giving variable name.</w:t>
-      </w:r>
-    </w:p>
-    <w:p/>
-    <w:p/>
-    <w:p/>
-    <w:p>
-      <w:pPr>
-        <w:pStyle w:val="Heading3"/>
-      </w:pPr>
-      <w:proofErr w:type="spellStart"/>
-      <w:r>
-        <w:t>i</w:t>
-      </w:r>
-      <w:r>
-        <w:t>%Indirect</w:t>
-      </w:r>
-      <w:proofErr w:type="spellEnd"/>
-      <w:r>
-        <w:t>(</w:t>
-      </w:r>
-      <w:r>
-        <w:t>&lt;</w:t>
-      </w:r>
-      <w:proofErr w:type="spellStart"/>
-      <w:r>
         <w:t>varname</w:t>
       </w:r>
       <w:proofErr w:type="spellEnd"/>
       <w:r>
-        <w:t>&gt;</w:t>
-      </w:r>
-      <w:r>
-        <w:t xml:space="preserve"> [‘,’ </w:t>
-      </w:r>
-      <w:r>
-        <w:t>&lt;</w:t>
-      </w:r>
-      <w:proofErr w:type="spellStart"/>
-      <w:r>
-        <w:t>varname</w:t>
-      </w:r>
-      <w:proofErr w:type="spellEnd"/>
-      <w:proofErr w:type="gramStart"/>
-      <w:r>
-        <w:t>&gt;</w:t>
-      </w:r>
-      <w:r>
-        <w:t>..</w:t>
-      </w:r>
-      <w:proofErr w:type="gramEnd"/>
-      <w:r>
-        <w:t>)</w:t>
-      </w:r>
-    </w:p>
-    <w:p>
-      <w:r>
-        <w:t xml:space="preserve">Given a </w:t>
-      </w:r>
-      <w:r>
-        <w:t>&lt;</w:t>
-      </w:r>
-      <w:proofErr w:type="spellStart"/>
-      <w:r>
-        <w:t>varname</w:t>
-      </w:r>
-      <w:proofErr w:type="spellEnd"/>
-      <w:r>
-        <w:t>&gt;,</w:t>
-      </w:r>
-      <w:r>
-        <w:t xml:space="preserve"> look into that variable value and use that variable value as the name of another variable, and expand the variable (</w:t>
-      </w:r>
-      <w:proofErr w:type="spellStart"/>
-      <w:r>
-        <w:t>i.e</w:t>
-      </w:r>
-      <w:proofErr w:type="spellEnd"/>
-      <w:r>
-        <w:t xml:space="preserve"> resolve any % functions or variables).  Useful for delayed expansion where a variable is set up to point to another variable.  E.G pass in the name of the variable to a program which contains program data.</w:t>
-      </w:r>
-    </w:p>
-    <w:p>
-      <w:r>
-        <w:t>&lt;</w:t>
-      </w:r>
-      <w:proofErr w:type="spellStart"/>
-      <w:r>
-        <w:t>varname</w:t>
-      </w:r>
-      <w:proofErr w:type="spellEnd"/>
-      <w:r>
-        <w:t>&gt; = name of a variable</w:t>
-      </w:r>
-    </w:p>
-    <w:p/>
-    <w:p>
-      <w:pPr>
-        <w:pStyle w:val="Heading3"/>
-      </w:pPr>
-      <w:r>
-        <w:t>%</w:t>
-      </w:r>
-      <w:proofErr w:type="gramStart"/>
-      <w:r>
-        <w:t>I</w:t>
-      </w:r>
-      <w:proofErr w:type="gramEnd"/>
-      <w:r>
-        <w:t>(</w:t>
-      </w:r>
-      <w:r>
-        <w:t>&lt;</w:t>
-      </w:r>
-      <w:proofErr w:type="spellStart"/>
-      <w:r>
-        <w:t>varname</w:t>
-      </w:r>
-      <w:proofErr w:type="spellEnd"/>
-      <w:r>
-        <w:t>&gt;</w:t>
-      </w:r>
-      <w:r>
-        <w:t xml:space="preserve">, </w:t>
-      </w:r>
-      <w:r>
-        <w:t>&lt;postfix&gt;</w:t>
-      </w:r>
-      <w:r>
-        <w:t>)</w:t>
-      </w:r>
-      <w:r>
-        <w:t xml:space="preserve"> </w:t>
-      </w:r>
-      <w:r>
-        <w:rPr>
-          <w:vertAlign w:val="superscript"/>
-        </w:rPr>
-        <w:t>[8]</w:t>
-      </w:r>
-    </w:p>
-    <w:p>
-      <w:r>
-        <w:t xml:space="preserve">Given a </w:t>
-      </w:r>
-      <w:r>
-        <w:t>&lt;</w:t>
-      </w:r>
-      <w:proofErr w:type="spellStart"/>
-      <w:r>
-        <w:t>varname</w:t>
-      </w:r>
-      <w:proofErr w:type="spellEnd"/>
-      <w:r>
-        <w:t>&gt;</w:t>
-      </w:r>
-      <w:r>
-        <w:t xml:space="preserve"> and a litera</w:t>
-      </w:r>
-      <w:r>
-        <w:t>l</w:t>
-      </w:r>
-      <w:r>
-        <w:t xml:space="preserve"> string &lt;postfix&gt;</w:t>
-      </w:r>
-      <w:r>
-        <w:t>, expand a variable called %</w:t>
-      </w:r>
-      <w:r>
-        <w:t>&lt;</w:t>
-      </w:r>
-      <w:proofErr w:type="spellStart"/>
-      <w:r>
-        <w:t>varname</w:t>
-      </w:r>
-      <w:proofErr w:type="spellEnd"/>
-      <w:r>
-        <w:t>&gt;&lt;</w:t>
-      </w:r>
-      <w:r>
-        <w:t>literal</w:t>
-      </w:r>
-      <w:r>
-        <w:t>&gt;</w:t>
-      </w:r>
-      <w:r>
-        <w:t xml:space="preserve"> as per the indirect function</w:t>
-      </w:r>
-      <w:r>
-        <w:t xml:space="preserve">.  So it </w:t>
-      </w:r>
-      <w:r>
-        <w:t>&lt;</w:t>
-      </w:r>
-      <w:proofErr w:type="spellStart"/>
-      <w:r>
-        <w:t>varname</w:t>
-      </w:r>
-      <w:proofErr w:type="spellEnd"/>
-      <w:r>
-        <w:t>&gt;</w:t>
-      </w:r>
-      <w:r>
-        <w:t xml:space="preserve"> </w:t>
-      </w:r>
-      <w:proofErr w:type="gramStart"/>
-      <w:r>
-        <w:t>contained ”Root</w:t>
-      </w:r>
-      <w:proofErr w:type="gramEnd"/>
-      <w:r>
-        <w:t xml:space="preserve">” and literal was 1, the function would </w:t>
-      </w:r>
-      <w:proofErr w:type="spellStart"/>
-      <w:r>
-        <w:t>lookup</w:t>
-      </w:r>
-      <w:proofErr w:type="spellEnd"/>
-      <w:r>
-        <w:t xml:space="preserve"> and expand the variable called Root1.  A more compact form of %Indirect.</w:t>
-      </w:r>
-    </w:p>
-    <w:p>
-      <w:r>
-        <w:t>&lt;</w:t>
-      </w:r>
-      <w:proofErr w:type="spellStart"/>
-      <w:r>
-        <w:t>varname</w:t>
-      </w:r>
-      <w:proofErr w:type="spellEnd"/>
-      <w:r>
-        <w:t>&gt; = name of a variable, must exist.</w:t>
-      </w:r>
-    </w:p>
-    <w:p>
-      <w:r>
-        <w:t>&lt;postfix&gt; = literal or “string”, postfix characters.</w:t>
-      </w:r>
-    </w:p>
-    <w:p/>
-    <w:p>
-      <w:pPr>
-        <w:pStyle w:val="Heading3"/>
-      </w:pPr>
-      <w:r>
-        <w:t>%</w:t>
-      </w:r>
-      <w:proofErr w:type="spellStart"/>
-      <w:r>
-        <w:t>IsPresent</w:t>
-      </w:r>
-      <w:proofErr w:type="spellEnd"/>
-      <w:r>
-        <w:t>(</w:t>
-      </w:r>
-      <w:r>
-        <w:t>&lt;</w:t>
-      </w:r>
-      <w:proofErr w:type="spellStart"/>
-      <w:r>
-        <w:t>varname</w:t>
-      </w:r>
-      <w:proofErr w:type="spellEnd"/>
-      <w:r>
-        <w:t>&gt; [</w:t>
-      </w:r>
-      <w:r>
-        <w:t>’,’</w:t>
-      </w:r>
-      <w:r>
-        <w:t xml:space="preserve"> &lt;search&gt;</w:t>
-      </w:r>
-      <w:r>
-        <w:t xml:space="preserve"> [’,’ </w:t>
-      </w:r>
-      <w:r>
-        <w:t>&lt;</w:t>
-      </w:r>
-      <w:r>
-        <w:t>def</w:t>
-      </w:r>
-      <w:r>
-        <w:t>ault&gt;</w:t>
-      </w:r>
-      <w:r>
-        <w:t>])</w:t>
-      </w:r>
-    </w:p>
-    <w:p>
-      <w:r>
-        <w:t>D</w:t>
-      </w:r>
-      <w:r>
-        <w:t xml:space="preserve">etects if the contents of </w:t>
-      </w:r>
-      <w:r>
-        <w:t>&lt;search&gt;</w:t>
-      </w:r>
-      <w:r>
-        <w:t xml:space="preserve"> is in </w:t>
-      </w:r>
-      <w:r>
-        <w:t>&lt;</w:t>
-      </w:r>
-      <w:proofErr w:type="spellStart"/>
-      <w:r>
-        <w:t>varname</w:t>
-      </w:r>
-      <w:proofErr w:type="spellEnd"/>
-      <w:r>
-        <w:t>&gt; and allows &lt;</w:t>
-      </w:r>
-      <w:proofErr w:type="spellStart"/>
-      <w:r>
-        <w:t>varname</w:t>
-      </w:r>
-      <w:proofErr w:type="spellEnd"/>
-      <w:r>
-        <w:t>&gt; not to exist.</w:t>
-      </w:r>
-    </w:p>
-    <w:p>
-      <w:r>
-        <w:t xml:space="preserve">If </w:t>
-      </w:r>
-      <w:r>
-        <w:t>&lt;</w:t>
-      </w:r>
-      <w:proofErr w:type="spellStart"/>
-      <w:r>
-        <w:t>varname</w:t>
-      </w:r>
-      <w:proofErr w:type="spellEnd"/>
-      <w:r>
-        <w:t>&gt;</w:t>
-      </w:r>
-      <w:r>
-        <w:t xml:space="preserve"> is not defined, return the value in </w:t>
-      </w:r>
-      <w:r>
-        <w:t>&lt;default&gt;</w:t>
-      </w:r>
-      <w:r>
-        <w:t xml:space="preserve"> or 0 if its </w:t>
-      </w:r>
-      <w:r>
-        <w:t xml:space="preserve">&lt;default&gt; is </w:t>
-      </w:r>
-      <w:r>
-        <w:t>not defined</w:t>
-      </w:r>
-    </w:p>
-    <w:p>
-      <w:r>
-        <w:t xml:space="preserve">If the </w:t>
-      </w:r>
-      <w:r>
-        <w:t>&lt;</w:t>
-      </w:r>
-      <w:proofErr w:type="spellStart"/>
-      <w:r>
-        <w:t>varname</w:t>
-      </w:r>
-      <w:proofErr w:type="spellEnd"/>
-      <w:r>
-        <w:t>&gt;</w:t>
-      </w:r>
-      <w:r>
-        <w:t xml:space="preserve"> is defined,</w:t>
-      </w:r>
-      <w:r>
-        <w:t xml:space="preserve"> and the </w:t>
-      </w:r>
-      <w:r>
-        <w:t>&lt;</w:t>
-      </w:r>
-      <w:proofErr w:type="spellStart"/>
-      <w:r>
-        <w:t>varname</w:t>
-      </w:r>
-      <w:proofErr w:type="spellEnd"/>
-      <w:r>
-        <w:t>&gt;</w:t>
-      </w:r>
-      <w:r>
-        <w:t xml:space="preserve"> contains the string in </w:t>
-      </w:r>
-      <w:r>
-        <w:t>&lt;search&gt;</w:t>
-      </w:r>
-      <w:r>
-        <w:t xml:space="preserve"> (case insensitive), return 1, else return 0</w:t>
-      </w:r>
-      <w:r>
-        <w:t xml:space="preserve"> </w:t>
-      </w:r>
-    </w:p>
-    <w:p>
-      <w:r>
-        <w:t>&lt;</w:t>
-      </w:r>
-      <w:proofErr w:type="spellStart"/>
-      <w:r>
-        <w:t>varname</w:t>
-      </w:r>
-      <w:proofErr w:type="spellEnd"/>
-      <w:r>
         <w:t>&gt; = name of variable</w:t>
       </w:r>
       <w:r>
@@ -18265,7 +18289,6 @@
     </w:p>
     <w:p>
       <w:r>
-        <w:lastRenderedPageBreak/>
         <w:t xml:space="preserve">&lt;search&gt; = variable </w:t>
       </w:r>
       <w:proofErr w:type="gramStart"/>
@@ -18869,6 +18892,7 @@
     </w:p>
     <w:p>
       <w:r>
+        <w:lastRenderedPageBreak/>
         <w:t>&lt;</w:t>
       </w:r>
       <w:proofErr w:type="spellStart"/>
@@ -19507,6 +19531,7 @@
     </w:p>
     <w:p>
       <w:r>
+        <w:lastRenderedPageBreak/>
         <w:t xml:space="preserve">&lt;range&gt; = literal integer, variable </w:t>
       </w:r>
       <w:r>
@@ -19522,493 +19547,493 @@
         <w:pStyle w:val="Heading3"/>
       </w:pPr>
       <w:r>
+        <w:t>%Round(</w:t>
+      </w:r>
+      <w:r>
+        <w:t>&lt;value</w:t>
+      </w:r>
+      <w:proofErr w:type="gramStart"/>
+      <w:r>
+        <w:t>&gt;</w:t>
+      </w:r>
+      <w:r>
+        <w:t>,</w:t>
+      </w:r>
+      <w:r>
+        <w:t>&lt;</w:t>
+      </w:r>
+      <w:proofErr w:type="gramEnd"/>
+      <w:r>
+        <w:t>digits&gt;,&lt;</w:t>
+      </w:r>
+      <w:proofErr w:type="spellStart"/>
+      <w:r>
+        <w:t>outputformat</w:t>
+      </w:r>
+      <w:proofErr w:type="spellEnd"/>
+      <w:r>
+        <w:t>&gt;</w:t>
+      </w:r>
+      <w:r>
+        <w:t>)</w:t>
+      </w:r>
+    </w:p>
+    <w:p>
+      <w:r>
+        <w:t>Given the double value, round to the number of digits</w:t>
+      </w:r>
+      <w:r>
+        <w:t>, and print in decimal.</w:t>
+      </w:r>
+      <w:r>
+        <w:t xml:space="preserve">  Invariant culture.</w:t>
+      </w:r>
+    </w:p>
+    <w:p>
+      <w:r>
+        <w:t>&lt;value&gt; = Number literal, variable</w:t>
+      </w:r>
+      <w:r>
+        <w:t xml:space="preserve"> containing a </w:t>
+      </w:r>
+      <w:proofErr w:type="gramStart"/>
+      <w:r>
+        <w:t>number,</w:t>
+      </w:r>
+      <w:r>
+        <w:t>,</w:t>
+      </w:r>
+      <w:proofErr w:type="gramEnd"/>
+      <w:r>
+        <w:t xml:space="preserve"> or “string containing a number”</w:t>
+      </w:r>
+    </w:p>
+    <w:p>
+      <w:r>
+        <w:t>&lt;digits&gt; = Integer literal, variable</w:t>
+      </w:r>
+      <w:r>
+        <w:t xml:space="preserve"> containing a number,</w:t>
+      </w:r>
+      <w:r>
+        <w:t xml:space="preserve"> or “string containing a number” containing the number of decimal places to round to. 0 to N.</w:t>
+      </w:r>
+    </w:p>
+    <w:p>
+      <w:r>
+        <w:t>&lt;</w:t>
+      </w:r>
+      <w:proofErr w:type="spellStart"/>
+      <w:r>
+        <w:t>outputformat</w:t>
+      </w:r>
+      <w:proofErr w:type="spellEnd"/>
+      <w:r>
+        <w:t>&gt; = see %Abs</w:t>
+      </w:r>
+    </w:p>
+    <w:p/>
+    <w:p>
+      <w:pPr>
+        <w:pStyle w:val="Heading3"/>
+      </w:pPr>
+      <w:r>
+        <w:t>%</w:t>
+      </w:r>
+      <w:proofErr w:type="spellStart"/>
+      <w:r>
+        <w:t>Roundnz</w:t>
+      </w:r>
+      <w:proofErr w:type="spellEnd"/>
+      <w:r>
+        <w:t>(</w:t>
+      </w:r>
+      <w:r>
+        <w:t>&lt;value&gt;, &lt;digits&gt;, &lt;</w:t>
+      </w:r>
+      <w:proofErr w:type="spellStart"/>
+      <w:r>
+        <w:t>outputformat</w:t>
+      </w:r>
+      <w:proofErr w:type="spellEnd"/>
+      <w:r>
+        <w:t>&gt;, &lt;</w:t>
+      </w:r>
+      <w:proofErr w:type="spellStart"/>
+      <w:r>
+        <w:t>extradigits</w:t>
+      </w:r>
+      <w:proofErr w:type="spellEnd"/>
+      <w:r>
+        <w:t>&gt;</w:t>
+      </w:r>
+      <w:r>
+        <w:t>)</w:t>
+      </w:r>
+    </w:p>
+    <w:p>
+      <w:r>
+        <w:t>Given the double value</w:t>
+      </w:r>
+      <w:r>
+        <w:t>,</w:t>
+      </w:r>
+      <w:r>
+        <w:t xml:space="preserve"> round to the number of </w:t>
+      </w:r>
+      <w:proofErr w:type="gramStart"/>
+      <w:r>
+        <w:t>digits .</w:t>
+      </w:r>
+      <w:proofErr w:type="gramEnd"/>
+      <w:r>
+        <w:t xml:space="preserve"> If</w:t>
+      </w:r>
+      <w:r>
+        <w:t xml:space="preserve"> this results in a zero, add on extra digits and add the same number of ‘#’’s onto the </w:t>
+      </w:r>
+      <w:proofErr w:type="spellStart"/>
+      <w:r>
+        <w:t>outputformat</w:t>
+      </w:r>
+      <w:proofErr w:type="spellEnd"/>
+      <w:r>
+        <w:t>, and retry.</w:t>
+      </w:r>
+      <w:r>
+        <w:t xml:space="preserve"> Print in decimal.</w:t>
+      </w:r>
+    </w:p>
+    <w:p>
+      <w:r>
+        <w:t>&lt;value&gt; = Number literal, variable, or “string containing a number”</w:t>
+      </w:r>
+    </w:p>
+    <w:p>
+      <w:r>
+        <w:t>&lt;digits&gt; = Integer literal, variable or “string containing a number” containing the number of decimal places to round to. 0 to N.</w:t>
+      </w:r>
+    </w:p>
+    <w:p>
+      <w:r>
+        <w:t>&lt;</w:t>
+      </w:r>
+      <w:proofErr w:type="spellStart"/>
+      <w:r>
+        <w:t>outputformat</w:t>
+      </w:r>
+      <w:proofErr w:type="spellEnd"/>
+      <w:r>
+        <w:t>&gt; =</w:t>
+      </w:r>
+      <w:r>
+        <w:t xml:space="preserve"> “CC” as per Abs, and must be in the 0.0# format at the end</w:t>
+      </w:r>
+    </w:p>
+    <w:p>
+      <w:r>
+        <w:t>&lt;</w:t>
+      </w:r>
+      <w:proofErr w:type="spellStart"/>
+      <w:r>
+        <w:t>extradigits</w:t>
+      </w:r>
+      <w:proofErr w:type="spellEnd"/>
+      <w:r>
+        <w:t>&gt; = Integer literal, variable</w:t>
+      </w:r>
+      <w:r>
+        <w:t xml:space="preserve"> containing a number,</w:t>
+      </w:r>
+      <w:r>
+        <w:t xml:space="preserve"> or “string containing a number” to add on the number of decimal places to print to.</w:t>
+      </w:r>
+    </w:p>
+    <w:p/>
+    <w:p>
+      <w:pPr>
+        <w:pStyle w:val="Heading3"/>
+      </w:pPr>
+      <w:r>
+        <w:t>%</w:t>
+      </w:r>
+      <w:proofErr w:type="spellStart"/>
+      <w:r>
+        <w:t>Roundscale</w:t>
+      </w:r>
+      <w:proofErr w:type="spellEnd"/>
+      <w:r>
+        <w:t>(</w:t>
+      </w:r>
+      <w:r>
+        <w:t>&lt;value&gt;, &lt;digits&gt;, &lt;</w:t>
+      </w:r>
+      <w:proofErr w:type="spellStart"/>
+      <w:r>
+        <w:t>outputformat</w:t>
+      </w:r>
+      <w:proofErr w:type="spellEnd"/>
+      <w:r>
+        <w:t>&gt;</w:t>
+      </w:r>
+      <w:r>
+        <w:t>,</w:t>
+      </w:r>
+      <w:r>
+        <w:t xml:space="preserve"> &lt;</w:t>
+      </w:r>
+      <w:proofErr w:type="spellStart"/>
+      <w:r>
+        <w:t>extradigits</w:t>
+      </w:r>
+      <w:proofErr w:type="spellEnd"/>
+      <w:proofErr w:type="gramStart"/>
+      <w:r>
+        <w:t xml:space="preserve">&gt; </w:t>
+      </w:r>
+      <w:r>
+        <w:t>,</w:t>
+      </w:r>
+      <w:proofErr w:type="gramEnd"/>
+      <w:r>
+        <w:t>&lt;</w:t>
+      </w:r>
+      <w:r>
+        <w:t>scale</w:t>
+      </w:r>
+      <w:r>
+        <w:t>&gt;</w:t>
+      </w:r>
+      <w:r>
+        <w:t>)</w:t>
+      </w:r>
+    </w:p>
+    <w:p>
+      <w:r>
+        <w:t>Given the double value, multiple by scale, and then do the same as %</w:t>
+      </w:r>
+      <w:proofErr w:type="spellStart"/>
+      <w:r>
+        <w:t>Roundnz</w:t>
+      </w:r>
+      <w:proofErr w:type="spellEnd"/>
+      <w:r>
+        <w:t>.</w:t>
+      </w:r>
+    </w:p>
+    <w:p>
+      <w:r>
+        <w:t>&lt;scale&gt; = Number literal, variable</w:t>
+      </w:r>
+      <w:r>
+        <w:t xml:space="preserve"> containing a </w:t>
+      </w:r>
+      <w:proofErr w:type="gramStart"/>
+      <w:r>
+        <w:t>number,</w:t>
+      </w:r>
+      <w:r>
+        <w:t>,</w:t>
+      </w:r>
+      <w:proofErr w:type="gramEnd"/>
+      <w:r>
+        <w:t xml:space="preserve"> or “string containing a number” to scale by.</w:t>
+      </w:r>
+    </w:p>
+    <w:p/>
+    <w:p>
+      <w:pPr>
+        <w:pStyle w:val="Heading3"/>
+      </w:pPr>
+      <w:r>
+        <w:t>%</w:t>
+      </w:r>
+      <w:proofErr w:type="spellStart"/>
+      <w:r>
+        <w:t>SeedRandom</w:t>
+      </w:r>
+      <w:proofErr w:type="spellEnd"/>
+      <w:r>
+        <w:t>(&lt;seed&gt;)</w:t>
+      </w:r>
+      <w:r>
+        <w:t xml:space="preserve"> </w:t>
+      </w:r>
+      <w:r>
+        <w:rPr>
+          <w:vertAlign w:val="superscript"/>
+        </w:rPr>
+        <w:t>[8]</w:t>
+      </w:r>
+    </w:p>
+    <w:p>
+      <w:r>
+        <w:t>Seed the random generator with a fixed seed to then give a fixed sequence. Seed can be any integer.</w:t>
+      </w:r>
+    </w:p>
+    <w:p>
+      <w:r>
+        <w:t>&lt;seed&gt; = literal integer, variable</w:t>
+      </w:r>
+      <w:r>
+        <w:t xml:space="preserve"> containing a number,</w:t>
+      </w:r>
+      <w:r>
+        <w:t xml:space="preserve"> or “String” containing an integer.</w:t>
+      </w:r>
+    </w:p>
+    <w:p/>
+    <w:p>
+      <w:pPr>
+        <w:pStyle w:val="Heading3"/>
+      </w:pPr>
+      <w:r>
+        <w:t>%</w:t>
+      </w:r>
+      <w:proofErr w:type="spellStart"/>
+      <w:r>
+        <w:t>ToString</w:t>
+      </w:r>
+      <w:proofErr w:type="spellEnd"/>
+      <w:r>
+        <w:t>(&lt;</w:t>
+      </w:r>
+      <w:r>
+        <w:t>value&gt;, &lt;</w:t>
+      </w:r>
+      <w:proofErr w:type="spellStart"/>
+      <w:r>
+        <w:t>outputformat</w:t>
+      </w:r>
+      <w:proofErr w:type="spellEnd"/>
+      <w:r>
+        <w:t xml:space="preserve">&gt;) </w:t>
+      </w:r>
+      <w:r>
+        <w:rPr>
+          <w:vertAlign w:val="superscript"/>
+        </w:rPr>
+        <w:t>[</w:t>
+      </w:r>
+      <w:r>
+        <w:rPr>
+          <w:vertAlign w:val="superscript"/>
+        </w:rPr>
+        <w:t>29</w:t>
+      </w:r>
+      <w:r>
+        <w:rPr>
+          <w:vertAlign w:val="superscript"/>
+        </w:rPr>
+        <w:t>]</w:t>
+      </w:r>
+    </w:p>
+    <w:p>
+      <w:r>
+        <w:t>Given a</w:t>
+      </w:r>
+      <w:r>
+        <w:t xml:space="preserve"> </w:t>
+      </w:r>
+      <w:proofErr w:type="gramStart"/>
+      <w:r>
+        <w:t>floating point</w:t>
+      </w:r>
+      <w:proofErr w:type="gramEnd"/>
+      <w:r>
+        <w:t xml:space="preserve"> value, print it using the format specifier provided.</w:t>
+      </w:r>
+    </w:p>
+    <w:p>
+      <w:r>
+        <w:t xml:space="preserve">&lt;value&gt; = </w:t>
+      </w:r>
+      <w:r>
+        <w:t>Floating point or i</w:t>
+      </w:r>
+      <w:r>
+        <w:t>nteger literal, variable containing a number, or “string containing number”</w:t>
+      </w:r>
+    </w:p>
+    <w:p>
+      <w:r>
+        <w:t>&lt;</w:t>
+      </w:r>
+      <w:proofErr w:type="spellStart"/>
+      <w:r>
+        <w:t>outputformat</w:t>
+      </w:r>
+      <w:proofErr w:type="spellEnd"/>
+      <w:r>
+        <w:t>&gt; = see %Abs</w:t>
+      </w:r>
+    </w:p>
+    <w:p/>
+    <w:p>
+      <w:pPr>
+        <w:pStyle w:val="Heading2"/>
+      </w:pPr>
+      <w:r>
+        <w:t>Strings</w:t>
+      </w:r>
+    </w:p>
+    <w:p>
+      <w:pPr>
+        <w:pStyle w:val="Heading3"/>
+      </w:pPr>
+      <w:r>
+        <w:t>%Alt(</w:t>
+      </w:r>
+      <w:r>
+        <w:t xml:space="preserve">&lt;text&gt;, &lt;alt-text&gt; </w:t>
+      </w:r>
+      <w:proofErr w:type="gramStart"/>
+      <w:r>
+        <w:t>[,&lt;</w:t>
+      </w:r>
+      <w:proofErr w:type="gramEnd"/>
+      <w:r>
+        <w:t>alt-text&gt;]</w:t>
+      </w:r>
+      <w:r>
+        <w:t>…)</w:t>
+      </w:r>
+    </w:p>
+    <w:p>
+      <w:r>
+        <w:t xml:space="preserve">If </w:t>
+      </w:r>
+      <w:r>
+        <w:t>&lt;text&gt; h</w:t>
+      </w:r>
+      <w:r>
+        <w:t xml:space="preserve">as text, use it, else try </w:t>
+      </w:r>
+      <w:r>
+        <w:t>&lt;alt-text&gt;, then try any further ones given.</w:t>
+      </w:r>
+      <w:r>
+        <w:t xml:space="preserve"> </w:t>
+      </w:r>
+      <w:r>
+        <w:t>I</w:t>
+      </w:r>
+      <w:r>
+        <w:t>f none has text, return empty string.</w:t>
+      </w:r>
+    </w:p>
+    <w:p>
+      <w:r>
+        <w:t>&lt;text&gt; &lt;alt-text&gt; = variable or “String”.</w:t>
+      </w:r>
+    </w:p>
+    <w:p/>
+    <w:p>
+      <w:pPr>
+        <w:pStyle w:val="Heading3"/>
+      </w:pPr>
+      <w:r>
         <w:lastRenderedPageBreak/>
-        <w:t>%Round(</w:t>
-      </w:r>
-      <w:r>
-        <w:t>&lt;value</w:t>
-      </w:r>
-      <w:proofErr w:type="gramStart"/>
-      <w:r>
-        <w:t>&gt;</w:t>
-      </w:r>
-      <w:r>
-        <w:t>,</w:t>
-      </w:r>
-      <w:r>
-        <w:t>&lt;</w:t>
-      </w:r>
-      <w:proofErr w:type="gramEnd"/>
-      <w:r>
-        <w:t>digits&gt;,&lt;</w:t>
-      </w:r>
-      <w:proofErr w:type="spellStart"/>
-      <w:r>
-        <w:t>outputformat</w:t>
-      </w:r>
-      <w:proofErr w:type="spellEnd"/>
-      <w:r>
-        <w:t>&gt;</w:t>
-      </w:r>
-      <w:r>
-        <w:t>)</w:t>
-      </w:r>
-    </w:p>
-    <w:p>
-      <w:r>
-        <w:t>Given the double value, round to the number of digits</w:t>
-      </w:r>
-      <w:r>
-        <w:t>, and print in decimal.</w:t>
-      </w:r>
-      <w:r>
-        <w:t xml:space="preserve">  Invariant culture.</w:t>
-      </w:r>
-    </w:p>
-    <w:p>
-      <w:r>
-        <w:t>&lt;value&gt; = Number literal, variable</w:t>
-      </w:r>
-      <w:r>
-        <w:t xml:space="preserve"> containing a </w:t>
-      </w:r>
-      <w:proofErr w:type="gramStart"/>
-      <w:r>
-        <w:t>number,</w:t>
-      </w:r>
-      <w:r>
-        <w:t>,</w:t>
-      </w:r>
-      <w:proofErr w:type="gramEnd"/>
-      <w:r>
-        <w:t xml:space="preserve"> or “string containing a number”</w:t>
-      </w:r>
-    </w:p>
-    <w:p>
-      <w:r>
-        <w:t>&lt;digits&gt; = Integer literal, variable</w:t>
-      </w:r>
-      <w:r>
-        <w:t xml:space="preserve"> containing a number,</w:t>
-      </w:r>
-      <w:r>
-        <w:t xml:space="preserve"> or “string containing a number” containing the number of decimal places to round to. 0 to N.</w:t>
-      </w:r>
-    </w:p>
-    <w:p>
-      <w:r>
-        <w:t>&lt;</w:t>
-      </w:r>
-      <w:proofErr w:type="spellStart"/>
-      <w:r>
-        <w:t>outputformat</w:t>
-      </w:r>
-      <w:proofErr w:type="spellEnd"/>
-      <w:r>
-        <w:t>&gt; = see %Abs</w:t>
-      </w:r>
-    </w:p>
-    <w:p/>
-    <w:p>
-      <w:pPr>
-        <w:pStyle w:val="Heading3"/>
-      </w:pPr>
-      <w:r>
-        <w:t>%</w:t>
-      </w:r>
-      <w:proofErr w:type="spellStart"/>
-      <w:r>
-        <w:t>Roundnz</w:t>
-      </w:r>
-      <w:proofErr w:type="spellEnd"/>
-      <w:r>
-        <w:t>(</w:t>
-      </w:r>
-      <w:r>
-        <w:t>&lt;value&gt;, &lt;digits&gt;, &lt;</w:t>
-      </w:r>
-      <w:proofErr w:type="spellStart"/>
-      <w:r>
-        <w:t>outputformat</w:t>
-      </w:r>
-      <w:proofErr w:type="spellEnd"/>
-      <w:r>
-        <w:t>&gt;, &lt;</w:t>
-      </w:r>
-      <w:proofErr w:type="spellStart"/>
-      <w:r>
-        <w:t>extradigits</w:t>
-      </w:r>
-      <w:proofErr w:type="spellEnd"/>
-      <w:r>
-        <w:t>&gt;</w:t>
-      </w:r>
-      <w:r>
-        <w:t>)</w:t>
-      </w:r>
-    </w:p>
-    <w:p>
-      <w:r>
-        <w:t>Given the double value</w:t>
-      </w:r>
-      <w:r>
-        <w:t>,</w:t>
-      </w:r>
-      <w:r>
-        <w:t xml:space="preserve"> round to the number of </w:t>
-      </w:r>
-      <w:proofErr w:type="gramStart"/>
-      <w:r>
-        <w:t>digits .</w:t>
-      </w:r>
-      <w:proofErr w:type="gramEnd"/>
-      <w:r>
-        <w:t xml:space="preserve"> If</w:t>
-      </w:r>
-      <w:r>
-        <w:t xml:space="preserve"> this results in a zero, add on extra digits and add the same number of ‘#’’s onto the </w:t>
-      </w:r>
-      <w:proofErr w:type="spellStart"/>
-      <w:r>
-        <w:t>outputformat</w:t>
-      </w:r>
-      <w:proofErr w:type="spellEnd"/>
-      <w:r>
-        <w:t>, and retry.</w:t>
-      </w:r>
-      <w:r>
-        <w:t xml:space="preserve"> Print in decimal.</w:t>
-      </w:r>
-    </w:p>
-    <w:p>
-      <w:r>
-        <w:t>&lt;value&gt; = Number literal, variable, or “string containing a number”</w:t>
-      </w:r>
-    </w:p>
-    <w:p>
-      <w:r>
-        <w:t>&lt;digits&gt; = Integer literal, variable or “string containing a number” containing the number of decimal places to round to. 0 to N.</w:t>
-      </w:r>
-    </w:p>
-    <w:p>
-      <w:r>
-        <w:t>&lt;</w:t>
-      </w:r>
-      <w:proofErr w:type="spellStart"/>
-      <w:r>
-        <w:t>outputformat</w:t>
-      </w:r>
-      <w:proofErr w:type="spellEnd"/>
-      <w:r>
-        <w:t>&gt; =</w:t>
-      </w:r>
-      <w:r>
-        <w:t xml:space="preserve"> “CC” as per Abs, and must be in the 0.0# format at the end</w:t>
-      </w:r>
-    </w:p>
-    <w:p>
-      <w:r>
-        <w:t>&lt;</w:t>
-      </w:r>
-      <w:proofErr w:type="spellStart"/>
-      <w:r>
-        <w:t>extradigits</w:t>
-      </w:r>
-      <w:proofErr w:type="spellEnd"/>
-      <w:r>
-        <w:t>&gt; = Integer literal, variable</w:t>
-      </w:r>
-      <w:r>
-        <w:t xml:space="preserve"> containing a number,</w:t>
-      </w:r>
-      <w:r>
-        <w:t xml:space="preserve"> or “string containing a number” to add on the number of decimal places to print to.</w:t>
-      </w:r>
-    </w:p>
-    <w:p/>
-    <w:p>
-      <w:pPr>
-        <w:pStyle w:val="Heading3"/>
-      </w:pPr>
-      <w:r>
-        <w:t>%</w:t>
-      </w:r>
-      <w:proofErr w:type="spellStart"/>
-      <w:r>
-        <w:t>Roundscale</w:t>
-      </w:r>
-      <w:proofErr w:type="spellEnd"/>
-      <w:r>
-        <w:t>(</w:t>
-      </w:r>
-      <w:r>
-        <w:t>&lt;value&gt;, &lt;digits&gt;, &lt;</w:t>
-      </w:r>
-      <w:proofErr w:type="spellStart"/>
-      <w:r>
-        <w:t>outputformat</w:t>
-      </w:r>
-      <w:proofErr w:type="spellEnd"/>
-      <w:r>
-        <w:t>&gt;</w:t>
-      </w:r>
-      <w:r>
-        <w:t>,</w:t>
-      </w:r>
-      <w:r>
-        <w:t xml:space="preserve"> &lt;</w:t>
-      </w:r>
-      <w:proofErr w:type="spellStart"/>
-      <w:r>
-        <w:t>extradigits</w:t>
-      </w:r>
-      <w:proofErr w:type="spellEnd"/>
-      <w:proofErr w:type="gramStart"/>
-      <w:r>
-        <w:t xml:space="preserve">&gt; </w:t>
-      </w:r>
-      <w:r>
-        <w:t>,</w:t>
-      </w:r>
-      <w:proofErr w:type="gramEnd"/>
-      <w:r>
-        <w:t>&lt;</w:t>
-      </w:r>
-      <w:r>
-        <w:t>scale</w:t>
-      </w:r>
-      <w:r>
-        <w:t>&gt;</w:t>
-      </w:r>
-      <w:r>
-        <w:t>)</w:t>
-      </w:r>
-    </w:p>
-    <w:p>
-      <w:r>
-        <w:t>Given the double value, multiple by scale, and then do the same as %</w:t>
-      </w:r>
-      <w:proofErr w:type="spellStart"/>
-      <w:r>
-        <w:t>Roundnz</w:t>
-      </w:r>
-      <w:proofErr w:type="spellEnd"/>
-      <w:r>
-        <w:t>.</w:t>
-      </w:r>
-    </w:p>
-    <w:p>
-      <w:r>
-        <w:t>&lt;scale&gt; = Number literal, variable</w:t>
-      </w:r>
-      <w:r>
-        <w:t xml:space="preserve"> containing a </w:t>
-      </w:r>
-      <w:proofErr w:type="gramStart"/>
-      <w:r>
-        <w:t>number,</w:t>
-      </w:r>
-      <w:r>
-        <w:t>,</w:t>
-      </w:r>
-      <w:proofErr w:type="gramEnd"/>
-      <w:r>
-        <w:t xml:space="preserve"> or “string containing a number” to scale by.</w:t>
-      </w:r>
-    </w:p>
-    <w:p/>
-    <w:p>
-      <w:pPr>
-        <w:pStyle w:val="Heading3"/>
-      </w:pPr>
-      <w:r>
-        <w:t>%</w:t>
-      </w:r>
-      <w:proofErr w:type="spellStart"/>
-      <w:r>
-        <w:t>SeedRandom</w:t>
-      </w:r>
-      <w:proofErr w:type="spellEnd"/>
-      <w:r>
-        <w:t>(&lt;seed&gt;)</w:t>
-      </w:r>
-      <w:r>
-        <w:t xml:space="preserve"> </w:t>
-      </w:r>
-      <w:r>
-        <w:rPr>
-          <w:vertAlign w:val="superscript"/>
-        </w:rPr>
-        <w:t>[8]</w:t>
-      </w:r>
-    </w:p>
-    <w:p>
-      <w:r>
-        <w:t>Seed the random generator with a fixed seed to then give a fixed sequence. Seed can be any integer.</w:t>
-      </w:r>
-    </w:p>
-    <w:p>
-      <w:r>
-        <w:t>&lt;seed&gt; = literal integer, variable</w:t>
-      </w:r>
-      <w:r>
-        <w:t xml:space="preserve"> containing a number,</w:t>
-      </w:r>
-      <w:r>
-        <w:t xml:space="preserve"> or “String” containing an integer.</w:t>
-      </w:r>
-    </w:p>
-    <w:p/>
-    <w:p>
-      <w:pPr>
-        <w:pStyle w:val="Heading3"/>
-      </w:pPr>
-      <w:r>
-        <w:t>%</w:t>
-      </w:r>
-      <w:proofErr w:type="spellStart"/>
-      <w:r>
-        <w:t>ToString</w:t>
-      </w:r>
-      <w:proofErr w:type="spellEnd"/>
-      <w:r>
-        <w:t>(&lt;</w:t>
-      </w:r>
-      <w:r>
-        <w:t>value&gt;, &lt;</w:t>
-      </w:r>
-      <w:proofErr w:type="spellStart"/>
-      <w:r>
-        <w:t>outputformat</w:t>
-      </w:r>
-      <w:proofErr w:type="spellEnd"/>
-      <w:r>
-        <w:t xml:space="preserve">&gt;) </w:t>
-      </w:r>
-      <w:r>
-        <w:rPr>
-          <w:vertAlign w:val="superscript"/>
-        </w:rPr>
-        <w:t>[</w:t>
-      </w:r>
-      <w:r>
-        <w:rPr>
-          <w:vertAlign w:val="superscript"/>
-        </w:rPr>
-        <w:t>29</w:t>
-      </w:r>
-      <w:r>
-        <w:rPr>
-          <w:vertAlign w:val="superscript"/>
-        </w:rPr>
-        <w:t>]</w:t>
-      </w:r>
-    </w:p>
-    <w:p>
-      <w:r>
-        <w:t>Given a</w:t>
-      </w:r>
-      <w:r>
-        <w:t xml:space="preserve"> </w:t>
-      </w:r>
-      <w:proofErr w:type="gramStart"/>
-      <w:r>
-        <w:t>floating point</w:t>
-      </w:r>
-      <w:proofErr w:type="gramEnd"/>
-      <w:r>
-        <w:t xml:space="preserve"> value, print it using the format specifier provided.</w:t>
-      </w:r>
-    </w:p>
-    <w:p>
-      <w:r>
-        <w:t xml:space="preserve">&lt;value&gt; = </w:t>
-      </w:r>
-      <w:r>
-        <w:t>Floating point or i</w:t>
-      </w:r>
-      <w:r>
-        <w:t>nteger literal, variable containing a number, or “string containing number”</w:t>
-      </w:r>
-    </w:p>
-    <w:p>
-      <w:r>
-        <w:t>&lt;</w:t>
-      </w:r>
-      <w:proofErr w:type="spellStart"/>
-      <w:r>
-        <w:t>outputformat</w:t>
-      </w:r>
-      <w:proofErr w:type="spellEnd"/>
-      <w:r>
-        <w:t>&gt; = see %Abs</w:t>
-      </w:r>
-    </w:p>
-    <w:p/>
-    <w:p>
-      <w:pPr>
-        <w:pStyle w:val="Heading2"/>
-      </w:pPr>
-      <w:r>
-        <w:t>Strings</w:t>
-      </w:r>
-    </w:p>
-    <w:p>
-      <w:pPr>
-        <w:pStyle w:val="Heading3"/>
-      </w:pPr>
-      <w:r>
-        <w:t>%Alt(</w:t>
-      </w:r>
-      <w:r>
-        <w:t xml:space="preserve">&lt;text&gt;, &lt;alt-text&gt; </w:t>
-      </w:r>
-      <w:proofErr w:type="gramStart"/>
-      <w:r>
-        <w:t>[,&lt;</w:t>
-      </w:r>
-      <w:proofErr w:type="gramEnd"/>
-      <w:r>
-        <w:t>alt-text&gt;]</w:t>
-      </w:r>
-      <w:r>
-        <w:t>…)</w:t>
-      </w:r>
-    </w:p>
-    <w:p>
-      <w:r>
-        <w:t xml:space="preserve">If </w:t>
-      </w:r>
-      <w:r>
-        <w:t>&lt;text&gt; h</w:t>
-      </w:r>
-      <w:r>
-        <w:t xml:space="preserve">as text, use it, else try </w:t>
-      </w:r>
-      <w:r>
-        <w:t>&lt;alt-text&gt;, then try any further ones given.</w:t>
-      </w:r>
-      <w:r>
-        <w:t xml:space="preserve"> </w:t>
-      </w:r>
-      <w:r>
-        <w:t>I</w:t>
-      </w:r>
-      <w:r>
-        <w:t>f none has text, return empty string.</w:t>
-      </w:r>
-    </w:p>
-    <w:p>
-      <w:r>
-        <w:t>&lt;text&gt; &lt;alt-text&gt; = variable or “String”.</w:t>
-      </w:r>
-    </w:p>
-    <w:p/>
-    <w:p>
-      <w:pPr>
-        <w:pStyle w:val="Heading3"/>
-      </w:pPr>
-      <w:r>
         <w:t>%</w:t>
       </w:r>
       <w:proofErr w:type="spellStart"/>
@@ -20049,7 +20074,6 @@
     </w:p>
     <w:p>
       <w:r>
-        <w:lastRenderedPageBreak/>
         <w:t>&lt;text&gt; = variable or “String”.</w:t>
       </w:r>
     </w:p>
@@ -20649,35 +20673,35 @@
     <w:p>
       <w:proofErr w:type="spellStart"/>
       <w:r>
-        <w:t>Json.Fred</w:t>
-      </w:r>
-      <w:proofErr w:type="spellEnd"/>
-      <w:proofErr w:type="gramStart"/>
-      <w:r>
-        <w:t>[]_</w:t>
-      </w:r>
-      <w:proofErr w:type="gramEnd"/>
-      <w:r>
-        <w:t>Count = 3</w:t>
-      </w:r>
-    </w:p>
-    <w:p>
-      <w:proofErr w:type="spellStart"/>
-      <w:r>
-        <w:t>Json.Fred</w:t>
-      </w:r>
-      <w:proofErr w:type="spellEnd"/>
-      <w:r>
-        <w:t>[1] = 1</w:t>
-      </w:r>
-    </w:p>
-    <w:p>
-      <w:proofErr w:type="spellStart"/>
-      <w:r>
         <w:lastRenderedPageBreak/>
         <w:t>Json.Fred</w:t>
       </w:r>
       <w:proofErr w:type="spellEnd"/>
+      <w:proofErr w:type="gramStart"/>
+      <w:r>
+        <w:t>[]_</w:t>
+      </w:r>
+      <w:proofErr w:type="gramEnd"/>
+      <w:r>
+        <w:t>Count = 3</w:t>
+      </w:r>
+    </w:p>
+    <w:p>
+      <w:proofErr w:type="spellStart"/>
+      <w:r>
+        <w:t>Json.Fred</w:t>
+      </w:r>
+      <w:proofErr w:type="spellEnd"/>
+      <w:r>
+        <w:t>[1] = 1</w:t>
+      </w:r>
+    </w:p>
+    <w:p>
+      <w:proofErr w:type="spellStart"/>
+      <w:r>
+        <w:t>Json.Fred</w:t>
+      </w:r>
+      <w:proofErr w:type="spellEnd"/>
       <w:r>
         <w:t>[2] = 2</w:t>
       </w:r>
@@ -21070,10 +21094,8 @@
         <w:pStyle w:val="Heading3"/>
       </w:pPr>
       <w:r>
-        <w:t>%Phrase(</w:t>
-      </w:r>
-      <w:r>
-        <w:t>&lt;text&gt;</w:t>
+        <w:lastRenderedPageBreak/>
+        <w:t>%Phrase(&lt;text&gt;</w:t>
       </w:r>
       <w:r>
         <w:t xml:space="preserve"> </w:t>
@@ -21084,31 +21106,7 @@
       </w:r>
       <w:proofErr w:type="gramEnd"/>
       <w:r>
-        <w:t>phase separator</w:t>
-      </w:r>
-      <w:r>
-        <w:t xml:space="preserve"> string</w:t>
-      </w:r>
-      <w:r>
-        <w:t>&gt;</w:t>
-      </w:r>
-      <w:r>
-        <w:t xml:space="preserve"> [,&lt;group open separator</w:t>
-      </w:r>
-      <w:r>
-        <w:t xml:space="preserve"> string</w:t>
-      </w:r>
-      <w:r>
-        <w:t>&gt; [,&lt;group close separator</w:t>
-      </w:r>
-      <w:r>
-        <w:t xml:space="preserve"> string</w:t>
-      </w:r>
-      <w:r>
-        <w:t>&gt;]]</w:t>
-      </w:r>
-      <w:r>
-        <w:t>]</w:t>
+        <w:t>phase separator string&gt; [,&lt;group open separator string&gt; [,&lt;group close separator string&gt;]]]</w:t>
       </w:r>
       <w:r>
         <w:t>)</w:t>
@@ -21116,10 +21114,7 @@
     </w:p>
     <w:p>
       <w:r>
-        <w:t xml:space="preserve">Using the same algorithm as Say, pick a phrase from the </w:t>
-      </w:r>
-      <w:r>
-        <w:t>&lt;text&gt;.</w:t>
+        <w:t>Using the same algorithm as Say, pick a phrase from the &lt;text&gt;.</w:t>
       </w:r>
       <w:r>
         <w:t xml:space="preserve">  </w:t>
@@ -21127,19 +21122,12 @@
     </w:p>
     <w:p>
       <w:r>
-        <w:lastRenderedPageBreak/>
         <w:t>&lt;text&gt; = variable or “String”</w:t>
       </w:r>
     </w:p>
     <w:p>
       <w:r>
-        <w:t xml:space="preserve">&lt;phrase separator&gt; allows you to pick a different phrase separator </w:t>
-      </w:r>
-      <w:r>
-        <w:t xml:space="preserve">string </w:t>
-      </w:r>
-      <w:r>
-        <w:t xml:space="preserve">than ‘;’. </w:t>
+        <w:t xml:space="preserve">&lt;phrase separator&gt; allows you to pick a different phrase separator string than ‘;’. </w:t>
       </w:r>
       <w:r>
         <w:rPr>
@@ -21150,13 +21138,7 @@
     </w:p>
     <w:p>
       <w:r>
-        <w:t xml:space="preserve">&lt;group open separator&gt; allows you to pick a different group opener </w:t>
-      </w:r>
-      <w:r>
-        <w:t xml:space="preserve">string </w:t>
-      </w:r>
-      <w:r>
-        <w:t xml:space="preserve">than ‘{’. </w:t>
+        <w:t xml:space="preserve">&lt;group open separator&gt; allows you to pick a different group opener string than ‘{’. </w:t>
       </w:r>
       <w:r>
         <w:rPr>
@@ -21167,13 +21149,7 @@
     </w:p>
     <w:p>
       <w:r>
-        <w:t xml:space="preserve">&lt;group close separator&gt; allows you to pick a different group opener </w:t>
-      </w:r>
-      <w:r>
-        <w:t xml:space="preserve">string </w:t>
-      </w:r>
-      <w:r>
-        <w:t xml:space="preserve">than ‘}’. </w:t>
+        <w:t xml:space="preserve">&lt;group close separator&gt; allows you to pick a different group opener string than ‘}’. </w:t>
       </w:r>
       <w:r>
         <w:rPr>
@@ -21183,6 +21159,44 @@
       </w:r>
     </w:p>
     <w:p/>
+    <w:p>
+      <w:pPr>
+        <w:pStyle w:val="Heading3"/>
+      </w:pPr>
+      <w:r>
+        <w:t>%</w:t>
+      </w:r>
+      <w:proofErr w:type="spellStart"/>
+      <w:r>
+        <w:t>Phrase</w:t>
+      </w:r>
+      <w:r>
+        <w:t>L</w:t>
+      </w:r>
+      <w:proofErr w:type="spellEnd"/>
+      <w:r>
+        <w:t>(&lt;text&gt;)</w:t>
+      </w:r>
+      <w:r>
+        <w:rPr>
+          <w:vertAlign w:val="superscript"/>
+        </w:rPr>
+        <w:t xml:space="preserve"> [30]</w:t>
+      </w:r>
+    </w:p>
+    <w:p>
+      <w:r>
+        <w:t>Using the same algorithm as Say, pick a phrase from the &lt;text&gt;</w:t>
+      </w:r>
+      <w:r>
+        <w:t>, using fixed phrase separators “&lt;;&gt;”, “{{{“, “}}}”</w:t>
+      </w:r>
+    </w:p>
+    <w:p>
+      <w:r>
+        <w:t>&lt;text&gt; = variable or “String”</w:t>
+      </w:r>
+    </w:p>
     <w:p>
       <w:pPr>
         <w:pStyle w:val="Heading3"/>
@@ -21987,54 +22001,6 @@
         <w:pStyle w:val="Heading3"/>
       </w:pPr>
       <w:r>
-        <w:t>%</w:t>
-      </w:r>
-      <w:proofErr w:type="spellStart"/>
-      <w:r>
-        <w:t>Word</w:t>
-      </w:r>
-      <w:r>
-        <w:t>Count</w:t>
-      </w:r>
-      <w:proofErr w:type="spellEnd"/>
-      <w:r>
-        <w:t>(&lt;wordlist&gt;</w:t>
-      </w:r>
-      <w:r>
-        <w:t xml:space="preserve"> [,</w:t>
-      </w:r>
-      <w:r>
-        <w:t xml:space="preserve"> &lt;delimiter&gt;])</w:t>
-      </w:r>
-      <w:r>
-        <w:t xml:space="preserve"> </w:t>
-      </w:r>
-      <w:r>
-        <w:rPr>
-          <w:vertAlign w:val="superscript"/>
-        </w:rPr>
-        <w:t>[24]</w:t>
-      </w:r>
-    </w:p>
-    <w:p>
-      <w:r>
-        <w:t xml:space="preserve">Given a list in &lt;wordlist&gt;, separated by a single character from &lt;delimiter&gt; (default is ‘;’), </w:t>
-      </w:r>
-      <w:r>
-        <w:t>return the number of words.</w:t>
-      </w:r>
-    </w:p>
-    <w:p>
-      <w:r>
-        <w:t>&lt;wordlist&gt; &lt;delimiter&gt;= variable or “String”.</w:t>
-      </w:r>
-    </w:p>
-    <w:p/>
-    <w:p>
-      <w:pPr>
-        <w:pStyle w:val="Heading3"/>
-      </w:pPr>
-      <w:r>
         <w:lastRenderedPageBreak/>
         <w:t>%</w:t>
       </w:r>
@@ -22043,6 +22009,54 @@
         <w:t>Word</w:t>
       </w:r>
       <w:r>
+        <w:t>Count</w:t>
+      </w:r>
+      <w:proofErr w:type="spellEnd"/>
+      <w:r>
+        <w:t>(&lt;wordlist&gt;</w:t>
+      </w:r>
+      <w:r>
+        <w:t xml:space="preserve"> [,</w:t>
+      </w:r>
+      <w:r>
+        <w:t xml:space="preserve"> &lt;delimiter&gt;])</w:t>
+      </w:r>
+      <w:r>
+        <w:t xml:space="preserve"> </w:t>
+      </w:r>
+      <w:r>
+        <w:rPr>
+          <w:vertAlign w:val="superscript"/>
+        </w:rPr>
+        <w:t>[24]</w:t>
+      </w:r>
+    </w:p>
+    <w:p>
+      <w:r>
+        <w:t xml:space="preserve">Given a list in &lt;wordlist&gt;, separated by a single character from &lt;delimiter&gt; (default is ‘;’), </w:t>
+      </w:r>
+      <w:r>
+        <w:t>return the number of words.</w:t>
+      </w:r>
+    </w:p>
+    <w:p>
+      <w:r>
+        <w:t>&lt;wordlist&gt; &lt;delimiter&gt;= variable or “String”.</w:t>
+      </w:r>
+    </w:p>
+    <w:p/>
+    <w:p>
+      <w:pPr>
+        <w:pStyle w:val="Heading3"/>
+      </w:pPr>
+      <w:r>
+        <w:t>%</w:t>
+      </w:r>
+      <w:proofErr w:type="spellStart"/>
+      <w:r>
+        <w:t>Word</w:t>
+      </w:r>
+      <w:r>
         <w:t>Find</w:t>
       </w:r>
       <w:proofErr w:type="spellEnd"/>
@@ -23039,7 +23053,6 @@
     </w:p>
     <w:p>
       <w:r>
-        <w:lastRenderedPageBreak/>
         <w:t>&lt;</w:t>
       </w:r>
       <w:proofErr w:type="spellStart"/>
@@ -23581,7 +23594,6 @@
         <w:pStyle w:val="Heading3"/>
       </w:pPr>
       <w:r>
-        <w:lastRenderedPageBreak/>
         <w:t>%Seek(</w:t>
       </w:r>
       <w:r>
@@ -23917,50 +23929,6 @@
       <w:proofErr w:type="spellEnd"/>
       <w:r>
         <w:t>.  If it has, it returns the exit code. If not, it returns “NOTEXITED” string.</w:t>
-      </w:r>
-    </w:p>
-    <w:p>
-      <w:r>
-        <w:t>&lt;handle&gt; = variable name of handle assigned in %</w:t>
-      </w:r>
-      <w:proofErr w:type="spellStart"/>
-      <w:r>
-        <w:t>startprocess</w:t>
-      </w:r>
-      <w:proofErr w:type="spellEnd"/>
-      <w:r>
-        <w:t>.</w:t>
-      </w:r>
-    </w:p>
-    <w:p/>
-    <w:p>
-      <w:pPr>
-        <w:pStyle w:val="Heading3"/>
-      </w:pPr>
-      <w:r>
-        <w:t>%</w:t>
-      </w:r>
-      <w:proofErr w:type="spellStart"/>
-      <w:r>
-        <w:t>Killprocess</w:t>
-      </w:r>
-      <w:proofErr w:type="spellEnd"/>
-      <w:r>
-        <w:t>(&lt;</w:t>
-      </w:r>
-      <w:r>
-        <w:t>handle</w:t>
-      </w:r>
-      <w:r>
-        <w:t>&gt;</w:t>
-      </w:r>
-      <w:r>
-        <w:t>)</w:t>
-      </w:r>
-    </w:p>
-    <w:p>
-      <w:r>
-        <w:t>Kill the process given by the handle.  Returns “1” if the process is found.  Killing is not guaranteed.</w:t>
       </w:r>
     </w:p>
     <w:p>
@@ -23987,6 +23955,50 @@
       </w:r>
       <w:proofErr w:type="spellStart"/>
       <w:r>
+        <w:t>Killprocess</w:t>
+      </w:r>
+      <w:proofErr w:type="spellEnd"/>
+      <w:r>
+        <w:t>(&lt;</w:t>
+      </w:r>
+      <w:r>
+        <w:t>handle</w:t>
+      </w:r>
+      <w:r>
+        <w:t>&gt;</w:t>
+      </w:r>
+      <w:r>
+        <w:t>)</w:t>
+      </w:r>
+    </w:p>
+    <w:p>
+      <w:r>
+        <w:t>Kill the process given by the handle.  Returns “1” if the process is found.  Killing is not guaranteed.</w:t>
+      </w:r>
+    </w:p>
+    <w:p>
+      <w:r>
+        <w:t>&lt;handle&gt; = variable name of handle assigned in %</w:t>
+      </w:r>
+      <w:proofErr w:type="spellStart"/>
+      <w:r>
+        <w:t>startprocess</w:t>
+      </w:r>
+      <w:proofErr w:type="spellEnd"/>
+      <w:r>
+        <w:t>.</w:t>
+      </w:r>
+    </w:p>
+    <w:p/>
+    <w:p>
+      <w:pPr>
+        <w:pStyle w:val="Heading3"/>
+      </w:pPr>
+      <w:r>
+        <w:t>%</w:t>
+      </w:r>
+      <w:proofErr w:type="spellStart"/>
+      <w:r>
         <w:t>Listprocesses</w:t>
       </w:r>
       <w:proofErr w:type="spellEnd"/>
@@ -24424,6 +24436,7 @@
         </w:numPr>
       </w:pPr>
       <w:r>
+        <w:lastRenderedPageBreak/>
         <w:t xml:space="preserve">Or default: </w:t>
       </w:r>
       <w:proofErr w:type="spellStart"/>
@@ -24492,7 +24505,6 @@
         <w:rPr>
           <w:vertAlign w:val="superscript"/>
         </w:rPr>
-        <w:lastRenderedPageBreak/>
         <w:t>[</w:t>
       </w:r>
       <w:r>
@@ -25083,7 +25095,6 @@
     <w:p/>
     <w:p>
       <w:r>
-        <w:lastRenderedPageBreak/>
         <w:t xml:space="preserve">Inside the </w:t>
       </w:r>
       <w:proofErr w:type="spellStart"/>
@@ -46018,7 +46029,7 @@
 </file>
 
 <file path=word/numbering.xml><?xml version="1.0" encoding="utf-8"?>
-<w:numbering xmlns:wpc="http://schemas.microsoft.com/office/word/2010/wordprocessingCanvas" xmlns:cx="http://schemas.microsoft.com/office/drawing/2014/chartex" xmlns:cx1="http://schemas.microsoft.com/office/drawing/2015/9/8/chartex" xmlns:cx2="http://schemas.microsoft.com/office/drawing/2015/10/21/chartex" xmlns:cx3="http://schemas.microsoft.com/office/drawing/2016/5/9/chartex" xmlns:cx4="http://schemas.microsoft.com/office/drawing/2016/5/10/chartex" xmlns:cx5="http://schemas.microsoft.com/office/drawing/2016/5/11/chartex" xmlns:cx6="http://schemas.microsoft.com/office/drawing/2016/5/12/chartex" xmlns:cx7="http://schemas.microsoft.com/office/drawing/2016/5/13/chartex" xmlns:cx8="http://schemas.microsoft.com/office/drawing/2016/5/14/chartex" xmlns:mc="http://schemas.openxmlformats.org/markup-compatibility/2006" xmlns:aink="http://schemas.microsoft.com/office/drawing/2016/ink" xmlns:am3d="http://schemas.microsoft.com/office/drawing/2017/model3d" xmlns:o="urn:schemas-microsoft-com:office:office" xmlns:oel="http://schemas.microsoft.com/office/2019/extlst" xmlns:r="http://schemas.openxmlformats.org/officeDocument/2006/relationships" xmlns:m="http://schemas.openxmlformats.org/officeDocument/2006/math" xmlns:v="urn:schemas-microsoft-com:vml" xmlns:wp14="http://schemas.microsoft.com/office/word/2010/wordprocessingDrawing" xmlns:wp="http://schemas.openxmlformats.org/drawingml/2006/wordprocessingDrawing" xmlns:w10="urn:schemas-microsoft-com:office:word" xmlns:w="http://schemas.openxmlformats.org/wordprocessingml/2006/main" xmlns:w14="http://schemas.microsoft.com/office/word/2010/wordml" xmlns:w15="http://schemas.microsoft.com/office/word/2012/wordml" xmlns:w16cex="http://schemas.microsoft.com/office/word/2018/wordml/cex" xmlns:w16cid="http://schemas.microsoft.com/office/word/2016/wordml/cid" xmlns:w16="http://schemas.microsoft.com/office/word/2018/wordml" xmlns:w16du="http://schemas.microsoft.com/office/word/2023/wordml/word16du" xmlns:w16sdtdh="http://schemas.microsoft.com/office/word/2020/wordml/sdtdatahash" xmlns:w16se="http://schemas.microsoft.com/office/word/2015/wordml/symex" xmlns:wpg="http://schemas.microsoft.com/office/word/2010/wordprocessingGroup" xmlns:wpi="http://schemas.microsoft.com/office/word/2010/wordprocessingInk" xmlns:wne="http://schemas.microsoft.com/office/word/2006/wordml" xmlns:wps="http://schemas.microsoft.com/office/word/2010/wordprocessingShape" mc:Ignorable="w14 w15 w16se w16cid w16 w16cex w16sdtdh w16du wp14">
+<w:numbering xmlns:wpc="http://schemas.microsoft.com/office/word/2010/wordprocessingCanvas" xmlns:cx="http://schemas.microsoft.com/office/drawing/2014/chartex" xmlns:cx1="http://schemas.microsoft.com/office/drawing/2015/9/8/chartex" xmlns:cx2="http://schemas.microsoft.com/office/drawing/2015/10/21/chartex" xmlns:cx3="http://schemas.microsoft.com/office/drawing/2016/5/9/chartex" xmlns:cx4="http://schemas.microsoft.com/office/drawing/2016/5/10/chartex" xmlns:cx5="http://schemas.microsoft.com/office/drawing/2016/5/11/chartex" xmlns:cx6="http://schemas.microsoft.com/office/drawing/2016/5/12/chartex" xmlns:cx7="http://schemas.microsoft.com/office/drawing/2016/5/13/chartex" xmlns:cx8="http://schemas.microsoft.com/office/drawing/2016/5/14/chartex" xmlns:mc="http://schemas.openxmlformats.org/markup-compatibility/2006" xmlns:aink="http://schemas.microsoft.com/office/drawing/2016/ink" xmlns:am3d="http://schemas.microsoft.com/office/drawing/2017/model3d" xmlns:o="urn:schemas-microsoft-com:office:office" xmlns:oel="http://schemas.microsoft.com/office/2019/extlst" xmlns:r="http://schemas.openxmlformats.org/officeDocument/2006/relationships" xmlns:m="http://schemas.openxmlformats.org/officeDocument/2006/math" xmlns:v="urn:schemas-microsoft-com:vml" xmlns:wp14="http://schemas.microsoft.com/office/word/2010/wordprocessingDrawing" xmlns:wp="http://schemas.openxmlformats.org/drawingml/2006/wordprocessingDrawing" xmlns:w10="urn:schemas-microsoft-com:office:word" xmlns:w="http://schemas.openxmlformats.org/wordprocessingml/2006/main" xmlns:w14="http://schemas.microsoft.com/office/word/2010/wordml" xmlns:w15="http://schemas.microsoft.com/office/word/2012/wordml" xmlns:w16cex="http://schemas.microsoft.com/office/word/2018/wordml/cex" xmlns:w16cid="http://schemas.microsoft.com/office/word/2016/wordml/cid" xmlns:w16="http://schemas.microsoft.com/office/word/2018/wordml" xmlns:w16du="http://schemas.microsoft.com/office/word/2023/wordml/word16du" xmlns:w16sdtdh="http://schemas.microsoft.com/office/word/2020/wordml/sdtdatahash" xmlns:w16sdtfl="http://schemas.microsoft.com/office/word/2024/wordml/sdtformatlock" xmlns:w16se="http://schemas.microsoft.com/office/word/2015/wordml/symex" xmlns:wpg="http://schemas.microsoft.com/office/word/2010/wordprocessingGroup" xmlns:wpi="http://schemas.microsoft.com/office/word/2010/wordprocessingInk" xmlns:wne="http://schemas.microsoft.com/office/word/2006/wordml" xmlns:wps="http://schemas.microsoft.com/office/word/2010/wordprocessingShape" mc:Ignorable="w14 w15 w16se w16cid w16 w16cex w16sdtdh w16sdtfl w16du wp14">
   <w:abstractNum w:abstractNumId="0" w15:restartNumberingAfterBreak="0">
     <w:nsid w:val="0CD14DF6"/>
     <w:multiLevelType w:val="hybridMultilevel"/>
@@ -47887,7 +47898,7 @@
 </file>
 
 <file path=word/styles.xml><?xml version="1.0" encoding="utf-8"?>
-<w:styles xmlns:mc="http://schemas.openxmlformats.org/markup-compatibility/2006" xmlns:r="http://schemas.openxmlformats.org/officeDocument/2006/relationships" xmlns:w="http://schemas.openxmlformats.org/wordprocessingml/2006/main" xmlns:w14="http://schemas.microsoft.com/office/word/2010/wordml" xmlns:w15="http://schemas.microsoft.com/office/word/2012/wordml" xmlns:w16cex="http://schemas.microsoft.com/office/word/2018/wordml/cex" xmlns:w16cid="http://schemas.microsoft.com/office/word/2016/wordml/cid" xmlns:w16="http://schemas.microsoft.com/office/word/2018/wordml" xmlns:w16du="http://schemas.microsoft.com/office/word/2023/wordml/word16du" xmlns:w16sdtdh="http://schemas.microsoft.com/office/word/2020/wordml/sdtdatahash" xmlns:w16se="http://schemas.microsoft.com/office/word/2015/wordml/symex" mc:Ignorable="w14 w15 w16se w16cid w16 w16cex w16sdtdh w16du">
+<w:styles xmlns:mc="http://schemas.openxmlformats.org/markup-compatibility/2006" xmlns:r="http://schemas.openxmlformats.org/officeDocument/2006/relationships" xmlns:w="http://schemas.openxmlformats.org/wordprocessingml/2006/main" xmlns:w14="http://schemas.microsoft.com/office/word/2010/wordml" xmlns:w15="http://schemas.microsoft.com/office/word/2012/wordml" xmlns:w16cex="http://schemas.microsoft.com/office/word/2018/wordml/cex" xmlns:w16cid="http://schemas.microsoft.com/office/word/2016/wordml/cid" xmlns:w16="http://schemas.microsoft.com/office/word/2018/wordml" xmlns:w16du="http://schemas.microsoft.com/office/word/2023/wordml/word16du" xmlns:w16sdtdh="http://schemas.microsoft.com/office/word/2020/wordml/sdtdatahash" xmlns:w16sdtfl="http://schemas.microsoft.com/office/word/2024/wordml/sdtformatlock" xmlns:w16se="http://schemas.microsoft.com/office/word/2015/wordml/symex" mc:Ignorable="w14 w15 w16se w16cid w16 w16cex w16sdtdh w16sdtfl w16du">
   <w:docDefaults>
     <w:rPrDefault>
       <w:rPr>

</xml_diff>

<commit_message>
Improve ExtPanel ZMQ to support and report transparency and implement shipyard outfitting/yard lookup
</commit_message>
<xml_diff>
--- a/Docs/Action V30.docx
+++ b/Docs/Action V30.docx
@@ -7911,7 +7911,16 @@
       </w:r>
       <w:proofErr w:type="spellEnd"/>
       <w:r>
-        <w:t>&gt; = optional back colour of box, as a named colour (Blue) or as a quoted string of four colour values “</w:t>
+        <w:t>&gt; = optional back colour of box, as a named colour (Blue</w:t>
+      </w:r>
+      <w:r>
+        <w:t>), o</w:t>
+      </w:r>
+      <w:r>
+        <w:t xml:space="preserve">r as a quoted string of four </w:t>
+      </w:r>
+      <w:r>
+        <w:t>colour values “</w:t>
       </w:r>
       <w:proofErr w:type="spellStart"/>
       <w:proofErr w:type="gramStart"/>
@@ -7924,7 +7933,34 @@
       </w:r>
       <w:proofErr w:type="spellEnd"/>
       <w:r>
-        <w:t>” where the values are from 0-255</w:t>
+        <w:t>” where the values are from 0-255, or a HTML</w:t>
+      </w:r>
+      <w:r>
+        <w:rPr>
+          <w:vertAlign w:val="superscript"/>
+        </w:rPr>
+        <w:t>[30]</w:t>
+      </w:r>
+      <w:r>
+        <w:t xml:space="preserve"> #AAFFFFFF</w:t>
+      </w:r>
+      <w:r>
+        <w:t xml:space="preserve"> or #FFFFFF</w:t>
+      </w:r>
+      <w:r>
+        <w:t xml:space="preserve"> co</w:t>
+      </w:r>
+      <w:r>
+        <w:t>l</w:t>
+      </w:r>
+      <w:r>
+        <w:t>o</w:t>
+      </w:r>
+      <w:r>
+        <w:t>u</w:t>
+      </w:r>
+      <w:r>
+        <w:t>r.</w:t>
       </w:r>
     </w:p>
     <w:p/>

</xml_diff>

<commit_message>
Module list EDSY sync, action timer improvements
Timer gets the ability to pass wildcard variables to the timer function
Module lists updated from EDSY with two new properties
</commit_message>
<xml_diff>
--- a/Docs/Action V30.docx
+++ b/Docs/Action V30.docx
@@ -5273,7 +5273,145 @@
         </w:numPr>
       </w:pPr>
       <w:r>
-        <w:t>DumpVars varnamewildcard : Dump a variable, or a variable wildcard, to the log window (i.e L*)</w:t>
+        <w:t xml:space="preserve">DumpVars </w:t>
+      </w:r>
+      <w:r>
+        <w:t>[-excludewildcard]..</w:t>
+      </w:r>
+      <w:r>
+        <w:rPr>
+          <w:vertAlign w:val="superscript"/>
+        </w:rPr>
+        <w:t>[30]</w:t>
+      </w:r>
+      <w:r>
+        <w:t xml:space="preserve"> </w:t>
+      </w:r>
+      <w:r>
+        <w:t>varnamewildcard : Dump a variable, or a variable wildcard, to the log window (i.e L*)</w:t>
+      </w:r>
+      <w:r>
+        <w:t>. Multiple exclude wild cards can be given to restrict the list.</w:t>
+      </w:r>
+    </w:p>
+    <w:p>
+      <w:pPr>
+        <w:pStyle w:val="ListParagraph"/>
+        <w:numPr>
+          <w:ilvl w:val="0"/>
+          <w:numId w:val="2"/>
+        </w:numPr>
+      </w:pPr>
+      <w:r>
+        <w:t>Dump</w:t>
+      </w:r>
+      <w:r>
+        <w:t>Global</w:t>
+      </w:r>
+      <w:r>
+        <w:t>Vars</w:t>
+      </w:r>
+      <w:r>
+        <w:rPr>
+          <w:vertAlign w:val="superscript"/>
+        </w:rPr>
+        <w:t>[30]</w:t>
+      </w:r>
+      <w:r>
+        <w:t xml:space="preserve"> </w:t>
+      </w:r>
+      <w:r>
+        <w:t xml:space="preserve">[-excludewildcard].. </w:t>
+      </w:r>
+      <w:r>
+        <w:t>varnamewildcard : Dump a</w:t>
+      </w:r>
+      <w:r>
+        <w:t xml:space="preserve"> persistent global</w:t>
+      </w:r>
+      <w:r>
+        <w:t xml:space="preserve"> variable</w:t>
+      </w:r>
+      <w:r>
+        <w:t>, as per DumpVars</w:t>
+      </w:r>
+    </w:p>
+    <w:p>
+      <w:pPr>
+        <w:pStyle w:val="ListParagraph"/>
+        <w:numPr>
+          <w:ilvl w:val="0"/>
+          <w:numId w:val="2"/>
+        </w:numPr>
+      </w:pPr>
+      <w:r>
+        <w:t>Dump</w:t>
+      </w:r>
+      <w:r>
+        <w:t>Static</w:t>
+      </w:r>
+      <w:r>
+        <w:t>Vars</w:t>
+      </w:r>
+      <w:r>
+        <w:rPr>
+          <w:vertAlign w:val="superscript"/>
+        </w:rPr>
+        <w:t>[30]</w:t>
+      </w:r>
+      <w:r>
+        <w:t xml:space="preserve"> </w:t>
+      </w:r>
+      <w:r>
+        <w:t xml:space="preserve">[-excludewildcard].. </w:t>
+      </w:r>
+      <w:r>
+        <w:t>varnamewildcard : Dump a</w:t>
+      </w:r>
+      <w:r>
+        <w:t xml:space="preserve"> file static </w:t>
+      </w:r>
+      <w:r>
+        <w:t>variable</w:t>
+      </w:r>
+      <w:r>
+        <w:t>, as per DumpVars</w:t>
+      </w:r>
+    </w:p>
+    <w:p>
+      <w:pPr>
+        <w:pStyle w:val="ListParagraph"/>
+        <w:numPr>
+          <w:ilvl w:val="0"/>
+          <w:numId w:val="2"/>
+        </w:numPr>
+      </w:pPr>
+      <w:r>
+        <w:t>Dump</w:t>
+      </w:r>
+      <w:r>
+        <w:t>Local</w:t>
+      </w:r>
+      <w:r>
+        <w:t>Vars</w:t>
+      </w:r>
+      <w:r>
+        <w:rPr>
+          <w:vertAlign w:val="superscript"/>
+        </w:rPr>
+        <w:t>[30]</w:t>
+      </w:r>
+      <w:r>
+        <w:t xml:space="preserve"> </w:t>
+      </w:r>
+      <w:r>
+        <w:t xml:space="preserve">[-excludewildcard].. </w:t>
+      </w:r>
+      <w:r>
+        <w:t xml:space="preserve"> varnamewildcard : Dump </w:t>
+      </w:r>
+      <w:r>
+        <w:t>all variables which are not a named global or file static variable, as per DumpVars</w:t>
       </w:r>
     </w:p>
     <w:p>
@@ -33288,7 +33426,13 @@
         <w:t xml:space="preserve"> </w:t>
       </w:r>
       <w:r>
-        <w:t>] &lt;name&gt;,&lt;timeinms&gt; [‘,’ &lt;JID&gt;]</w:t>
+        <w:t>] &lt;name&gt;,&lt;timeinms&gt; [‘,’ &lt;JID&gt;</w:t>
+      </w:r>
+      <w:r>
+        <w:t xml:space="preserve"> [‘,’</w:t>
+      </w:r>
+      <w:r>
+        <w:t xml:space="preserve"> varnamewildcard]..</w:t>
       </w:r>
     </w:p>
     <w:p/>
@@ -33304,13 +33448,49 @@
       </w:r>
     </w:p>
     <w:p>
-      <w:pPr>
-        <w:spacing w:after="200"/>
-      </w:pPr>
-      <w:r>
-        <w:t>&lt;JID&gt; = event JID to associate with this timer.  The event variables will be set to this JID.  If the JID is entered but it is not found, an error will occur.  You can obtain the current JID when responding to a journal event using %(EventJID)</w:t>
-      </w:r>
-    </w:p>
+      <w:r>
+        <w:t xml:space="preserve">&lt;JID&gt; = </w:t>
+      </w:r>
+      <w:r>
+        <w:t xml:space="preserve">If JID &gt;=0, then associated the </w:t>
+      </w:r>
+      <w:r>
+        <w:t xml:space="preserve">event JID </w:t>
+      </w:r>
+      <w:r>
+        <w:t>wit</w:t>
+      </w:r>
+      <w:r>
+        <w:t>h this timer.  The event variables will be set to this JID</w:t>
+      </w:r>
+      <w:r>
+        <w:t xml:space="preserve"> when the timer executes</w:t>
+      </w:r>
+      <w:r>
+        <w:t>.  If the JID is entered but it is not found, an error will occur.  You can obtain the current JID when responding to a journal event using %(EventJID)</w:t>
+      </w:r>
+      <w:r>
+        <w:t>. If JID&lt;0</w:t>
+      </w:r>
+      <w:r>
+        <w:t xml:space="preserve"> </w:t>
+      </w:r>
+      <w:r>
+        <w:rPr>
+          <w:vertAlign w:val="superscript"/>
+        </w:rPr>
+        <w:t>[30]</w:t>
+      </w:r>
+      <w:r>
+        <w:t>, no event will be associated.</w:t>
+      </w:r>
+    </w:p>
+    <w:p>
+      <w:r>
+        <w:t>&lt;varnamewildcard&gt;30 = A variable name, or a wildcard of variable names (ending with *) to present to the timer callback</w:t>
+      </w:r>
+    </w:p>
+    <w:p/>
     <w:p>
       <w:r>
         <w:t>To delete a timer if present (no error is produced if its not there):</w:t>

</xml_diff>